<commit_message>
ajout spec fonctionnelles & compte rendu
</commit_message>
<xml_diff>
--- a/Conception_document/Les spécifications fonctionnelles.docx
+++ b/Conception_document/Les spécifications fonctionnelles.docx
@@ -1,6 +1,6 @@
 
 <file path=word/document.xml><?xml version="1.0" encoding="utf-8"?>
-<w:document xmlns:wpc="http://schemas.microsoft.com/office/word/2010/wordprocessingCanvas" xmlns:cx="http://schemas.microsoft.com/office/drawing/2014/chartex" xmlns:cx1="http://schemas.microsoft.com/office/drawing/2015/9/8/chartex" xmlns:mc="http://schemas.openxmlformats.org/markup-compatibility/2006" xmlns:o="urn:schemas-microsoft-com:office:office" xmlns:r="http://schemas.openxmlformats.org/officeDocument/2006/relationships" xmlns:m="http://schemas.openxmlformats.org/officeDocument/2006/math" xmlns:v="urn:schemas-microsoft-com:vml" xmlns:wp14="http://schemas.microsoft.com/office/word/2010/wordprocessingDrawing" xmlns:wp="http://schemas.openxmlformats.org/drawingml/2006/wordprocessingDrawing" xmlns:w10="urn:schemas-microsoft-com:office:word" xmlns:w="http://schemas.openxmlformats.org/wordprocessingml/2006/main" xmlns:w14="http://schemas.microsoft.com/office/word/2010/wordml" xmlns:w15="http://schemas.microsoft.com/office/word/2012/wordml" xmlns:w16se="http://schemas.microsoft.com/office/word/2015/wordml/symex" xmlns:wpg="http://schemas.microsoft.com/office/word/2010/wordprocessingGroup" xmlns:wpi="http://schemas.microsoft.com/office/word/2010/wordprocessingInk" xmlns:wne="http://schemas.microsoft.com/office/word/2006/wordml" xmlns:wps="http://schemas.microsoft.com/office/word/2010/wordprocessingShape" mc:Ignorable="w14 w15 w16se wp14">
+<w:document xmlns:wpc="http://schemas.microsoft.com/office/word/2010/wordprocessingCanvas" xmlns:cx="http://schemas.microsoft.com/office/drawing/2014/chartex" xmlns:cx1="http://schemas.microsoft.com/office/drawing/2015/9/8/chartex" xmlns:cx2="http://schemas.microsoft.com/office/drawing/2015/10/21/chartex" xmlns:cx3="http://schemas.microsoft.com/office/drawing/2016/5/9/chartex" xmlns:cx4="http://schemas.microsoft.com/office/drawing/2016/5/10/chartex" xmlns:cx5="http://schemas.microsoft.com/office/drawing/2016/5/11/chartex" xmlns:cx6="http://schemas.microsoft.com/office/drawing/2016/5/12/chartex" xmlns:cx7="http://schemas.microsoft.com/office/drawing/2016/5/13/chartex" xmlns:cx8="http://schemas.microsoft.com/office/drawing/2016/5/14/chartex" xmlns:mc="http://schemas.openxmlformats.org/markup-compatibility/2006" xmlns:aink="http://schemas.microsoft.com/office/drawing/2016/ink" xmlns:am3d="http://schemas.microsoft.com/office/drawing/2017/model3d" xmlns:o="urn:schemas-microsoft-com:office:office" xmlns:r="http://schemas.openxmlformats.org/officeDocument/2006/relationships" xmlns:m="http://schemas.openxmlformats.org/officeDocument/2006/math" xmlns:v="urn:schemas-microsoft-com:vml" xmlns:wp14="http://schemas.microsoft.com/office/word/2010/wordprocessingDrawing" xmlns:wp="http://schemas.openxmlformats.org/drawingml/2006/wordprocessingDrawing" xmlns:w10="urn:schemas-microsoft-com:office:word" xmlns:w="http://schemas.openxmlformats.org/wordprocessingml/2006/main" xmlns:w14="http://schemas.microsoft.com/office/word/2010/wordml" xmlns:w15="http://schemas.microsoft.com/office/word/2012/wordml" xmlns:w16cex="http://schemas.microsoft.com/office/word/2018/wordml/cex" xmlns:w16cid="http://schemas.microsoft.com/office/word/2016/wordml/cid" xmlns:w16="http://schemas.microsoft.com/office/word/2018/wordml" xmlns:w16sdtdh="http://schemas.microsoft.com/office/word/2020/wordml/sdtdatahash" xmlns:w16se="http://schemas.microsoft.com/office/word/2015/wordml/symex" xmlns:wpg="http://schemas.microsoft.com/office/word/2010/wordprocessingGroup" xmlns:wpi="http://schemas.microsoft.com/office/word/2010/wordprocessingInk" xmlns:wne="http://schemas.microsoft.com/office/word/2006/wordml" xmlns:wps="http://schemas.microsoft.com/office/word/2010/wordprocessingShape" mc:Ignorable="w14 w15 w16se w16cid w16 w16cex w16sdtdh wp14">
   <w:body>
     <w:p>
       <w:pPr>
@@ -823,13 +823,13 @@
         <w:ind w:left="360"/>
         <w:jc w:val="both"/>
         <w:rPr>
-          <w:rStyle w:val="Rfrenceple"/>
-          <w:color w:val="595959" w:themeColor="text1" w:themeTint="A6"/>
-        </w:rPr>
-      </w:pPr>
-      <w:r>
-        <w:rPr>
-          <w:rStyle w:val="Rfrenceple"/>
+          <w:rStyle w:val="Rfrencelgre"/>
+          <w:color w:val="595959" w:themeColor="text1" w:themeTint="A6"/>
+        </w:rPr>
+      </w:pPr>
+      <w:r>
+        <w:rPr>
+          <w:rStyle w:val="Rfrencelgre"/>
           <w:color w:val="595959" w:themeColor="text1" w:themeTint="A6"/>
         </w:rPr>
         <w:t>Ce rôle aura accès à aucune liste.</w:t>
@@ -840,7 +840,7 @@
         <w:ind w:left="360"/>
         <w:jc w:val="both"/>
         <w:rPr>
-          <w:rStyle w:val="Rfrenceple"/>
+          <w:rStyle w:val="Rfrencelgre"/>
           <w:color w:val="595959" w:themeColor="text1" w:themeTint="A6"/>
         </w:rPr>
       </w:pPr>
@@ -853,7 +853,7 @@
       </w:r>
       <w:r>
         <w:rPr>
-          <w:rStyle w:val="Rfrenceple"/>
+          <w:rStyle w:val="Rfrencelgre"/>
           <w:color w:val="595959" w:themeColor="text1" w:themeTint="A6"/>
         </w:rPr>
         <w:t xml:space="preserve"> aux fonctionnalités suivantes :</w:t>
@@ -891,7 +891,7 @@
       <w:pPr>
         <w:jc w:val="both"/>
         <w:rPr>
-          <w:rStyle w:val="Rfrenceple"/>
+          <w:rStyle w:val="Rfrencelgre"/>
           <w:rFonts w:asciiTheme="minorHAnsi" w:eastAsia="Arial" w:hAnsiTheme="minorHAnsi"/>
           <w:color w:val="595959" w:themeColor="text1" w:themeTint="A6"/>
           <w:shd w:val="clear" w:color="auto" w:fill="auto"/>
@@ -971,7 +971,7 @@
       </w:r>
       <w:r>
         <w:rPr>
-          <w:rStyle w:val="Rfrenceple"/>
+          <w:rStyle w:val="Rfrencelgre"/>
           <w:color w:val="595959" w:themeColor="text1" w:themeTint="A6"/>
         </w:rPr>
         <w:t>L</w:t>
@@ -1395,6 +1395,7 @@
       <w:pPr>
         <w:jc w:val="both"/>
         <w:rPr>
+          <w:rFonts w:ascii="High Tower Text" w:hAnsi="High Tower Text"/>
           <w:b/>
           <w:color w:val="595959" w:themeColor="text1" w:themeTint="A6"/>
         </w:rPr>
@@ -1411,6 +1412,242 @@
         <w:rPr>
           <w:color w:val="595959" w:themeColor="text1" w:themeTint="A6"/>
         </w:rPr>
+        <w:t xml:space="preserve">Toutes les </w:t>
+      </w:r>
+      <w:r>
+        <w:rPr>
+          <w:color w:val="595959" w:themeColor="text1" w:themeTint="A6"/>
+        </w:rPr>
+        <w:t>listes</w:t>
+      </w:r>
+      <w:r>
+        <w:rPr>
+          <w:color w:val="595959" w:themeColor="text1" w:themeTint="A6"/>
+        </w:rPr>
+        <w:t xml:space="preserve"> </w:t>
+      </w:r>
+      <w:r>
+        <w:rPr>
+          <w:color w:val="595959" w:themeColor="text1" w:themeTint="A6"/>
+        </w:rPr>
+        <w:t>de l’administrateur :</w:t>
+      </w:r>
+    </w:p>
+    <w:p/>
+    <w:p>
+      <w:pPr>
+        <w:ind w:left="708"/>
+        <w:jc w:val="both"/>
+        <w:rPr>
+          <w:rStyle w:val="lev"/>
+          <w:b w:val="0"/>
+          <w:color w:val="595959" w:themeColor="text1" w:themeTint="A6"/>
+        </w:rPr>
+      </w:pPr>
+      <w:r>
+        <w:rPr>
+          <w:rStyle w:val="lev"/>
+          <w:b w:val="0"/>
+          <w:color w:val="595959" w:themeColor="text1" w:themeTint="A6"/>
+        </w:rPr>
+        <w:t>Il sera possible de sélectionner un élément de la liste et d’interagir avec à l’aide des boutons suivant</w:t>
+      </w:r>
+      <w:r>
+        <w:rPr>
+          <w:rStyle w:val="lev"/>
+          <w:b w:val="0"/>
+          <w:color w:val="595959" w:themeColor="text1" w:themeTint="A6"/>
+        </w:rPr>
+        <w:t>s</w:t>
+      </w:r>
+      <w:r>
+        <w:rPr>
+          <w:rStyle w:val="lev"/>
+          <w:b w:val="0"/>
+          <w:color w:val="595959" w:themeColor="text1" w:themeTint="A6"/>
+        </w:rPr>
+        <w:t> :</w:t>
+      </w:r>
+    </w:p>
+    <w:p>
+      <w:pPr>
+        <w:pStyle w:val="Paragraphedeliste"/>
+        <w:numPr>
+          <w:ilvl w:val="0"/>
+          <w:numId w:val="7"/>
+        </w:numPr>
+        <w:jc w:val="both"/>
+        <w:rPr>
+          <w:rStyle w:val="lev"/>
+          <w:color w:val="595959" w:themeColor="text1" w:themeTint="A6"/>
+        </w:rPr>
+      </w:pPr>
+      <w:r>
+        <w:rPr>
+          <w:rStyle w:val="lev"/>
+          <w:color w:val="595959" w:themeColor="text1" w:themeTint="A6"/>
+        </w:rPr>
+        <w:t xml:space="preserve">Boutons éditer : </w:t>
+      </w:r>
+      <w:r>
+        <w:rPr>
+          <w:rStyle w:val="Rfrencelgre"/>
+          <w:color w:val="595959" w:themeColor="text1" w:themeTint="A6"/>
+        </w:rPr>
+        <w:t xml:space="preserve">Le bouton amènera au formulaire d’édition de </w:t>
+      </w:r>
+      <w:r>
+        <w:rPr>
+          <w:rStyle w:val="Rfrencelgre"/>
+          <w:color w:val="595959" w:themeColor="text1" w:themeTint="A6"/>
+        </w:rPr>
+        <w:t>l’élément sélectionné.</w:t>
+      </w:r>
+    </w:p>
+    <w:p>
+      <w:pPr>
+        <w:pStyle w:val="Paragraphedeliste"/>
+        <w:numPr>
+          <w:ilvl w:val="0"/>
+          <w:numId w:val="7"/>
+        </w:numPr>
+        <w:jc w:val="both"/>
+        <w:rPr>
+          <w:rStyle w:val="Rfrencelgre"/>
+          <w:b/>
+          <w:color w:val="595959" w:themeColor="text1" w:themeTint="A6"/>
+          <w:shd w:val="clear" w:color="auto" w:fill="auto"/>
+        </w:rPr>
+      </w:pPr>
+      <w:r>
+        <w:rPr>
+          <w:rStyle w:val="lev"/>
+          <w:color w:val="595959" w:themeColor="text1" w:themeTint="A6"/>
+        </w:rPr>
+        <w:t xml:space="preserve">Boutons modifier :  </w:t>
+      </w:r>
+      <w:r>
+        <w:rPr>
+          <w:rStyle w:val="Rfrencelgre"/>
+          <w:color w:val="595959" w:themeColor="text1" w:themeTint="A6"/>
+        </w:rPr>
+        <w:t xml:space="preserve">Le bouton amènera au formulaire de modification </w:t>
+      </w:r>
+      <w:r>
+        <w:rPr>
+          <w:rStyle w:val="Rfrencelgre"/>
+          <w:color w:val="595959" w:themeColor="text1" w:themeTint="A6"/>
+        </w:rPr>
+        <w:t xml:space="preserve">de </w:t>
+      </w:r>
+      <w:r>
+        <w:rPr>
+          <w:rStyle w:val="Rfrencelgre"/>
+          <w:color w:val="595959" w:themeColor="text1" w:themeTint="A6"/>
+        </w:rPr>
+        <w:t xml:space="preserve">l’élément </w:t>
+      </w:r>
+      <w:r>
+        <w:rPr>
+          <w:rStyle w:val="Rfrencelgre"/>
+          <w:color w:val="595959" w:themeColor="text1" w:themeTint="A6"/>
+        </w:rPr>
+        <w:t>sélectionné.</w:t>
+      </w:r>
+    </w:p>
+    <w:p>
+      <w:pPr>
+        <w:pStyle w:val="Paragraphedeliste"/>
+        <w:numPr>
+          <w:ilvl w:val="0"/>
+          <w:numId w:val="7"/>
+        </w:numPr>
+        <w:jc w:val="both"/>
+        <w:rPr>
+          <w:rStyle w:val="Rfrencelgre"/>
+          <w:b/>
+          <w:color w:val="595959" w:themeColor="text1" w:themeTint="A6"/>
+          <w:shd w:val="clear" w:color="auto" w:fill="auto"/>
+        </w:rPr>
+      </w:pPr>
+      <w:r>
+        <w:rPr>
+          <w:rStyle w:val="lev"/>
+          <w:color w:val="595959" w:themeColor="text1" w:themeTint="A6"/>
+        </w:rPr>
+        <w:t xml:space="preserve">Boutons supprimer : </w:t>
+      </w:r>
+      <w:r>
+        <w:rPr>
+          <w:rStyle w:val="Rfrencelgre"/>
+          <w:color w:val="595959" w:themeColor="text1" w:themeTint="A6"/>
+        </w:rPr>
+        <w:t xml:space="preserve">Le bouton amènera au formulaire de suppression </w:t>
+      </w:r>
+      <w:r>
+        <w:rPr>
+          <w:rStyle w:val="Rfrencelgre"/>
+          <w:color w:val="595959" w:themeColor="text1" w:themeTint="A6"/>
+        </w:rPr>
+        <w:t xml:space="preserve">de </w:t>
+      </w:r>
+      <w:r>
+        <w:rPr>
+          <w:rStyle w:val="Rfrencelgre"/>
+          <w:color w:val="595959" w:themeColor="text1" w:themeTint="A6"/>
+        </w:rPr>
+        <w:t>l’élément sélectionné.</w:t>
+      </w:r>
+    </w:p>
+    <w:p>
+      <w:pPr>
+        <w:ind w:left="708"/>
+        <w:jc w:val="both"/>
+        <w:rPr>
+          <w:rStyle w:val="lev"/>
+          <w:b w:val="0"/>
+          <w:color w:val="595959" w:themeColor="text1" w:themeTint="A6"/>
+          <w:shd w:val="clear" w:color="auto" w:fill="FFFFFF"/>
+        </w:rPr>
+      </w:pPr>
+      <w:r>
+        <w:rPr>
+          <w:rStyle w:val="Rfrencelgre"/>
+          <w:color w:val="595959" w:themeColor="text1" w:themeTint="A6"/>
+        </w:rPr>
+        <w:t>Les boutons servant à la gestion de la liste seront intégrés à la liste pour séparer les fonctionnalités de la page.</w:t>
+      </w:r>
+    </w:p>
+    <w:p>
+      <w:pPr>
+        <w:jc w:val="both"/>
+        <w:rPr>
+          <w:b/>
+          <w:color w:val="595959" w:themeColor="text1" w:themeTint="A6"/>
+        </w:rPr>
+      </w:pPr>
+    </w:p>
+    <w:p>
+      <w:pPr>
+        <w:jc w:val="both"/>
+        <w:rPr>
+          <w:b/>
+          <w:color w:val="595959" w:themeColor="text1" w:themeTint="A6"/>
+        </w:rPr>
+      </w:pPr>
+    </w:p>
+    <w:p>
+      <w:pPr>
+        <w:pStyle w:val="Titre1"/>
+        <w:rPr>
+          <w:color w:val="595959" w:themeColor="text1" w:themeTint="A6"/>
+        </w:rPr>
+      </w:pPr>
+      <w:r>
+        <w:rPr>
+          <w:color w:val="595959" w:themeColor="text1" w:themeTint="A6"/>
+        </w:rPr>
+        <w:lastRenderedPageBreak/>
         <w:t xml:space="preserve">Toutes les pages sauf </w:t>
       </w:r>
       <w:r>
@@ -1784,7 +2021,6 @@
           <w:color w:val="595959" w:themeColor="text1" w:themeTint="A6"/>
           <w:shd w:val="clear" w:color="auto" w:fill="FFFFFF"/>
         </w:rPr>
-        <w:lastRenderedPageBreak/>
         <w:t>L’en</w:t>
       </w:r>
       <w:r>
@@ -1990,13 +2226,13 @@
       <w:pPr>
         <w:jc w:val="both"/>
         <w:rPr>
-          <w:rStyle w:val="Rfrenceple"/>
-          <w:color w:val="595959" w:themeColor="text1" w:themeTint="A6"/>
-        </w:rPr>
-      </w:pPr>
-      <w:r>
-        <w:rPr>
-          <w:rStyle w:val="Rfrenceple"/>
+          <w:rStyle w:val="Rfrencelgre"/>
+          <w:color w:val="595959" w:themeColor="text1" w:themeTint="A6"/>
+        </w:rPr>
+      </w:pPr>
+      <w:r>
+        <w:rPr>
+          <w:rStyle w:val="Rfrencelgre"/>
           <w:color w:val="595959" w:themeColor="text1" w:themeTint="A6"/>
         </w:rPr>
         <w:t>La page sera accessible à l’administrateur seulement, elle permettra la gestion des comptes.</w:t>
@@ -2011,7 +2247,7 @@
         </w:numPr>
         <w:jc w:val="both"/>
         <w:rPr>
-          <w:rStyle w:val="Rfrenceple"/>
+          <w:rStyle w:val="Rfrencelgre"/>
           <w:b/>
           <w:i/>
           <w:color w:val="595959" w:themeColor="text1" w:themeTint="A6"/>
@@ -2027,7 +2263,7 @@
       </w:r>
       <w:r>
         <w:rPr>
-          <w:rStyle w:val="Rfrenceple"/>
+          <w:rStyle w:val="Rfrencelgre"/>
           <w:color w:val="595959" w:themeColor="text1" w:themeTint="A6"/>
         </w:rPr>
         <w:t>Liste de tous les comptes enregistrés.</w:t>
@@ -2038,7 +2274,7 @@
         <w:ind w:left="360" w:firstLine="348"/>
         <w:jc w:val="both"/>
         <w:rPr>
-          <w:rStyle w:val="Rfrenceple"/>
+          <w:rStyle w:val="Rfrencelgre"/>
           <w:b/>
           <w:i/>
           <w:color w:val="595959" w:themeColor="text1" w:themeTint="A6"/>
@@ -2047,7 +2283,7 @@
       </w:pPr>
       <w:r>
         <w:rPr>
-          <w:rStyle w:val="Rfrenceple"/>
+          <w:rStyle w:val="Rfrencelgre"/>
           <w:color w:val="595959" w:themeColor="text1" w:themeTint="A6"/>
         </w:rPr>
         <w:t>Cette liste contiendra les colonnes suivantes :</w:t>
@@ -2225,7 +2461,7 @@
       </w:r>
       <w:r>
         <w:rPr>
-          <w:rStyle w:val="Rfrenceple"/>
+          <w:rStyle w:val="Rfrencelgre"/>
           <w:color w:val="595959" w:themeColor="text1" w:themeTint="A6"/>
         </w:rPr>
         <w:t>Le bouton amènera au formulaire d’édition de comptes.</w:t>
@@ -2253,7 +2489,7 @@
       </w:r>
       <w:r>
         <w:rPr>
-          <w:rStyle w:val="Rfrenceple"/>
+          <w:rStyle w:val="Rfrencelgre"/>
           <w:color w:val="595959" w:themeColor="text1" w:themeTint="A6"/>
         </w:rPr>
         <w:t>Le bouton amènera au formulaire de modification de comptes.</w:t>
@@ -2268,7 +2504,7 @@
         </w:numPr>
         <w:jc w:val="both"/>
         <w:rPr>
-          <w:rStyle w:val="Rfrenceple"/>
+          <w:rStyle w:val="Rfrencelgre"/>
           <w:b/>
           <w:color w:val="595959" w:themeColor="text1" w:themeTint="A6"/>
           <w:shd w:val="clear" w:color="auto" w:fill="auto"/>
@@ -2283,7 +2519,7 @@
       </w:r>
       <w:r>
         <w:rPr>
-          <w:rStyle w:val="Rfrenceple"/>
+          <w:rStyle w:val="Rfrencelgre"/>
           <w:color w:val="595959" w:themeColor="text1" w:themeTint="A6"/>
         </w:rPr>
         <w:t>Le bouton amènera au formulaire de suppression de comptes.</w:t>
@@ -2302,9 +2538,10 @@
       </w:pPr>
       <w:r>
         <w:rPr>
-          <w:rStyle w:val="Rfrenceple"/>
-          <w:color w:val="595959" w:themeColor="text1" w:themeTint="A6"/>
-        </w:rPr>
+          <w:rStyle w:val="Rfrencelgre"/>
+          <w:color w:val="595959" w:themeColor="text1" w:themeTint="A6"/>
+        </w:rPr>
+        <w:lastRenderedPageBreak/>
         <w:t>Les boutons servant à la gestion de la liste seront intégrés à la liste pour séparer les fonctionnalités de la page.</w:t>
       </w:r>
     </w:p>
@@ -2374,7 +2611,7 @@
         </w:numPr>
         <w:jc w:val="both"/>
         <w:rPr>
-          <w:rStyle w:val="Rfrenceple"/>
+          <w:rStyle w:val="Rfrencelgre"/>
           <w:b/>
           <w:i/>
           <w:iCs/>
@@ -2398,21 +2635,21 @@
       </w:r>
       <w:r>
         <w:rPr>
-          <w:rStyle w:val="Rfrenceple"/>
+          <w:rStyle w:val="Rfrencelgre"/>
           <w:color w:val="595959" w:themeColor="text1" w:themeTint="A6"/>
         </w:rPr>
         <w:t>Ce bouton amènera au formulaire d’inscription</w:t>
       </w:r>
       <w:r>
         <w:rPr>
-          <w:rStyle w:val="Rfrenceple"/>
+          <w:rStyle w:val="Rfrencelgre"/>
           <w:color w:val="595959" w:themeColor="text1" w:themeTint="A6"/>
         </w:rPr>
         <w:t xml:space="preserve"> de compte</w:t>
       </w:r>
       <w:r>
         <w:rPr>
-          <w:rStyle w:val="Rfrenceple"/>
+          <w:rStyle w:val="Rfrencelgre"/>
           <w:color w:val="595959" w:themeColor="text1" w:themeTint="A6"/>
         </w:rPr>
         <w:t>.</w:t>
@@ -2423,7 +2660,7 @@
         <w:ind w:left="360"/>
         <w:jc w:val="both"/>
         <w:rPr>
-          <w:rStyle w:val="Rfrenceple"/>
+          <w:rStyle w:val="Rfrencelgre"/>
           <w:b/>
           <w:i/>
           <w:iCs/>
@@ -2462,27 +2699,27 @@
       <w:pPr>
         <w:jc w:val="both"/>
         <w:rPr>
-          <w:rStyle w:val="Rfrenceple"/>
-          <w:color w:val="595959" w:themeColor="text1" w:themeTint="A6"/>
-        </w:rPr>
-      </w:pPr>
-      <w:r>
-        <w:rPr>
-          <w:rStyle w:val="Rfrenceple"/>
+          <w:rStyle w:val="Rfrencelgre"/>
+          <w:color w:val="595959" w:themeColor="text1" w:themeTint="A6"/>
+        </w:rPr>
+      </w:pPr>
+      <w:r>
+        <w:rPr>
+          <w:rStyle w:val="Rfrencelgre"/>
           <w:color w:val="595959" w:themeColor="text1" w:themeTint="A6"/>
         </w:rPr>
         <w:t>Dans un premier temps</w:t>
       </w:r>
       <w:r>
         <w:rPr>
-          <w:rStyle w:val="Rfrenceple"/>
+          <w:rStyle w:val="Rfrencelgre"/>
           <w:color w:val="595959" w:themeColor="text1" w:themeTint="A6"/>
         </w:rPr>
         <w:t>,</w:t>
       </w:r>
       <w:r>
         <w:rPr>
-          <w:rStyle w:val="Rfrenceple"/>
+          <w:rStyle w:val="Rfrencelgre"/>
           <w:color w:val="595959" w:themeColor="text1" w:themeTint="A6"/>
         </w:rPr>
         <w:t xml:space="preserve"> l’administrateur devra sélectionner le rôle du nouvel utilisateur, cela permettra de présenter le formulaire correspondant :</w:t>
@@ -2515,7 +2752,7 @@
       </w:r>
       <w:r>
         <w:rPr>
-          <w:rStyle w:val="Rfrenceple"/>
+          <w:rStyle w:val="Rfrencelgre"/>
           <w:color w:val="595959" w:themeColor="text1" w:themeTint="A6"/>
         </w:rPr>
         <w:t>Contiendra tous les rôles disponibles</w:t>
@@ -2582,13 +2819,13 @@
       <w:pPr>
         <w:jc w:val="both"/>
         <w:rPr>
-          <w:rStyle w:val="Rfrenceple"/>
-          <w:color w:val="595959" w:themeColor="text1" w:themeTint="A6"/>
-        </w:rPr>
-      </w:pPr>
-      <w:r>
-        <w:rPr>
-          <w:rStyle w:val="Rfrenceple"/>
+          <w:rStyle w:val="Rfrencelgre"/>
+          <w:color w:val="595959" w:themeColor="text1" w:themeTint="A6"/>
+        </w:rPr>
+      </w:pPr>
+      <w:r>
+        <w:rPr>
+          <w:rStyle w:val="Rfrencelgre"/>
           <w:color w:val="595959" w:themeColor="text1" w:themeTint="A6"/>
         </w:rPr>
         <w:t>Les différents formulaires d’inscription auront une base commune avec des champs supplémentaires suivant les rôles.</w:t>
@@ -2598,16 +2835,15 @@
       <w:pPr>
         <w:jc w:val="both"/>
         <w:rPr>
-          <w:rStyle w:val="Rfrenceple"/>
-          <w:color w:val="595959" w:themeColor="text1" w:themeTint="A6"/>
-        </w:rPr>
-      </w:pPr>
-      <w:r>
-        <w:rPr>
-          <w:rStyle w:val="Rfrenceple"/>
-          <w:color w:val="595959" w:themeColor="text1" w:themeTint="A6"/>
-        </w:rPr>
-        <w:lastRenderedPageBreak/>
+          <w:rStyle w:val="Rfrencelgre"/>
+          <w:color w:val="595959" w:themeColor="text1" w:themeTint="A6"/>
+        </w:rPr>
+      </w:pPr>
+      <w:r>
+        <w:rPr>
+          <w:rStyle w:val="Rfrencelgre"/>
+          <w:color w:val="595959" w:themeColor="text1" w:themeTint="A6"/>
+        </w:rPr>
         <w:t>Le formulaire de base sera composé avec :</w:t>
       </w:r>
     </w:p>
@@ -3306,7 +3542,7 @@
       </w:pPr>
       <w:r>
         <w:rPr>
-          <w:rStyle w:val="Rfrenceple"/>
+          <w:rStyle w:val="Rfrencelgre"/>
           <w:color w:val="595959" w:themeColor="text1" w:themeTint="A6"/>
         </w:rPr>
         <w:t xml:space="preserve">Et ci-contre les ajouts en fonction du rôle : </w:t>
@@ -3926,14 +4162,7 @@
           <w:rStyle w:val="lev"/>
           <w:color w:val="595959" w:themeColor="text1" w:themeTint="A6"/>
         </w:rPr>
-        <w:t>Champ code postal </w:t>
-      </w:r>
-      <w:r>
-        <w:rPr>
-          <w:rStyle w:val="lev"/>
-          <w:color w:val="595959" w:themeColor="text1" w:themeTint="A6"/>
-        </w:rPr>
-        <w:t>entreprise :</w:t>
+        <w:t>Champ code postal entreprise :</w:t>
       </w:r>
       <w:r>
         <w:rPr>
@@ -4008,6 +4237,7 @@
           <w:rStyle w:val="lev"/>
           <w:color w:val="595959" w:themeColor="text1" w:themeTint="A6"/>
         </w:rPr>
+        <w:lastRenderedPageBreak/>
         <w:t>Champ ville :</w:t>
       </w:r>
       <w:r>
@@ -4739,7 +4969,6 @@
           <w:iCs/>
           <w:color w:val="595959" w:themeColor="text1" w:themeTint="A6"/>
         </w:rPr>
-        <w:lastRenderedPageBreak/>
         <w:t xml:space="preserve">Champ poste occupé : </w:t>
       </w:r>
       <w:r>
@@ -5035,27 +5264,27 @@
       <w:pPr>
         <w:jc w:val="both"/>
         <w:rPr>
-          <w:rStyle w:val="Rfrenceple"/>
-          <w:color w:val="595959" w:themeColor="text1" w:themeTint="A6"/>
-        </w:rPr>
-      </w:pPr>
-      <w:r>
-        <w:rPr>
-          <w:rStyle w:val="Rfrenceple"/>
+          <w:rStyle w:val="Rfrencelgre"/>
+          <w:color w:val="595959" w:themeColor="text1" w:themeTint="A6"/>
+        </w:rPr>
+      </w:pPr>
+      <w:r>
+        <w:rPr>
+          <w:rStyle w:val="Rfrencelgre"/>
           <w:color w:val="595959" w:themeColor="text1" w:themeTint="A6"/>
         </w:rPr>
         <w:t xml:space="preserve">La page sera accessible à l’administrateur seulement, elle permettra la gestion des </w:t>
       </w:r>
       <w:r>
         <w:rPr>
-          <w:rStyle w:val="Rfrenceple"/>
+          <w:rStyle w:val="Rfrencelgre"/>
           <w:color w:val="595959" w:themeColor="text1" w:themeTint="A6"/>
         </w:rPr>
         <w:t>formations</w:t>
       </w:r>
       <w:r>
         <w:rPr>
-          <w:rStyle w:val="Rfrenceple"/>
+          <w:rStyle w:val="Rfrencelgre"/>
           <w:color w:val="595959" w:themeColor="text1" w:themeTint="A6"/>
         </w:rPr>
         <w:t>.</w:t>
@@ -5070,7 +5299,7 @@
         </w:numPr>
         <w:jc w:val="both"/>
         <w:rPr>
-          <w:rStyle w:val="Rfrenceple"/>
+          <w:rStyle w:val="Rfrencelgre"/>
           <w:b/>
           <w:i/>
           <w:color w:val="595959" w:themeColor="text1" w:themeTint="A6"/>
@@ -5100,14 +5329,14 @@
       </w:r>
       <w:r>
         <w:rPr>
-          <w:rStyle w:val="Rfrenceple"/>
+          <w:rStyle w:val="Rfrencelgre"/>
           <w:color w:val="595959" w:themeColor="text1" w:themeTint="A6"/>
         </w:rPr>
         <w:t>Liste de toutes</w:t>
       </w:r>
       <w:r>
         <w:rPr>
-          <w:rStyle w:val="Rfrenceple"/>
+          <w:rStyle w:val="Rfrencelgre"/>
           <w:color w:val="595959" w:themeColor="text1" w:themeTint="A6"/>
         </w:rPr>
         <w:t xml:space="preserve"> les formations enregistrées.</w:t>
@@ -5118,7 +5347,7 @@
         <w:ind w:left="360" w:firstLine="348"/>
         <w:jc w:val="both"/>
         <w:rPr>
-          <w:rStyle w:val="Rfrenceple"/>
+          <w:rStyle w:val="Rfrencelgre"/>
           <w:b/>
           <w:i/>
           <w:color w:val="595959" w:themeColor="text1" w:themeTint="A6"/>
@@ -5127,7 +5356,7 @@
       </w:pPr>
       <w:r>
         <w:rPr>
-          <w:rStyle w:val="Rfrenceple"/>
+          <w:rStyle w:val="Rfrencelgre"/>
           <w:color w:val="595959" w:themeColor="text1" w:themeTint="A6"/>
         </w:rPr>
         <w:t>Cette liste contiendra les colonnes suivantes :</w:t>
@@ -5228,35 +5457,35 @@
       </w:r>
       <w:r>
         <w:rPr>
-          <w:rStyle w:val="Rfrenceple"/>
+          <w:rStyle w:val="Rfrencelgre"/>
           <w:color w:val="595959" w:themeColor="text1" w:themeTint="A6"/>
         </w:rPr>
         <w:t>Le bouton amènera au formulaire d’édition d</w:t>
       </w:r>
       <w:r>
         <w:rPr>
-          <w:rStyle w:val="Rfrenceple"/>
+          <w:rStyle w:val="Rfrencelgre"/>
           <w:color w:val="595959" w:themeColor="text1" w:themeTint="A6"/>
         </w:rPr>
         <w:t>e la</w:t>
       </w:r>
       <w:r>
         <w:rPr>
-          <w:rStyle w:val="Rfrenceple"/>
+          <w:rStyle w:val="Rfrencelgre"/>
           <w:color w:val="595959" w:themeColor="text1" w:themeTint="A6"/>
         </w:rPr>
         <w:t xml:space="preserve"> </w:t>
       </w:r>
       <w:r>
         <w:rPr>
-          <w:rStyle w:val="Rfrenceple"/>
+          <w:rStyle w:val="Rfrencelgre"/>
           <w:color w:val="595959" w:themeColor="text1" w:themeTint="A6"/>
         </w:rPr>
         <w:t>formation sélectionné</w:t>
       </w:r>
       <w:r>
         <w:rPr>
-          <w:rStyle w:val="Rfrenceple"/>
+          <w:rStyle w:val="Rfrencelgre"/>
           <w:color w:val="595959" w:themeColor="text1" w:themeTint="A6"/>
         </w:rPr>
         <w:t>.</w:t>
@@ -5284,35 +5513,35 @@
       </w:r>
       <w:r>
         <w:rPr>
-          <w:rStyle w:val="Rfrenceple"/>
+          <w:rStyle w:val="Rfrencelgre"/>
           <w:color w:val="595959" w:themeColor="text1" w:themeTint="A6"/>
         </w:rPr>
         <w:t>Le bouton amènera au formulaire de modification d</w:t>
       </w:r>
       <w:r>
         <w:rPr>
-          <w:rStyle w:val="Rfrenceple"/>
+          <w:rStyle w:val="Rfrencelgre"/>
           <w:color w:val="595959" w:themeColor="text1" w:themeTint="A6"/>
         </w:rPr>
         <w:t>e</w:t>
       </w:r>
       <w:r>
         <w:rPr>
-          <w:rStyle w:val="Rfrenceple"/>
+          <w:rStyle w:val="Rfrencelgre"/>
           <w:color w:val="595959" w:themeColor="text1" w:themeTint="A6"/>
         </w:rPr>
         <w:t xml:space="preserve"> </w:t>
       </w:r>
       <w:r>
         <w:rPr>
-          <w:rStyle w:val="Rfrenceple"/>
+          <w:rStyle w:val="Rfrencelgre"/>
           <w:color w:val="595959" w:themeColor="text1" w:themeTint="A6"/>
         </w:rPr>
         <w:t>la formation sélectionné</w:t>
       </w:r>
       <w:r>
         <w:rPr>
-          <w:rStyle w:val="Rfrenceple"/>
+          <w:rStyle w:val="Rfrencelgre"/>
           <w:color w:val="595959" w:themeColor="text1" w:themeTint="A6"/>
         </w:rPr>
         <w:t>.</w:t>
@@ -5327,7 +5556,7 @@
         </w:numPr>
         <w:jc w:val="both"/>
         <w:rPr>
-          <w:rStyle w:val="Rfrenceple"/>
+          <w:rStyle w:val="Rfrencelgre"/>
           <w:b/>
           <w:color w:val="595959" w:themeColor="text1" w:themeTint="A6"/>
           <w:shd w:val="clear" w:color="auto" w:fill="auto"/>
@@ -5342,35 +5571,35 @@
       </w:r>
       <w:r>
         <w:rPr>
-          <w:rStyle w:val="Rfrenceple"/>
+          <w:rStyle w:val="Rfrencelgre"/>
           <w:color w:val="595959" w:themeColor="text1" w:themeTint="A6"/>
         </w:rPr>
         <w:t>Le bouton amènera au formulaire de suppression d</w:t>
       </w:r>
       <w:r>
         <w:rPr>
-          <w:rStyle w:val="Rfrenceple"/>
+          <w:rStyle w:val="Rfrencelgre"/>
           <w:color w:val="595959" w:themeColor="text1" w:themeTint="A6"/>
         </w:rPr>
         <w:t>e</w:t>
       </w:r>
       <w:r>
         <w:rPr>
-          <w:rStyle w:val="Rfrenceple"/>
+          <w:rStyle w:val="Rfrencelgre"/>
           <w:color w:val="595959" w:themeColor="text1" w:themeTint="A6"/>
         </w:rPr>
         <w:t xml:space="preserve"> </w:t>
       </w:r>
       <w:r>
         <w:rPr>
-          <w:rStyle w:val="Rfrenceple"/>
+          <w:rStyle w:val="Rfrencelgre"/>
           <w:color w:val="595959" w:themeColor="text1" w:themeTint="A6"/>
         </w:rPr>
         <w:t>la formation sélectionné</w:t>
       </w:r>
       <w:r>
         <w:rPr>
-          <w:rStyle w:val="Rfrenceple"/>
+          <w:rStyle w:val="Rfrencelgre"/>
           <w:color w:val="595959" w:themeColor="text1" w:themeTint="A6"/>
         </w:rPr>
         <w:t>.</w:t>
@@ -5389,7 +5618,7 @@
       </w:pPr>
       <w:r>
         <w:rPr>
-          <w:rStyle w:val="Rfrenceple"/>
+          <w:rStyle w:val="Rfrencelgre"/>
           <w:color w:val="595959" w:themeColor="text1" w:themeTint="A6"/>
         </w:rPr>
         <w:t>Les boutons servant à la gestion de la liste seront intégrés à la liste pour séparer les fonctionnalités de la page.</w:t>
@@ -5408,6 +5637,7 @@
           <w:rStyle w:val="lev"/>
           <w:color w:val="595959" w:themeColor="text1" w:themeTint="A6"/>
         </w:rPr>
+        <w:lastRenderedPageBreak/>
         <w:t>Boutons nouve</w:t>
       </w:r>
       <w:r>
@@ -5440,21 +5670,21 @@
       </w:r>
       <w:r>
         <w:rPr>
-          <w:rStyle w:val="Rfrenceple"/>
+          <w:rStyle w:val="Rfrencelgre"/>
           <w:color w:val="595959" w:themeColor="text1" w:themeTint="A6"/>
         </w:rPr>
         <w:t>Ce bouton amènera au formulaire d’inscription</w:t>
       </w:r>
       <w:r>
         <w:rPr>
-          <w:rStyle w:val="Rfrenceple"/>
+          <w:rStyle w:val="Rfrencelgre"/>
           <w:color w:val="595959" w:themeColor="text1" w:themeTint="A6"/>
         </w:rPr>
         <w:t xml:space="preserve"> de formation</w:t>
       </w:r>
       <w:r>
         <w:rPr>
-          <w:rStyle w:val="Rfrenceple"/>
+          <w:rStyle w:val="Rfrencelgre"/>
           <w:color w:val="595959" w:themeColor="text1" w:themeTint="A6"/>
         </w:rPr>
         <w:t>.</w:t>
@@ -5468,7 +5698,7 @@
           <w:numId w:val="16"/>
         </w:numPr>
         <w:rPr>
-          <w:rStyle w:val="Rfrenceple"/>
+          <w:rStyle w:val="Rfrencelgre"/>
           <w:color w:val="595959" w:themeColor="text1" w:themeTint="A6"/>
         </w:rPr>
       </w:pPr>
@@ -5509,21 +5739,21 @@
       </w:r>
       <w:r>
         <w:rPr>
-          <w:rStyle w:val="Rfrenceple"/>
+          <w:rStyle w:val="Rfrencelgre"/>
           <w:color w:val="595959" w:themeColor="text1" w:themeTint="A6"/>
         </w:rPr>
         <w:t>Ce bouton amènera au formulaire d’inscription</w:t>
       </w:r>
       <w:r>
         <w:rPr>
-          <w:rStyle w:val="Rfrenceple"/>
+          <w:rStyle w:val="Rfrencelgre"/>
           <w:color w:val="595959" w:themeColor="text1" w:themeTint="A6"/>
         </w:rPr>
         <w:t xml:space="preserve"> de centre</w:t>
       </w:r>
       <w:r>
         <w:rPr>
-          <w:rStyle w:val="Rfrenceple"/>
+          <w:rStyle w:val="Rfrencelgre"/>
           <w:color w:val="595959" w:themeColor="text1" w:themeTint="A6"/>
         </w:rPr>
         <w:t>.</w:t>
@@ -5661,34 +5891,7 @@
           <w:i w:val="0"/>
           <w:color w:val="595959" w:themeColor="text1" w:themeTint="A6"/>
         </w:rPr>
-        <w:t>le libellé</w:t>
-      </w:r>
-      <w:r>
-        <w:rPr>
-          <w:rStyle w:val="lev"/>
-          <w:b w:val="0"/>
-          <w:i w:val="0"/>
-          <w:color w:val="595959" w:themeColor="text1" w:themeTint="A6"/>
-        </w:rPr>
-        <w:t xml:space="preserve"> de </w:t>
-      </w:r>
-      <w:r>
-        <w:rPr>
-          <w:rStyle w:val="lev"/>
-          <w:b w:val="0"/>
-          <w:i w:val="0"/>
-          <w:color w:val="595959" w:themeColor="text1" w:themeTint="A6"/>
-        </w:rPr>
-        <w:t>la formation</w:t>
-      </w:r>
-      <w:r>
-        <w:rPr>
-          <w:rStyle w:val="lev"/>
-          <w:b w:val="0"/>
-          <w:i w:val="0"/>
-          <w:color w:val="595959" w:themeColor="text1" w:themeTint="A6"/>
-        </w:rPr>
-        <w:t>.</w:t>
+        <w:t>le libellé de la formation.</w:t>
       </w:r>
     </w:p>
     <w:p>
@@ -5791,16 +5994,7 @@
           <w:i w:val="0"/>
           <w:color w:val="595959" w:themeColor="text1" w:themeTint="A6"/>
         </w:rPr>
-        <w:t>le diplôme que prépare</w:t>
-      </w:r>
-      <w:r>
-        <w:rPr>
-          <w:rStyle w:val="lev"/>
-          <w:b w:val="0"/>
-          <w:i w:val="0"/>
-          <w:color w:val="595959" w:themeColor="text1" w:themeTint="A6"/>
-        </w:rPr>
-        <w:t xml:space="preserve"> la formation.</w:t>
+        <w:t>le diplôme que prépare la formation.</w:t>
       </w:r>
     </w:p>
     <w:p>
@@ -5828,86 +6022,61 @@
           <w:rStyle w:val="lev"/>
           <w:color w:val="595959" w:themeColor="text1" w:themeTint="A6"/>
         </w:rPr>
+        <w:t xml:space="preserve"> : </w:t>
+      </w:r>
+      <w:r>
+        <w:rPr>
+          <w:rStyle w:val="lev"/>
+          <w:b w:val="0"/>
+          <w:i w:val="0"/>
+          <w:color w:val="595959" w:themeColor="text1" w:themeTint="A6"/>
+        </w:rPr>
+        <w:t>L</w:t>
+      </w:r>
+      <w:r>
+        <w:rPr>
+          <w:rStyle w:val="lev"/>
+          <w:b w:val="0"/>
+          <w:i w:val="0"/>
+          <w:color w:val="595959" w:themeColor="text1" w:themeTint="A6"/>
+        </w:rPr>
+        <w:t xml:space="preserve">e champ </w:t>
+      </w:r>
+      <w:r>
+        <w:rPr>
+          <w:rStyle w:val="lev"/>
+          <w:b w:val="0"/>
+          <w:i w:val="0"/>
+          <w:color w:val="595959" w:themeColor="text1" w:themeTint="A6"/>
+        </w:rPr>
+        <w:t>devra être rempli</w:t>
+      </w:r>
+      <w:r>
+        <w:rPr>
+          <w:rStyle w:val="lev"/>
+          <w:b w:val="0"/>
+          <w:i w:val="0"/>
+          <w:color w:val="595959" w:themeColor="text1" w:themeTint="A6"/>
+        </w:rPr>
+        <w:t xml:space="preserve"> par</w:t>
+      </w:r>
+      <w:r>
+        <w:rPr>
+          <w:rStyle w:val="lev"/>
+          <w:b w:val="0"/>
+          <w:i w:val="0"/>
+          <w:color w:val="595959" w:themeColor="text1" w:themeTint="A6"/>
+        </w:rPr>
         <w:t xml:space="preserve"> </w:t>
       </w:r>
       <w:r>
         <w:rPr>
           <w:rStyle w:val="lev"/>
-          <w:color w:val="595959" w:themeColor="text1" w:themeTint="A6"/>
-        </w:rPr>
-        <w:t xml:space="preserve">: </w:t>
-      </w:r>
-      <w:r>
-        <w:rPr>
-          <w:rStyle w:val="lev"/>
-          <w:b w:val="0"/>
-          <w:i w:val="0"/>
-          <w:color w:val="595959" w:themeColor="text1" w:themeTint="A6"/>
-        </w:rPr>
-        <w:t>L</w:t>
-      </w:r>
-      <w:r>
-        <w:rPr>
-          <w:rStyle w:val="lev"/>
-          <w:b w:val="0"/>
-          <w:i w:val="0"/>
-          <w:color w:val="595959" w:themeColor="text1" w:themeTint="A6"/>
-        </w:rPr>
-        <w:t xml:space="preserve">e champ </w:t>
-      </w:r>
-      <w:r>
-        <w:rPr>
-          <w:rStyle w:val="lev"/>
-          <w:b w:val="0"/>
-          <w:i w:val="0"/>
-          <w:color w:val="595959" w:themeColor="text1" w:themeTint="A6"/>
-        </w:rPr>
-        <w:t>devra être rempli</w:t>
-      </w:r>
-      <w:r>
-        <w:rPr>
-          <w:rStyle w:val="lev"/>
-          <w:b w:val="0"/>
-          <w:i w:val="0"/>
-          <w:color w:val="595959" w:themeColor="text1" w:themeTint="A6"/>
-        </w:rPr>
-        <w:t xml:space="preserve"> par</w:t>
-      </w:r>
-      <w:r>
-        <w:rPr>
-          <w:rStyle w:val="lev"/>
-          <w:b w:val="0"/>
-          <w:i w:val="0"/>
-          <w:color w:val="595959" w:themeColor="text1" w:themeTint="A6"/>
-        </w:rPr>
-        <w:t xml:space="preserve"> </w:t>
-      </w:r>
-      <w:r>
-        <w:rPr>
-          <w:rStyle w:val="lev"/>
-          <w:b w:val="0"/>
-          <w:i w:val="0"/>
-          <w:color w:val="595959" w:themeColor="text1" w:themeTint="A6"/>
-        </w:rPr>
-        <w:t>le</w:t>
-      </w:r>
-      <w:r>
-        <w:rPr>
-          <w:rStyle w:val="lev"/>
-          <w:b w:val="0"/>
-          <w:i w:val="0"/>
-          <w:color w:val="595959" w:themeColor="text1" w:themeTint="A6"/>
-        </w:rPr>
-        <w:t xml:space="preserve"> niveau de</w:t>
-      </w:r>
-      <w:r>
-        <w:rPr>
-          <w:rStyle w:val="lev"/>
-          <w:b w:val="0"/>
-          <w:i w:val="0"/>
-          <w:color w:val="595959" w:themeColor="text1" w:themeTint="A6"/>
-        </w:rPr>
-        <w:t xml:space="preserve"> diplôme que prépare la formation.</w:t>
+          <w:b w:val="0"/>
+          <w:i w:val="0"/>
+          <w:color w:val="595959" w:themeColor="text1" w:themeTint="A6"/>
+        </w:rPr>
+        <w:t>le niveau de diplôme que prépare la formation.</w:t>
       </w:r>
     </w:p>
     <w:p>
@@ -6212,43 +6381,7 @@
           <w:i w:val="0"/>
           <w:color w:val="595959" w:themeColor="text1" w:themeTint="A6"/>
         </w:rPr>
-        <w:t xml:space="preserve">le </w:t>
-      </w:r>
-      <w:r>
-        <w:rPr>
-          <w:rStyle w:val="lev"/>
-          <w:b w:val="0"/>
-          <w:i w:val="0"/>
-          <w:color w:val="595959" w:themeColor="text1" w:themeTint="A6"/>
-        </w:rPr>
-        <w:t>nom</w:t>
-      </w:r>
-      <w:r>
-        <w:rPr>
-          <w:rStyle w:val="lev"/>
-          <w:b w:val="0"/>
-          <w:i w:val="0"/>
-          <w:color w:val="595959" w:themeColor="text1" w:themeTint="A6"/>
-        </w:rPr>
-        <w:t xml:space="preserve"> </w:t>
-      </w:r>
-      <w:r>
-        <w:rPr>
-          <w:rStyle w:val="lev"/>
-          <w:b w:val="0"/>
-          <w:i w:val="0"/>
-          <w:color w:val="595959" w:themeColor="text1" w:themeTint="A6"/>
-        </w:rPr>
-        <w:t>du centre</w:t>
-      </w:r>
-      <w:r>
-        <w:rPr>
-          <w:rStyle w:val="lev"/>
-          <w:b w:val="0"/>
-          <w:i w:val="0"/>
-          <w:color w:val="595959" w:themeColor="text1" w:themeTint="A6"/>
-        </w:rPr>
-        <w:t>.</w:t>
+        <w:t>le nom du centre.</w:t>
       </w:r>
     </w:p>
     <w:p>
@@ -6333,16 +6466,7 @@
           <w:i w:val="0"/>
           <w:color w:val="595959" w:themeColor="text1" w:themeTint="A6"/>
         </w:rPr>
-        <w:t>l’adresse</w:t>
-      </w:r>
-      <w:r>
-        <w:rPr>
-          <w:rStyle w:val="lev"/>
-          <w:b w:val="0"/>
-          <w:i w:val="0"/>
-          <w:color w:val="595959" w:themeColor="text1" w:themeTint="A6"/>
-        </w:rPr>
-        <w:t xml:space="preserve"> du centre.</w:t>
+        <w:t>l’adresse du centre.</w:t>
       </w:r>
     </w:p>
     <w:p>
@@ -6366,7 +6490,6 @@
           <w:rStyle w:val="lev"/>
           <w:color w:val="595959" w:themeColor="text1" w:themeTint="A6"/>
         </w:rPr>
-        <w:lastRenderedPageBreak/>
         <w:t>Champ code postal centre :</w:t>
       </w:r>
       <w:r>
@@ -6430,25 +6553,7 @@
           <w:i w:val="0"/>
           <w:color w:val="595959" w:themeColor="text1" w:themeTint="A6"/>
         </w:rPr>
-        <w:t xml:space="preserve">le </w:t>
-      </w:r>
-      <w:r>
-        <w:rPr>
-          <w:rStyle w:val="lev"/>
-          <w:b w:val="0"/>
-          <w:i w:val="0"/>
-          <w:color w:val="595959" w:themeColor="text1" w:themeTint="A6"/>
-        </w:rPr>
-        <w:t>code postal</w:t>
-      </w:r>
-      <w:r>
-        <w:rPr>
-          <w:rStyle w:val="lev"/>
-          <w:b w:val="0"/>
-          <w:i w:val="0"/>
-          <w:color w:val="595959" w:themeColor="text1" w:themeTint="A6"/>
-        </w:rPr>
-        <w:t xml:space="preserve"> du centre.</w:t>
+        <w:t>le code postal du centre.</w:t>
       </w:r>
     </w:p>
     <w:p>
@@ -6633,16 +6738,7 @@
           <w:i w:val="0"/>
           <w:color w:val="595959" w:themeColor="text1" w:themeTint="A6"/>
         </w:rPr>
-        <w:t>le numéro de téléphone</w:t>
-      </w:r>
-      <w:r>
-        <w:rPr>
-          <w:rStyle w:val="lev"/>
-          <w:b w:val="0"/>
-          <w:i w:val="0"/>
-          <w:color w:val="595959" w:themeColor="text1" w:themeTint="A6"/>
-        </w:rPr>
-        <w:t xml:space="preserve"> du centre.</w:t>
+        <w:t>le numéro de téléphone du centre.</w:t>
       </w:r>
     </w:p>
     <w:p>
@@ -7189,6 +7285,7 @@
           <w:rStyle w:val="lev"/>
           <w:color w:val="595959" w:themeColor="text1" w:themeTint="A6"/>
         </w:rPr>
+        <w:lastRenderedPageBreak/>
         <w:t>Panneau</w:t>
       </w:r>
       <w:r>
@@ -7639,7 +7736,6 @@
           <w:rFonts w:ascii="High Tower Text" w:hAnsi="High Tower Text"/>
           <w:color w:val="595959" w:themeColor="text1" w:themeTint="A6"/>
         </w:rPr>
-        <w:lastRenderedPageBreak/>
         <w:t>La date de fin de contrat</w:t>
       </w:r>
     </w:p>
@@ -8139,24 +8235,18 @@
         <w:spacing w:after="0"/>
         <w:jc w:val="both"/>
         <w:rPr>
-          <w:rStyle w:val="Rfrenceple"/>
-        </w:rPr>
-      </w:pPr>
-      <w:r>
-        <w:rPr>
-          <w:rStyle w:val="Rfrenceple"/>
-        </w:rPr>
-        <w:t xml:space="preserve">La page contiendra </w:t>
-      </w:r>
-      <w:r>
-        <w:rPr>
-          <w:rStyle w:val="Rfrenceple"/>
-        </w:rPr>
-        <w:t>les documents</w:t>
-      </w:r>
-      <w:r>
-        <w:rPr>
-          <w:rStyle w:val="Rfrenceple"/>
+          <w:rStyle w:val="Rfrencelgre"/>
+        </w:rPr>
+      </w:pPr>
+      <w:r>
+        <w:rPr>
+          <w:rStyle w:val="Rfrencelgre"/>
+        </w:rPr>
+        <w:t>La page contiendra les documents</w:t>
+      </w:r>
+      <w:r>
+        <w:rPr>
+          <w:rStyle w:val="Rfrencelgre"/>
         </w:rPr>
         <w:t xml:space="preserve"> généraux que l’alternant à obligation d’avoir en sa possession. </w:t>
       </w:r>
@@ -8178,7 +8268,7 @@
         <w:spacing w:after="0"/>
         <w:jc w:val="both"/>
         <w:rPr>
-          <w:rStyle w:val="Rfrenceple"/>
+          <w:rStyle w:val="Rfrencelgre"/>
         </w:rPr>
       </w:pPr>
       <w:r>
@@ -8188,6 +8278,7 @@
           <w:spacing w:val="5"/>
           <w:shd w:val="clear" w:color="auto" w:fill="FFFFFF"/>
         </w:rPr>
+        <w:lastRenderedPageBreak/>
         <w:t>Pour cela, à</w:t>
       </w:r>
       <w:r>
@@ -8195,40 +8286,25 @@
           <w:rFonts w:ascii="High Tower Text" w:hAnsi="High Tower Text"/>
           <w:color w:val="595959" w:themeColor="text1" w:themeTint="A6"/>
         </w:rPr>
-        <w:t xml:space="preserve"> la première connexion</w:t>
-      </w:r>
-      <w:r>
-        <w:rPr>
-          <w:rFonts w:ascii="High Tower Text" w:hAnsi="High Tower Text"/>
-          <w:color w:val="595959" w:themeColor="text1" w:themeTint="A6"/>
-        </w:rPr>
-        <w:t>,</w:t>
-      </w:r>
-      <w:r>
-        <w:rPr>
-          <w:rStyle w:val="Rfrenceple"/>
+        <w:t xml:space="preserve"> la première connexion,</w:t>
+      </w:r>
+      <w:r>
+        <w:rPr>
+          <w:rStyle w:val="Rfrencelgre"/>
         </w:rPr>
         <w:t xml:space="preserve"> </w:t>
       </w:r>
       <w:r>
         <w:rPr>
-          <w:rStyle w:val="Rfrenceple"/>
+          <w:rStyle w:val="Rfrencelgre"/>
         </w:rPr>
         <w:t xml:space="preserve">l’alternant aura </w:t>
       </w:r>
       <w:r>
         <w:rPr>
-          <w:rStyle w:val="Rfrenceple"/>
-        </w:rPr>
-        <w:t xml:space="preserve">l’obligation de confirmer la prise en compte des documents présent sur la page en cochant une case de certification. Si il ne coche pas cette case, il n’aura pas </w:t>
-      </w:r>
-      <w:bookmarkStart w:id="0" w:name="_GoBack"/>
-      <w:bookmarkEnd w:id="0"/>
-      <w:r>
-        <w:rPr>
-          <w:rStyle w:val="Rfrenceple"/>
-        </w:rPr>
-        <w:t xml:space="preserve">accès </w:t>
+          <w:rStyle w:val="Rfrencelgre"/>
+        </w:rPr>
+        <w:t xml:space="preserve">l’obligation de confirmer la prise en compte des documents présent sur la page en cochant une case de certification. Si il ne coche pas cette case, il n’aura pas accès </w:t>
       </w:r>
     </w:p>
     <w:p>
@@ -8236,7 +8312,7 @@
         <w:spacing w:after="0"/>
         <w:jc w:val="both"/>
         <w:rPr>
-          <w:rStyle w:val="Rfrenceple"/>
+          <w:rStyle w:val="Rfrencelgre"/>
         </w:rPr>
       </w:pPr>
     </w:p>
@@ -8250,12 +8326,12 @@
         <w:spacing w:after="0"/>
         <w:jc w:val="both"/>
         <w:rPr>
-          <w:rStyle w:val="Rfrenceple"/>
-        </w:rPr>
-      </w:pPr>
-      <w:r>
-        <w:rPr>
-          <w:rStyle w:val="Rfrenceple"/>
+          <w:rStyle w:val="Rfrencelgre"/>
+        </w:rPr>
+      </w:pPr>
+      <w:r>
+        <w:rPr>
+          <w:rStyle w:val="Rfrencelgre"/>
         </w:rPr>
         <w:t>Case de certification</w:t>
       </w:r>
@@ -8265,7 +8341,7 @@
         <w:spacing w:after="0"/>
         <w:jc w:val="both"/>
         <w:rPr>
-          <w:rStyle w:val="Rfrenceple"/>
+          <w:rStyle w:val="Rfrencelgre"/>
         </w:rPr>
       </w:pPr>
     </w:p>
@@ -8274,7 +8350,7 @@
         <w:spacing w:after="0"/>
         <w:jc w:val="both"/>
         <w:rPr>
-          <w:rStyle w:val="Rfrenceple"/>
+          <w:rStyle w:val="Rfrencelgre"/>
         </w:rPr>
       </w:pPr>
     </w:p>
@@ -8575,7 +8651,6 @@
           <w:rFonts w:ascii="High Tower Text" w:hAnsi="High Tower Text"/>
           <w:color w:val="00B0F0"/>
         </w:rPr>
-        <w:lastRenderedPageBreak/>
         <w:t xml:space="preserve">La page contiendra aussi </w:t>
       </w:r>
       <w:r>
@@ -9029,16 +9104,7 @@
           <w:i w:val="0"/>
           <w:color w:val="595959" w:themeColor="text1" w:themeTint="A6"/>
         </w:rPr>
-        <w:t xml:space="preserve"> et ajoute le nouvel élément dans </w:t>
-      </w:r>
-      <w:r>
-        <w:rPr>
-          <w:rStyle w:val="lev"/>
-          <w:b w:val="0"/>
-          <w:i w:val="0"/>
-          <w:color w:val="595959" w:themeColor="text1" w:themeTint="A6"/>
-        </w:rPr>
-        <w:t>l’emploi du temps</w:t>
+        <w:t xml:space="preserve"> et ajoute le nouvel élément dans l’emploi du temps</w:t>
       </w:r>
       <w:r>
         <w:rPr>
@@ -9090,19 +9156,19 @@
       </w:pPr>
       <w:r>
         <w:rPr>
-          <w:rStyle w:val="Rfrenceple"/>
+          <w:rStyle w:val="Rfrencelgre"/>
         </w:rPr>
         <w:t>La page contiendra la liste des questions récurrente</w:t>
       </w:r>
       <w:r>
         <w:rPr>
-          <w:rStyle w:val="Rfrenceple"/>
+          <w:rStyle w:val="Rfrencelgre"/>
         </w:rPr>
         <w:t>s</w:t>
       </w:r>
       <w:r>
         <w:rPr>
-          <w:rStyle w:val="Rfrenceple"/>
+          <w:rStyle w:val="Rfrencelgre"/>
         </w:rPr>
         <w:t xml:space="preserve"> afin de </w:t>
       </w:r>
@@ -9118,7 +9184,7 @@
 </file>
 
 <file path=word/numbering.xml><?xml version="1.0" encoding="utf-8"?>
-<w:numbering xmlns:wpc="http://schemas.microsoft.com/office/word/2010/wordprocessingCanvas" xmlns:cx="http://schemas.microsoft.com/office/drawing/2014/chartex" xmlns:cx1="http://schemas.microsoft.com/office/drawing/2015/9/8/chartex" xmlns:mc="http://schemas.openxmlformats.org/markup-compatibility/2006" xmlns:o="urn:schemas-microsoft-com:office:office" xmlns:r="http://schemas.openxmlformats.org/officeDocument/2006/relationships" xmlns:m="http://schemas.openxmlformats.org/officeDocument/2006/math" xmlns:v="urn:schemas-microsoft-com:vml" xmlns:wp14="http://schemas.microsoft.com/office/word/2010/wordprocessingDrawing" xmlns:wp="http://schemas.openxmlformats.org/drawingml/2006/wordprocessingDrawing" xmlns:w10="urn:schemas-microsoft-com:office:word" xmlns:w="http://schemas.openxmlformats.org/wordprocessingml/2006/main" xmlns:w14="http://schemas.microsoft.com/office/word/2010/wordml" xmlns:w15="http://schemas.microsoft.com/office/word/2012/wordml" xmlns:w16se="http://schemas.microsoft.com/office/word/2015/wordml/symex" xmlns:wpg="http://schemas.microsoft.com/office/word/2010/wordprocessingGroup" xmlns:wpi="http://schemas.microsoft.com/office/word/2010/wordprocessingInk" xmlns:wne="http://schemas.microsoft.com/office/word/2006/wordml" xmlns:wps="http://schemas.microsoft.com/office/word/2010/wordprocessingShape" mc:Ignorable="w14 w15 w16se wp14">
+<w:numbering xmlns:wpc="http://schemas.microsoft.com/office/word/2010/wordprocessingCanvas" xmlns:cx="http://schemas.microsoft.com/office/drawing/2014/chartex" xmlns:cx1="http://schemas.microsoft.com/office/drawing/2015/9/8/chartex" xmlns:cx2="http://schemas.microsoft.com/office/drawing/2015/10/21/chartex" xmlns:cx3="http://schemas.microsoft.com/office/drawing/2016/5/9/chartex" xmlns:cx4="http://schemas.microsoft.com/office/drawing/2016/5/10/chartex" xmlns:cx5="http://schemas.microsoft.com/office/drawing/2016/5/11/chartex" xmlns:cx6="http://schemas.microsoft.com/office/drawing/2016/5/12/chartex" xmlns:cx7="http://schemas.microsoft.com/office/drawing/2016/5/13/chartex" xmlns:cx8="http://schemas.microsoft.com/office/drawing/2016/5/14/chartex" xmlns:mc="http://schemas.openxmlformats.org/markup-compatibility/2006" xmlns:aink="http://schemas.microsoft.com/office/drawing/2016/ink" xmlns:am3d="http://schemas.microsoft.com/office/drawing/2017/model3d" xmlns:o="urn:schemas-microsoft-com:office:office" xmlns:r="http://schemas.openxmlformats.org/officeDocument/2006/relationships" xmlns:m="http://schemas.openxmlformats.org/officeDocument/2006/math" xmlns:v="urn:schemas-microsoft-com:vml" xmlns:wp14="http://schemas.microsoft.com/office/word/2010/wordprocessingDrawing" xmlns:wp="http://schemas.openxmlformats.org/drawingml/2006/wordprocessingDrawing" xmlns:w10="urn:schemas-microsoft-com:office:word" xmlns:w="http://schemas.openxmlformats.org/wordprocessingml/2006/main" xmlns:w14="http://schemas.microsoft.com/office/word/2010/wordml" xmlns:w15="http://schemas.microsoft.com/office/word/2012/wordml" xmlns:w16cex="http://schemas.microsoft.com/office/word/2018/wordml/cex" xmlns:w16cid="http://schemas.microsoft.com/office/word/2016/wordml/cid" xmlns:w16="http://schemas.microsoft.com/office/word/2018/wordml" xmlns:w16sdtdh="http://schemas.microsoft.com/office/word/2020/wordml/sdtdatahash" xmlns:w16se="http://schemas.microsoft.com/office/word/2015/wordml/symex" xmlns:wpg="http://schemas.microsoft.com/office/word/2010/wordprocessingGroup" xmlns:wpi="http://schemas.microsoft.com/office/word/2010/wordprocessingInk" xmlns:wne="http://schemas.microsoft.com/office/word/2006/wordml" xmlns:wps="http://schemas.microsoft.com/office/word/2010/wordprocessingShape" mc:Ignorable="w14 w15 w16se w16cid w16 w16cex w16sdtdh wp14">
   <w:abstractNum w:abstractNumId="0" w15:restartNumberingAfterBreak="0">
     <w:nsid w:val="0184515A"/>
     <w:multiLevelType w:val="hybridMultilevel"/>
@@ -12723,7 +12789,7 @@
 </file>
 
 <file path=word/styles.xml><?xml version="1.0" encoding="utf-8"?>
-<w:styles xmlns:mc="http://schemas.openxmlformats.org/markup-compatibility/2006" xmlns:r="http://schemas.openxmlformats.org/officeDocument/2006/relationships" xmlns:w="http://schemas.openxmlformats.org/wordprocessingml/2006/main" xmlns:w14="http://schemas.microsoft.com/office/word/2010/wordml" xmlns:w15="http://schemas.microsoft.com/office/word/2012/wordml" xmlns:w16se="http://schemas.microsoft.com/office/word/2015/wordml/symex" mc:Ignorable="w14 w15 w16se">
+<w:styles xmlns:mc="http://schemas.openxmlformats.org/markup-compatibility/2006" xmlns:r="http://schemas.openxmlformats.org/officeDocument/2006/relationships" xmlns:w="http://schemas.openxmlformats.org/wordprocessingml/2006/main" xmlns:w14="http://schemas.microsoft.com/office/word/2010/wordml" xmlns:w15="http://schemas.microsoft.com/office/word/2012/wordml" xmlns:w16cex="http://schemas.microsoft.com/office/word/2018/wordml/cex" xmlns:w16cid="http://schemas.microsoft.com/office/word/2016/wordml/cid" xmlns:w16="http://schemas.microsoft.com/office/word/2018/wordml" xmlns:w16sdtdh="http://schemas.microsoft.com/office/word/2020/wordml/sdtdatahash" xmlns:w16se="http://schemas.microsoft.com/office/word/2015/wordml/symex" mc:Ignorable="w14 w15 w16se w16cid w16 w16cex w16sdtdh">
   <w:docDefaults>
     <w:rPrDefault>
       <w:rPr>
@@ -12739,7 +12805,7 @@
       </w:pPr>
     </w:pPrDefault>
   </w:docDefaults>
-  <w:latentStyles w:defLockedState="0" w:defUIPriority="99" w:defSemiHidden="0" w:defUnhideWhenUsed="0" w:defQFormat="0" w:count="371">
+  <w:latentStyles w:defLockedState="0" w:defUIPriority="99" w:defSemiHidden="0" w:defUnhideWhenUsed="0" w:defQFormat="0" w:count="376">
     <w:lsdException w:name="Normal" w:uiPriority="0" w:qFormat="1"/>
     <w:lsdException w:name="heading 1" w:uiPriority="9" w:qFormat="1"/>
     <w:lsdException w:name="heading 2" w:semiHidden="1" w:uiPriority="9" w:unhideWhenUsed="1" w:qFormat="1"/>
@@ -12845,7 +12911,6 @@
     <w:lsdException w:name="HTML Sample" w:semiHidden="1" w:unhideWhenUsed="1"/>
     <w:lsdException w:name="HTML Typewriter" w:semiHidden="1" w:unhideWhenUsed="1"/>
     <w:lsdException w:name="HTML Variable" w:semiHidden="1" w:unhideWhenUsed="1"/>
-    <w:lsdException w:name="Normal Table" w:semiHidden="1" w:unhideWhenUsed="1"/>
     <w:lsdException w:name="annotation subject" w:semiHidden="1" w:unhideWhenUsed="1"/>
     <w:lsdException w:name="No List" w:semiHidden="1" w:unhideWhenUsed="1"/>
     <w:lsdException w:name="Outline List 1" w:semiHidden="1" w:unhideWhenUsed="1"/>
@@ -12888,11 +12953,8 @@
     <w:lsdException w:name="Table Contemporary" w:semiHidden="1" w:unhideWhenUsed="1"/>
     <w:lsdException w:name="Table Elegant" w:semiHidden="1" w:unhideWhenUsed="1"/>
     <w:lsdException w:name="Table Professional" w:semiHidden="1" w:unhideWhenUsed="1"/>
-    <w:lsdException w:name="Table Subtle 1" w:semiHidden="1" w:unhideWhenUsed="1"/>
     <w:lsdException w:name="Table Subtle 2" w:semiHidden="1" w:unhideWhenUsed="1"/>
     <w:lsdException w:name="Table Web 1" w:semiHidden="1" w:unhideWhenUsed="1"/>
-    <w:lsdException w:name="Table Web 2" w:semiHidden="1" w:unhideWhenUsed="1"/>
-    <w:lsdException w:name="Table Web 3" w:semiHidden="1" w:unhideWhenUsed="1"/>
     <w:lsdException w:name="Balloon Text" w:semiHidden="1" w:unhideWhenUsed="1"/>
     <w:lsdException w:name="Table Grid" w:uiPriority="39"/>
     <w:lsdException w:name="Table Theme" w:semiHidden="1" w:unhideWhenUsed="1"/>
@@ -13111,6 +13173,11 @@
     <w:lsdException w:name="List Table 5 Dark Accent 6" w:uiPriority="50"/>
     <w:lsdException w:name="List Table 6 Colorful Accent 6" w:uiPriority="51"/>
     <w:lsdException w:name="List Table 7 Colorful Accent 6" w:uiPriority="52"/>
+    <w:lsdException w:name="Mention" w:semiHidden="1" w:unhideWhenUsed="1"/>
+    <w:lsdException w:name="Smart Hyperlink" w:semiHidden="1" w:unhideWhenUsed="1"/>
+    <w:lsdException w:name="Hashtag" w:semiHidden="1" w:unhideWhenUsed="1"/>
+    <w:lsdException w:name="Unresolved Mention" w:semiHidden="1" w:unhideWhenUsed="1"/>
+    <w:lsdException w:name="Smart Link" w:semiHidden="1" w:unhideWhenUsed="1"/>
   </w:latentStyles>
   <w:style w:type="paragraph" w:default="1" w:styleId="Normal">
     <w:name w:val="Normal"/>
@@ -13273,7 +13340,7 @@
       <w:color w:val="262626" w:themeColor="text1" w:themeTint="D9"/>
     </w:rPr>
   </w:style>
-  <w:style w:type="character" w:styleId="Rfrenceple">
+  <w:style w:type="character" w:styleId="Rfrencelgre">
     <w:name w:val="Subtle Reference"/>
     <w:uiPriority w:val="31"/>
     <w:qFormat/>

</xml_diff>

<commit_message>
Ajout spécification et Compte rendu
</commit_message>
<xml_diff>
--- a/Conception_document/Les spécifications fonctionnelles.docx
+++ b/Conception_document/Les spécifications fonctionnelles.docx
@@ -5392,19 +5392,7 @@
         <w:rPr>
           <w:rStyle w:val="Rfrencelgre"/>
         </w:rPr>
-        <w:t xml:space="preserve">Liste de </w:t>
-      </w:r>
-      <w:r>
-        <w:rPr>
-          <w:rStyle w:val="Rfrencelgre"/>
-        </w:rPr>
-        <w:t>tous</w:t>
-      </w:r>
-      <w:r>
-        <w:rPr>
-          <w:rStyle w:val="Rfrencelgre"/>
-        </w:rPr>
-        <w:t xml:space="preserve"> les </w:t>
+        <w:t xml:space="preserve">Liste de tous les </w:t>
       </w:r>
       <w:r>
         <w:rPr>
@@ -7327,160 +7315,94 @@
         <w:rPr>
           <w:rStyle w:val="Rfrencelgre"/>
         </w:rPr>
-        <w:t xml:space="preserve">Il sera possible de télécharger les documents en format PDF, pour cela un bouton sera implanté </w:t>
-      </w:r>
-      <w:r>
+        <w:t>Il sera possible de télécharger les documents en format PDF, pour cela un bouton sera implanté sur la page de chaque document en haut à droite.</w:t>
+      </w:r>
+    </w:p>
+    <w:p>
+      <w:pPr>
+        <w:spacing w:after="0"/>
+        <w:jc w:val="both"/>
         <w:rPr>
           <w:rStyle w:val="Rfrencelgre"/>
         </w:rPr>
-        <w:t>sur la page</w:t>
-      </w:r>
-      <w:r>
+      </w:pPr>
+    </w:p>
+    <w:p>
+      <w:pPr>
+        <w:pStyle w:val="Paragraphedeliste"/>
+        <w:numPr>
+          <w:ilvl w:val="0"/>
+          <w:numId w:val="32"/>
+        </w:numPr>
+        <w:spacing w:after="0"/>
+        <w:jc w:val="both"/>
         <w:rPr>
           <w:rStyle w:val="Rfrencelgre"/>
         </w:rPr>
-        <w:t xml:space="preserve"> de chaque document</w:t>
+      </w:pPr>
+      <w:r>
+        <w:rPr>
+          <w:rStyle w:val="lev"/>
+        </w:rPr>
+        <w:t>Bouton PDF :</w:t>
       </w:r>
       <w:r>
         <w:rPr>
           <w:rStyle w:val="Rfrencelgre"/>
         </w:rPr>
-        <w:t xml:space="preserve"> en haut à droite</w:t>
-      </w:r>
-      <w:r>
+        <w:t xml:space="preserve"> Le bouton permettra de télécharger le document présent sur la page en format PDF.</w:t>
+      </w:r>
+    </w:p>
+    <w:p>
+      <w:pPr>
+        <w:pStyle w:val="Paragraphedeliste"/>
+        <w:numPr>
+          <w:ilvl w:val="0"/>
+          <w:numId w:val="32"/>
+        </w:numPr>
+        <w:spacing w:after="0"/>
+        <w:jc w:val="both"/>
         <w:rPr>
           <w:rStyle w:val="Rfrencelgre"/>
         </w:rPr>
-        <w:t>.</w:t>
-      </w:r>
-    </w:p>
-    <w:p>
-      <w:pPr>
+      </w:pPr>
+      <w:r>
+        <w:rPr>
+          <w:rStyle w:val="lev"/>
+        </w:rPr>
+        <w:t>Bouton Flèche gauche :</w:t>
+      </w:r>
+      <w:r>
+        <w:rPr>
+          <w:rStyle w:val="Rfrencelgre"/>
+        </w:rPr>
+        <w:t xml:space="preserve"> Le bouton permettra un déplacement vers le gauche entre les différents documents de la liste.</w:t>
+      </w:r>
+    </w:p>
+    <w:p>
+      <w:pPr>
+        <w:pStyle w:val="Paragraphedeliste"/>
+        <w:numPr>
+          <w:ilvl w:val="0"/>
+          <w:numId w:val="32"/>
+        </w:numPr>
         <w:spacing w:after="0"/>
         <w:jc w:val="both"/>
         <w:rPr>
           <w:rStyle w:val="Rfrencelgre"/>
         </w:rPr>
       </w:pPr>
-    </w:p>
-    <w:p>
-      <w:pPr>
-        <w:pStyle w:val="Paragraphedeliste"/>
-        <w:numPr>
-          <w:ilvl w:val="0"/>
-          <w:numId w:val="32"/>
-        </w:numPr>
-        <w:spacing w:after="0"/>
-        <w:jc w:val="both"/>
+      <w:r>
+        <w:rPr>
+          <w:rStyle w:val="lev"/>
+        </w:rPr>
+        <w:t>Bouton Flèche droite :</w:t>
+      </w:r>
+      <w:r>
         <w:rPr>
           <w:rStyle w:val="Rfrencelgre"/>
         </w:rPr>
-      </w:pPr>
-      <w:r>
-        <w:rPr>
-          <w:rStyle w:val="lev"/>
-        </w:rPr>
-        <w:t>Bouton PDF :</w:t>
-      </w:r>
-      <w:r>
-        <w:rPr>
-          <w:rStyle w:val="Rfrencelgre"/>
-        </w:rPr>
-        <w:t xml:space="preserve"> Le bouton permettra de télécharger le document présent sur la page en format PDF.</w:t>
-      </w:r>
-    </w:p>
-    <w:p>
-      <w:pPr>
-        <w:pStyle w:val="Paragraphedeliste"/>
-        <w:numPr>
-          <w:ilvl w:val="0"/>
-          <w:numId w:val="32"/>
-        </w:numPr>
-        <w:spacing w:after="0"/>
-        <w:jc w:val="both"/>
-        <w:rPr>
-          <w:rStyle w:val="Rfrencelgre"/>
-        </w:rPr>
-      </w:pPr>
-      <w:r>
-        <w:rPr>
-          <w:rStyle w:val="lev"/>
-        </w:rPr>
-        <w:t>Bouton Flèche gauche :</w:t>
-      </w:r>
-      <w:r>
-        <w:rPr>
-          <w:rStyle w:val="Rfrencelgre"/>
-        </w:rPr>
-        <w:t xml:space="preserve"> Le bouton permettra un déplacement vers le gauche entre les différents documents de la liste.</w:t>
-      </w:r>
-    </w:p>
-    <w:p>
-      <w:pPr>
-        <w:pStyle w:val="Paragraphedeliste"/>
-        <w:numPr>
-          <w:ilvl w:val="0"/>
-          <w:numId w:val="32"/>
-        </w:numPr>
-        <w:spacing w:after="0"/>
-        <w:jc w:val="both"/>
-        <w:rPr>
-          <w:rStyle w:val="Rfrencelgre"/>
-        </w:rPr>
-      </w:pPr>
-      <w:r>
-        <w:rPr>
-          <w:rStyle w:val="lev"/>
-        </w:rPr>
-        <w:t xml:space="preserve">Bouton Flèche </w:t>
-      </w:r>
-      <w:r>
-        <w:rPr>
-          <w:rStyle w:val="lev"/>
-        </w:rPr>
-        <w:t>droit</w:t>
-      </w:r>
-      <w:r>
-        <w:rPr>
-          <w:rStyle w:val="lev"/>
-        </w:rPr>
-        <w:t>e :</w:t>
-      </w:r>
-      <w:r>
-        <w:rPr>
-          <w:rStyle w:val="Rfrencelgre"/>
-        </w:rPr>
-        <w:t xml:space="preserve"> Le bouton permettra un déplacement vers la </w:t>
-      </w:r>
-      <w:r>
-        <w:rPr>
-          <w:rStyle w:val="Rfrencelgre"/>
-        </w:rPr>
-        <w:t>droite</w:t>
-      </w:r>
-      <w:r>
-        <w:rPr>
-          <w:rStyle w:val="Rfrencelgre"/>
-        </w:rPr>
-        <w:t xml:space="preserve"> entre les différents document</w:t>
-      </w:r>
-      <w:r>
-        <w:rPr>
-          <w:rStyle w:val="Rfrencelgre"/>
-        </w:rPr>
-        <w:t>s</w:t>
-      </w:r>
-      <w:r>
-        <w:rPr>
-          <w:rStyle w:val="Rfrencelgre"/>
-        </w:rPr>
-        <w:t xml:space="preserve"> de la liste.</w:t>
-      </w:r>
-      <w:r>
-        <w:rPr>
-          <w:rStyle w:val="Rfrencelgre"/>
-        </w:rPr>
-        <w:t xml:space="preserve"> </w:t>
+        <w:t xml:space="preserve"> Le bouton permettra un déplacement vers la droite entre les différents documents de la liste. </w:t>
       </w:r>
     </w:p>
     <w:p>
@@ -7885,6 +7807,28 @@
     </w:p>
     <w:p>
       <w:pPr>
+        <w:pStyle w:val="Paragraphedeliste"/>
+        <w:numPr>
+          <w:ilvl w:val="0"/>
+          <w:numId w:val="35"/>
+        </w:numPr>
+        <w:spacing w:after="0"/>
+        <w:jc w:val="both"/>
+        <w:rPr>
+          <w:rFonts w:ascii="High Tower Text" w:hAnsi="High Tower Text"/>
+          <w:color w:val="000000" w:themeColor="text1"/>
+        </w:rPr>
+      </w:pPr>
+      <w:r>
+        <w:rPr>
+          <w:rFonts w:ascii="High Tower Text" w:hAnsi="High Tower Text"/>
+          <w:color w:val="000000" w:themeColor="text1"/>
+        </w:rPr>
+        <w:t xml:space="preserve">Fiche navette </w:t>
+      </w:r>
+    </w:p>
+    <w:p>
+      <w:pPr>
         <w:spacing w:after="0"/>
         <w:jc w:val="both"/>
         <w:rPr>
@@ -7933,6 +7877,23 @@
           <w:color w:val="000000" w:themeColor="text1"/>
         </w:rPr>
       </w:pPr>
+      <w:r>
+        <w:rPr>
+          <w:rFonts w:ascii="High Tower Text" w:hAnsi="High Tower Text"/>
+          <w:color w:val="000000" w:themeColor="text1"/>
+        </w:rPr>
+        <w:t>(Progression pédagogique individuel sous forme Excel)</w:t>
+      </w:r>
+    </w:p>
+    <w:p>
+      <w:pPr>
+        <w:spacing w:after="0"/>
+        <w:jc w:val="both"/>
+        <w:rPr>
+          <w:rFonts w:ascii="High Tower Text" w:hAnsi="High Tower Text"/>
+          <w:color w:val="000000" w:themeColor="text1"/>
+        </w:rPr>
+      </w:pPr>
     </w:p>
     <w:p>
       <w:pPr>
@@ -8536,6 +8497,7 @@
         <w:rPr>
           <w:rStyle w:val="lev"/>
         </w:rPr>
+        <w:lastRenderedPageBreak/>
         <w:t>Liste des couleurs :</w:t>
       </w:r>
       <w:r>
@@ -8574,7 +8536,6 @@
         <w:rPr>
           <w:rStyle w:val="lev"/>
         </w:rPr>
-        <w:lastRenderedPageBreak/>
         <w:t>Bouton validé :</w:t>
       </w:r>
       <w:r>
@@ -8648,24 +8609,6 @@
           <w:shd w:val="clear" w:color="auto" w:fill="FFFFFF"/>
         </w:rPr>
       </w:pPr>
-      <w:r>
-        <w:rPr>
-          <w:rStyle w:val="Rfrencelgre"/>
-        </w:rPr>
-        <w:t>La page contiendra la liste des questions récurrente</w:t>
-      </w:r>
-      <w:r>
-        <w:rPr>
-          <w:rStyle w:val="Rfrencelgre"/>
-        </w:rPr>
-        <w:t>s</w:t>
-      </w:r>
-      <w:r>
-        <w:rPr>
-          <w:rStyle w:val="Rfrencelgre"/>
-        </w:rPr>
-        <w:t xml:space="preserve"> afin de </w:t>
-      </w:r>
     </w:p>
     <w:sectPr>
       <w:pgSz w:w="11906" w:h="16838"/>
@@ -10489,6 +10432,118 @@
     </w:lvl>
   </w:abstractNum>
   <w:abstractNum w:abstractNumId="16" w15:restartNumberingAfterBreak="0">
+    <w:nsid w:val="491F7468"/>
+    <w:multiLevelType w:val="hybridMultilevel"/>
+    <w:tmpl w:val="F75ABC98"/>
+    <w:lvl w:ilvl="0" w:tplc="5C70C40E">
+      <w:numFmt w:val="bullet"/>
+      <w:lvlText w:val="-"/>
+      <w:lvlJc w:val="left"/>
+      <w:pPr>
+        <w:ind w:left="720" w:hanging="360"/>
+      </w:pPr>
+      <w:rPr>
+        <w:rFonts w:ascii="High Tower Text" w:eastAsiaTheme="minorHAnsi" w:hAnsi="High Tower Text" w:cstheme="minorBidi" w:hint="default"/>
+      </w:rPr>
+    </w:lvl>
+    <w:lvl w:ilvl="1" w:tplc="040C0003" w:tentative="1">
+      <w:start w:val="1"/>
+      <w:numFmt w:val="bullet"/>
+      <w:lvlText w:val="o"/>
+      <w:lvlJc w:val="left"/>
+      <w:pPr>
+        <w:ind w:left="1440" w:hanging="360"/>
+      </w:pPr>
+      <w:rPr>
+        <w:rFonts w:ascii="Courier New" w:hAnsi="Courier New" w:cs="Courier New" w:hint="default"/>
+      </w:rPr>
+    </w:lvl>
+    <w:lvl w:ilvl="2" w:tplc="040C0005" w:tentative="1">
+      <w:start w:val="1"/>
+      <w:numFmt w:val="bullet"/>
+      <w:lvlText w:val=""/>
+      <w:lvlJc w:val="left"/>
+      <w:pPr>
+        <w:ind w:left="2160" w:hanging="360"/>
+      </w:pPr>
+      <w:rPr>
+        <w:rFonts w:ascii="Wingdings" w:hAnsi="Wingdings" w:hint="default"/>
+      </w:rPr>
+    </w:lvl>
+    <w:lvl w:ilvl="3" w:tplc="040C0001" w:tentative="1">
+      <w:start w:val="1"/>
+      <w:numFmt w:val="bullet"/>
+      <w:lvlText w:val=""/>
+      <w:lvlJc w:val="left"/>
+      <w:pPr>
+        <w:ind w:left="2880" w:hanging="360"/>
+      </w:pPr>
+      <w:rPr>
+        <w:rFonts w:ascii="Symbol" w:hAnsi="Symbol" w:hint="default"/>
+      </w:rPr>
+    </w:lvl>
+    <w:lvl w:ilvl="4" w:tplc="040C0003" w:tentative="1">
+      <w:start w:val="1"/>
+      <w:numFmt w:val="bullet"/>
+      <w:lvlText w:val="o"/>
+      <w:lvlJc w:val="left"/>
+      <w:pPr>
+        <w:ind w:left="3600" w:hanging="360"/>
+      </w:pPr>
+      <w:rPr>
+        <w:rFonts w:ascii="Courier New" w:hAnsi="Courier New" w:cs="Courier New" w:hint="default"/>
+      </w:rPr>
+    </w:lvl>
+    <w:lvl w:ilvl="5" w:tplc="040C0005" w:tentative="1">
+      <w:start w:val="1"/>
+      <w:numFmt w:val="bullet"/>
+      <w:lvlText w:val=""/>
+      <w:lvlJc w:val="left"/>
+      <w:pPr>
+        <w:ind w:left="4320" w:hanging="360"/>
+      </w:pPr>
+      <w:rPr>
+        <w:rFonts w:ascii="Wingdings" w:hAnsi="Wingdings" w:hint="default"/>
+      </w:rPr>
+    </w:lvl>
+    <w:lvl w:ilvl="6" w:tplc="040C0001" w:tentative="1">
+      <w:start w:val="1"/>
+      <w:numFmt w:val="bullet"/>
+      <w:lvlText w:val=""/>
+      <w:lvlJc w:val="left"/>
+      <w:pPr>
+        <w:ind w:left="5040" w:hanging="360"/>
+      </w:pPr>
+      <w:rPr>
+        <w:rFonts w:ascii="Symbol" w:hAnsi="Symbol" w:hint="default"/>
+      </w:rPr>
+    </w:lvl>
+    <w:lvl w:ilvl="7" w:tplc="040C0003" w:tentative="1">
+      <w:start w:val="1"/>
+      <w:numFmt w:val="bullet"/>
+      <w:lvlText w:val="o"/>
+      <w:lvlJc w:val="left"/>
+      <w:pPr>
+        <w:ind w:left="5760" w:hanging="360"/>
+      </w:pPr>
+      <w:rPr>
+        <w:rFonts w:ascii="Courier New" w:hAnsi="Courier New" w:cs="Courier New" w:hint="default"/>
+      </w:rPr>
+    </w:lvl>
+    <w:lvl w:ilvl="8" w:tplc="040C0005" w:tentative="1">
+      <w:start w:val="1"/>
+      <w:numFmt w:val="bullet"/>
+      <w:lvlText w:val=""/>
+      <w:lvlJc w:val="left"/>
+      <w:pPr>
+        <w:ind w:left="6480" w:hanging="360"/>
+      </w:pPr>
+      <w:rPr>
+        <w:rFonts w:ascii="Wingdings" w:hAnsi="Wingdings" w:hint="default"/>
+      </w:rPr>
+    </w:lvl>
+  </w:abstractNum>
+  <w:abstractNum w:abstractNumId="17" w15:restartNumberingAfterBreak="0">
     <w:nsid w:val="49365914"/>
     <w:multiLevelType w:val="hybridMultilevel"/>
     <w:tmpl w:val="3B5468DA"/>
@@ -10601,7 +10656,7 @@
       </w:rPr>
     </w:lvl>
   </w:abstractNum>
-  <w:abstractNum w:abstractNumId="17" w15:restartNumberingAfterBreak="0">
+  <w:abstractNum w:abstractNumId="18" w15:restartNumberingAfterBreak="0">
     <w:nsid w:val="4AF30090"/>
     <w:multiLevelType w:val="hybridMultilevel"/>
     <w:tmpl w:val="92AC4AD4"/>
@@ -10714,7 +10769,7 @@
       </w:rPr>
     </w:lvl>
   </w:abstractNum>
-  <w:abstractNum w:abstractNumId="18" w15:restartNumberingAfterBreak="0">
+  <w:abstractNum w:abstractNumId="19" w15:restartNumberingAfterBreak="0">
     <w:nsid w:val="4B2211D4"/>
     <w:multiLevelType w:val="hybridMultilevel"/>
     <w:tmpl w:val="5E36C61C"/>
@@ -10827,7 +10882,7 @@
       </w:rPr>
     </w:lvl>
   </w:abstractNum>
-  <w:abstractNum w:abstractNumId="19" w15:restartNumberingAfterBreak="0">
+  <w:abstractNum w:abstractNumId="20" w15:restartNumberingAfterBreak="0">
     <w:nsid w:val="55FB591B"/>
     <w:multiLevelType w:val="hybridMultilevel"/>
     <w:tmpl w:val="7320F316"/>
@@ -10940,7 +10995,7 @@
       </w:rPr>
     </w:lvl>
   </w:abstractNum>
-  <w:abstractNum w:abstractNumId="20" w15:restartNumberingAfterBreak="0">
+  <w:abstractNum w:abstractNumId="21" w15:restartNumberingAfterBreak="0">
     <w:nsid w:val="56292AFB"/>
     <w:multiLevelType w:val="hybridMultilevel"/>
     <w:tmpl w:val="142E870C"/>
@@ -11054,7 +11109,7 @@
       </w:rPr>
     </w:lvl>
   </w:abstractNum>
-  <w:abstractNum w:abstractNumId="21" w15:restartNumberingAfterBreak="0">
+  <w:abstractNum w:abstractNumId="22" w15:restartNumberingAfterBreak="0">
     <w:nsid w:val="57383B3D"/>
     <w:multiLevelType w:val="hybridMultilevel"/>
     <w:tmpl w:val="A72CC6C4"/>
@@ -11167,7 +11222,7 @@
       </w:rPr>
     </w:lvl>
   </w:abstractNum>
-  <w:abstractNum w:abstractNumId="22" w15:restartNumberingAfterBreak="0">
+  <w:abstractNum w:abstractNumId="23" w15:restartNumberingAfterBreak="0">
     <w:nsid w:val="596001F9"/>
     <w:multiLevelType w:val="hybridMultilevel"/>
     <w:tmpl w:val="1834C1E8"/>
@@ -11280,7 +11335,7 @@
       </w:rPr>
     </w:lvl>
   </w:abstractNum>
-  <w:abstractNum w:abstractNumId="23" w15:restartNumberingAfterBreak="0">
+  <w:abstractNum w:abstractNumId="24" w15:restartNumberingAfterBreak="0">
     <w:nsid w:val="5F6F67A6"/>
     <w:multiLevelType w:val="hybridMultilevel"/>
     <w:tmpl w:val="3DF8DE0A"/>
@@ -11393,7 +11448,7 @@
       </w:rPr>
     </w:lvl>
   </w:abstractNum>
-  <w:abstractNum w:abstractNumId="24" w15:restartNumberingAfterBreak="0">
+  <w:abstractNum w:abstractNumId="25" w15:restartNumberingAfterBreak="0">
     <w:nsid w:val="60450319"/>
     <w:multiLevelType w:val="hybridMultilevel"/>
     <w:tmpl w:val="2294D3CA"/>
@@ -11506,7 +11561,7 @@
       </w:rPr>
     </w:lvl>
   </w:abstractNum>
-  <w:abstractNum w:abstractNumId="25" w15:restartNumberingAfterBreak="0">
+  <w:abstractNum w:abstractNumId="26" w15:restartNumberingAfterBreak="0">
     <w:nsid w:val="636026A4"/>
     <w:multiLevelType w:val="hybridMultilevel"/>
     <w:tmpl w:val="0EB6C684"/>
@@ -11619,7 +11674,7 @@
       </w:rPr>
     </w:lvl>
   </w:abstractNum>
-  <w:abstractNum w:abstractNumId="26" w15:restartNumberingAfterBreak="0">
+  <w:abstractNum w:abstractNumId="27" w15:restartNumberingAfterBreak="0">
     <w:nsid w:val="63BE30F0"/>
     <w:multiLevelType w:val="hybridMultilevel"/>
     <w:tmpl w:val="400A21DE"/>
@@ -11732,7 +11787,7 @@
       </w:rPr>
     </w:lvl>
   </w:abstractNum>
-  <w:abstractNum w:abstractNumId="27" w15:restartNumberingAfterBreak="0">
+  <w:abstractNum w:abstractNumId="28" w15:restartNumberingAfterBreak="0">
     <w:nsid w:val="6C971BD6"/>
     <w:multiLevelType w:val="hybridMultilevel"/>
     <w:tmpl w:val="0C92AEA6"/>
@@ -11845,7 +11900,7 @@
       </w:rPr>
     </w:lvl>
   </w:abstractNum>
-  <w:abstractNum w:abstractNumId="28" w15:restartNumberingAfterBreak="0">
+  <w:abstractNum w:abstractNumId="29" w15:restartNumberingAfterBreak="0">
     <w:nsid w:val="6DD9690E"/>
     <w:multiLevelType w:val="hybridMultilevel"/>
     <w:tmpl w:val="2E8C3144"/>
@@ -11958,7 +12013,7 @@
       </w:rPr>
     </w:lvl>
   </w:abstractNum>
-  <w:abstractNum w:abstractNumId="29" w15:restartNumberingAfterBreak="0">
+  <w:abstractNum w:abstractNumId="30" w15:restartNumberingAfterBreak="0">
     <w:nsid w:val="71D30EA2"/>
     <w:multiLevelType w:val="hybridMultilevel"/>
     <w:tmpl w:val="6100AB0A"/>
@@ -12071,7 +12126,7 @@
       </w:rPr>
     </w:lvl>
   </w:abstractNum>
-  <w:abstractNum w:abstractNumId="30" w15:restartNumberingAfterBreak="0">
+  <w:abstractNum w:abstractNumId="31" w15:restartNumberingAfterBreak="0">
     <w:nsid w:val="761C6360"/>
     <w:multiLevelType w:val="hybridMultilevel"/>
     <w:tmpl w:val="D2164B8C"/>
@@ -12185,7 +12240,7 @@
       </w:rPr>
     </w:lvl>
   </w:abstractNum>
-  <w:abstractNum w:abstractNumId="31" w15:restartNumberingAfterBreak="0">
+  <w:abstractNum w:abstractNumId="32" w15:restartNumberingAfterBreak="0">
     <w:nsid w:val="76AC66D6"/>
     <w:multiLevelType w:val="hybridMultilevel"/>
     <w:tmpl w:val="CAAEFE90"/>
@@ -12298,7 +12353,7 @@
       </w:rPr>
     </w:lvl>
   </w:abstractNum>
-  <w:abstractNum w:abstractNumId="32" w15:restartNumberingAfterBreak="0">
+  <w:abstractNum w:abstractNumId="33" w15:restartNumberingAfterBreak="0">
     <w:nsid w:val="7DF8683F"/>
     <w:multiLevelType w:val="hybridMultilevel"/>
     <w:tmpl w:val="FDB8234E"/>
@@ -12384,7 +12439,7 @@
       </w:pPr>
     </w:lvl>
   </w:abstractNum>
-  <w:abstractNum w:abstractNumId="33" w15:restartNumberingAfterBreak="0">
+  <w:abstractNum w:abstractNumId="34" w15:restartNumberingAfterBreak="0">
     <w:nsid w:val="7DFB4A4B"/>
     <w:multiLevelType w:val="hybridMultilevel"/>
     <w:tmpl w:val="CE9A9FDE"/>
@@ -12498,10 +12553,10 @@
     </w:lvl>
   </w:abstractNum>
   <w:num w:numId="1">
-    <w:abstractNumId w:val="27"/>
+    <w:abstractNumId w:val="28"/>
   </w:num>
   <w:num w:numId="2">
-    <w:abstractNumId w:val="23"/>
+    <w:abstractNumId w:val="24"/>
   </w:num>
   <w:num w:numId="3">
     <w:abstractNumId w:val="6"/>
@@ -12510,10 +12565,10 @@
     <w:abstractNumId w:val="9"/>
   </w:num>
   <w:num w:numId="5">
-    <w:abstractNumId w:val="29"/>
+    <w:abstractNumId w:val="30"/>
   </w:num>
   <w:num w:numId="6">
-    <w:abstractNumId w:val="30"/>
+    <w:abstractNumId w:val="31"/>
   </w:num>
   <w:num w:numId="7">
     <w:abstractNumId w:val="8"/>
@@ -12522,25 +12577,25 @@
     <w:abstractNumId w:val="3"/>
   </w:num>
   <w:num w:numId="9">
-    <w:abstractNumId w:val="19"/>
+    <w:abstractNumId w:val="20"/>
   </w:num>
   <w:num w:numId="10">
-    <w:abstractNumId w:val="33"/>
+    <w:abstractNumId w:val="34"/>
   </w:num>
   <w:num w:numId="11">
-    <w:abstractNumId w:val="17"/>
+    <w:abstractNumId w:val="18"/>
   </w:num>
   <w:num w:numId="12">
     <w:abstractNumId w:val="4"/>
   </w:num>
   <w:num w:numId="13">
-    <w:abstractNumId w:val="21"/>
+    <w:abstractNumId w:val="22"/>
   </w:num>
   <w:num w:numId="14">
-    <w:abstractNumId w:val="18"/>
+    <w:abstractNumId w:val="19"/>
   </w:num>
   <w:num w:numId="15">
-    <w:abstractNumId w:val="26"/>
+    <w:abstractNumId w:val="27"/>
   </w:num>
   <w:num w:numId="16">
     <w:abstractNumId w:val="7"/>
@@ -12549,7 +12604,7 @@
     <w:abstractNumId w:val="15"/>
   </w:num>
   <w:num w:numId="18">
-    <w:abstractNumId w:val="20"/>
+    <w:abstractNumId w:val="21"/>
   </w:num>
   <w:num w:numId="19">
     <w:abstractNumId w:val="1"/>
@@ -12564,13 +12619,13 @@
     <w:abstractNumId w:val="12"/>
   </w:num>
   <w:num w:numId="23">
-    <w:abstractNumId w:val="16"/>
+    <w:abstractNumId w:val="17"/>
   </w:num>
   <w:num w:numId="24">
-    <w:abstractNumId w:val="31"/>
+    <w:abstractNumId w:val="32"/>
   </w:num>
   <w:num w:numId="25">
-    <w:abstractNumId w:val="24"/>
+    <w:abstractNumId w:val="25"/>
   </w:num>
   <w:num w:numId="26">
     <w:abstractNumId w:val="0"/>
@@ -12585,19 +12640,22 @@
     <w:abstractNumId w:val="2"/>
   </w:num>
   <w:num w:numId="30">
-    <w:abstractNumId w:val="22"/>
+    <w:abstractNumId w:val="23"/>
   </w:num>
   <w:num w:numId="31">
-    <w:abstractNumId w:val="28"/>
+    <w:abstractNumId w:val="29"/>
   </w:num>
   <w:num w:numId="32">
-    <w:abstractNumId w:val="25"/>
+    <w:abstractNumId w:val="26"/>
   </w:num>
   <w:num w:numId="33">
-    <w:abstractNumId w:val="32"/>
+    <w:abstractNumId w:val="33"/>
   </w:num>
   <w:num w:numId="34">
     <w:abstractNumId w:val="14"/>
+  </w:num>
+  <w:num w:numId="35">
+    <w:abstractNumId w:val="16"/>
   </w:num>
   <w:numIdMacAtCleanup w:val="31"/>
 </w:numbering>

</xml_diff>

<commit_message>
Planning & spec fonctionnelles
</commit_message>
<xml_diff>
--- a/Conception_document/Les spécifications fonctionnelles.docx
+++ b/Conception_document/Les spécifications fonctionnelles.docx
@@ -1,6 +1,6 @@
 
 <file path=word/document.xml><?xml version="1.0" encoding="utf-8"?>
-<w:document xmlns:wpc="http://schemas.microsoft.com/office/word/2010/wordprocessingCanvas" xmlns:cx="http://schemas.microsoft.com/office/drawing/2014/chartex" xmlns:cx1="http://schemas.microsoft.com/office/drawing/2015/9/8/chartex" xmlns:mc="http://schemas.openxmlformats.org/markup-compatibility/2006" xmlns:o="urn:schemas-microsoft-com:office:office" xmlns:r="http://schemas.openxmlformats.org/officeDocument/2006/relationships" xmlns:m="http://schemas.openxmlformats.org/officeDocument/2006/math" xmlns:v="urn:schemas-microsoft-com:vml" xmlns:wp14="http://schemas.microsoft.com/office/word/2010/wordprocessingDrawing" xmlns:wp="http://schemas.openxmlformats.org/drawingml/2006/wordprocessingDrawing" xmlns:w10="urn:schemas-microsoft-com:office:word" xmlns:w="http://schemas.openxmlformats.org/wordprocessingml/2006/main" xmlns:w14="http://schemas.microsoft.com/office/word/2010/wordml" xmlns:w15="http://schemas.microsoft.com/office/word/2012/wordml" xmlns:w16se="http://schemas.microsoft.com/office/word/2015/wordml/symex" xmlns:wpg="http://schemas.microsoft.com/office/word/2010/wordprocessingGroup" xmlns:wpi="http://schemas.microsoft.com/office/word/2010/wordprocessingInk" xmlns:wne="http://schemas.microsoft.com/office/word/2006/wordml" xmlns:wps="http://schemas.microsoft.com/office/word/2010/wordprocessingShape" mc:Ignorable="w14 w15 w16se wp14">
+<w:document xmlns:wpc="http://schemas.microsoft.com/office/word/2010/wordprocessingCanvas" xmlns:cx="http://schemas.microsoft.com/office/drawing/2014/chartex" xmlns:cx1="http://schemas.microsoft.com/office/drawing/2015/9/8/chartex" xmlns:cx2="http://schemas.microsoft.com/office/drawing/2015/10/21/chartex" xmlns:cx3="http://schemas.microsoft.com/office/drawing/2016/5/9/chartex" xmlns:cx4="http://schemas.microsoft.com/office/drawing/2016/5/10/chartex" xmlns:cx5="http://schemas.microsoft.com/office/drawing/2016/5/11/chartex" xmlns:cx6="http://schemas.microsoft.com/office/drawing/2016/5/12/chartex" xmlns:cx7="http://schemas.microsoft.com/office/drawing/2016/5/13/chartex" xmlns:cx8="http://schemas.microsoft.com/office/drawing/2016/5/14/chartex" xmlns:mc="http://schemas.openxmlformats.org/markup-compatibility/2006" xmlns:aink="http://schemas.microsoft.com/office/drawing/2016/ink" xmlns:am3d="http://schemas.microsoft.com/office/drawing/2017/model3d" xmlns:o="urn:schemas-microsoft-com:office:office" xmlns:r="http://schemas.openxmlformats.org/officeDocument/2006/relationships" xmlns:m="http://schemas.openxmlformats.org/officeDocument/2006/math" xmlns:v="urn:schemas-microsoft-com:vml" xmlns:wp14="http://schemas.microsoft.com/office/word/2010/wordprocessingDrawing" xmlns:wp="http://schemas.openxmlformats.org/drawingml/2006/wordprocessingDrawing" xmlns:w10="urn:schemas-microsoft-com:office:word" xmlns:w="http://schemas.openxmlformats.org/wordprocessingml/2006/main" xmlns:w14="http://schemas.microsoft.com/office/word/2010/wordml" xmlns:w15="http://schemas.microsoft.com/office/word/2012/wordml" xmlns:w16cex="http://schemas.microsoft.com/office/word/2018/wordml/cex" xmlns:w16cid="http://schemas.microsoft.com/office/word/2016/wordml/cid" xmlns:w16="http://schemas.microsoft.com/office/word/2018/wordml" xmlns:w16sdtdh="http://schemas.microsoft.com/office/word/2020/wordml/sdtdatahash" xmlns:w16se="http://schemas.microsoft.com/office/word/2015/wordml/symex" xmlns:wpg="http://schemas.microsoft.com/office/word/2010/wordprocessingGroup" xmlns:wpi="http://schemas.microsoft.com/office/word/2010/wordprocessingInk" xmlns:wne="http://schemas.microsoft.com/office/word/2006/wordml" xmlns:wps="http://schemas.microsoft.com/office/word/2010/wordprocessingShape" mc:Ignorable="w14 w15 w16se w16cid w16 w16cex w16sdtdh wp14">
   <w:body>
     <w:p>
       <w:pPr>
@@ -13,7 +13,13 @@
         <w:rPr>
           <w:color w:val="5B9BD5" w:themeColor="accent1"/>
         </w:rPr>
-        <w:t>Spécifications détaillées</w:t>
+        <w:t xml:space="preserve">Spécifications </w:t>
+      </w:r>
+      <w:r>
+        <w:rPr>
+          <w:color w:val="5B9BD5" w:themeColor="accent1"/>
+        </w:rPr>
+        <w:t>fonctionnelles</w:t>
       </w:r>
     </w:p>
     <w:p>
@@ -804,6 +810,7 @@
         <w:rPr>
           <w:rStyle w:val="lev"/>
         </w:rPr>
+        <w:lastRenderedPageBreak/>
         <w:t>Alternant :</w:t>
       </w:r>
     </w:p>
@@ -812,12 +819,12 @@
         <w:ind w:left="360"/>
         <w:jc w:val="both"/>
         <w:rPr>
-          <w:rStyle w:val="Rfrenceple"/>
-        </w:rPr>
-      </w:pPr>
-      <w:r>
-        <w:rPr>
-          <w:rStyle w:val="Rfrenceple"/>
+          <w:rStyle w:val="Rfrencelgre"/>
+        </w:rPr>
+      </w:pPr>
+      <w:r>
+        <w:rPr>
+          <w:rStyle w:val="Rfrencelgre"/>
         </w:rPr>
         <w:t>Ce rôle aura accès à aucune liste.</w:t>
       </w:r>
@@ -827,7 +834,7 @@
         <w:ind w:left="360"/>
         <w:jc w:val="both"/>
         <w:rPr>
-          <w:rStyle w:val="Rfrenceple"/>
+          <w:rStyle w:val="Rfrencelgre"/>
         </w:rPr>
       </w:pPr>
       <w:r>
@@ -839,7 +846,7 @@
       </w:r>
       <w:r>
         <w:rPr>
-          <w:rStyle w:val="Rfrenceple"/>
+          <w:rStyle w:val="Rfrencelgre"/>
         </w:rPr>
         <w:t xml:space="preserve"> aux fonctionnalités suivantes :</w:t>
       </w:r>
@@ -876,7 +883,7 @@
       <w:pPr>
         <w:jc w:val="both"/>
         <w:rPr>
-          <w:rStyle w:val="Rfrenceple"/>
+          <w:rStyle w:val="Rfrencelgre"/>
           <w:rFonts w:asciiTheme="minorHAnsi" w:eastAsia="Arial" w:hAnsiTheme="minorHAnsi"/>
           <w:shd w:val="clear" w:color="auto" w:fill="auto"/>
         </w:rPr>
@@ -954,7 +961,7 @@
       </w:r>
       <w:r>
         <w:rPr>
-          <w:rStyle w:val="Rfrenceple"/>
+          <w:rStyle w:val="Rfrencelgre"/>
         </w:rPr>
         <w:t>L</w:t>
       </w:r>
@@ -1436,7 +1443,7 @@
       </w:r>
       <w:r>
         <w:rPr>
-          <w:rStyle w:val="Rfrenceple"/>
+          <w:rStyle w:val="Rfrencelgre"/>
         </w:rPr>
         <w:t>Le bouton amènera au formulaire d’édition de l’élément sélectionné.</w:t>
       </w:r>
@@ -1450,7 +1457,7 @@
         </w:numPr>
         <w:jc w:val="both"/>
         <w:rPr>
-          <w:rStyle w:val="Rfrenceple"/>
+          <w:rStyle w:val="Rfrencelgre"/>
           <w:b/>
           <w:shd w:val="clear" w:color="auto" w:fill="auto"/>
         </w:rPr>
@@ -1463,7 +1470,7 @@
       </w:r>
       <w:r>
         <w:rPr>
-          <w:rStyle w:val="Rfrenceple"/>
+          <w:rStyle w:val="Rfrencelgre"/>
         </w:rPr>
         <w:t>Le bouton amènera au formulaire de modification de l’élément sélectionné.</w:t>
       </w:r>
@@ -1477,7 +1484,7 @@
         </w:numPr>
         <w:jc w:val="both"/>
         <w:rPr>
-          <w:rStyle w:val="Rfrenceple"/>
+          <w:rStyle w:val="Rfrencelgre"/>
           <w:b/>
           <w:shd w:val="clear" w:color="auto" w:fill="auto"/>
         </w:rPr>
@@ -1490,7 +1497,7 @@
       </w:r>
       <w:r>
         <w:rPr>
-          <w:rStyle w:val="Rfrenceple"/>
+          <w:rStyle w:val="Rfrencelgre"/>
         </w:rPr>
         <w:t>Le bouton amènera au formulaire de suppression de l’élément sélectionné.</w:t>
       </w:r>
@@ -1507,7 +1514,7 @@
       </w:pPr>
       <w:r>
         <w:rPr>
-          <w:rStyle w:val="Rfrenceple"/>
+          <w:rStyle w:val="Rfrencelgre"/>
         </w:rPr>
         <w:t>Les boutons servant à la gestion de la liste seront intégrés à la liste pour séparer les fonctionnalités de la page.</w:t>
       </w:r>
@@ -1541,6 +1548,7 @@
         <w:rPr>
           <w:color w:val="000000" w:themeColor="text1"/>
         </w:rPr>
+        <w:lastRenderedPageBreak/>
         <w:t xml:space="preserve">Toutes les pages sauf </w:t>
       </w:r>
       <w:r>
@@ -2113,12 +2121,12 @@
       <w:pPr>
         <w:jc w:val="both"/>
         <w:rPr>
-          <w:rStyle w:val="Rfrenceple"/>
-        </w:rPr>
-      </w:pPr>
-      <w:r>
-        <w:rPr>
-          <w:rStyle w:val="Rfrenceple"/>
+          <w:rStyle w:val="Rfrencelgre"/>
+        </w:rPr>
+      </w:pPr>
+      <w:r>
+        <w:rPr>
+          <w:rStyle w:val="Rfrencelgre"/>
         </w:rPr>
         <w:t>La page sera accessible à l’administrateur seulement, elle permettra la gestion des comptes.</w:t>
       </w:r>
@@ -2132,7 +2140,7 @@
         </w:numPr>
         <w:jc w:val="both"/>
         <w:rPr>
-          <w:rStyle w:val="Rfrenceple"/>
+          <w:rStyle w:val="Rfrencelgre"/>
           <w:b/>
           <w:i/>
           <w:shd w:val="clear" w:color="auto" w:fill="auto"/>
@@ -2146,7 +2154,7 @@
       </w:r>
       <w:r>
         <w:rPr>
-          <w:rStyle w:val="Rfrenceple"/>
+          <w:rStyle w:val="Rfrencelgre"/>
         </w:rPr>
         <w:t>Liste de tous les comptes enregistrés.</w:t>
       </w:r>
@@ -2156,7 +2164,7 @@
         <w:ind w:left="360" w:firstLine="348"/>
         <w:jc w:val="both"/>
         <w:rPr>
-          <w:rStyle w:val="Rfrenceple"/>
+          <w:rStyle w:val="Rfrencelgre"/>
           <w:b/>
           <w:i/>
           <w:shd w:val="clear" w:color="auto" w:fill="auto"/>
@@ -2164,7 +2172,7 @@
       </w:pPr>
       <w:r>
         <w:rPr>
-          <w:rStyle w:val="Rfrenceple"/>
+          <w:rStyle w:val="Rfrencelgre"/>
         </w:rPr>
         <w:t>Cette liste contiendra les colonnes suivantes :</w:t>
       </w:r>
@@ -2343,7 +2351,7 @@
         </w:numPr>
         <w:jc w:val="both"/>
         <w:rPr>
-          <w:rStyle w:val="Rfrenceple"/>
+          <w:rStyle w:val="Rfrencelgre"/>
           <w:b/>
           <w:i/>
           <w:iCs/>
@@ -2364,19 +2372,19 @@
       </w:r>
       <w:r>
         <w:rPr>
-          <w:rStyle w:val="Rfrenceple"/>
+          <w:rStyle w:val="Rfrencelgre"/>
         </w:rPr>
         <w:t>Ce bouton amènera au formulaire d’inscription</w:t>
       </w:r>
       <w:r>
         <w:rPr>
-          <w:rStyle w:val="Rfrenceple"/>
+          <w:rStyle w:val="Rfrencelgre"/>
         </w:rPr>
         <w:t xml:space="preserve"> de compte</w:t>
       </w:r>
       <w:r>
         <w:rPr>
-          <w:rStyle w:val="Rfrenceple"/>
+          <w:rStyle w:val="Rfrencelgre"/>
         </w:rPr>
         <w:t>.</w:t>
       </w:r>
@@ -2386,7 +2394,7 @@
         <w:ind w:left="360"/>
         <w:jc w:val="both"/>
         <w:rPr>
-          <w:rStyle w:val="Rfrenceple"/>
+          <w:rStyle w:val="Rfrencelgre"/>
           <w:b/>
           <w:i/>
           <w:iCs/>
@@ -2399,7 +2407,7 @@
         <w:ind w:left="360"/>
         <w:jc w:val="both"/>
         <w:rPr>
-          <w:rStyle w:val="Rfrenceple"/>
+          <w:rStyle w:val="Rfrencelgre"/>
           <w:b/>
           <w:i/>
           <w:iCs/>
@@ -2431,24 +2439,24 @@
       <w:pPr>
         <w:jc w:val="both"/>
         <w:rPr>
-          <w:rStyle w:val="Rfrenceple"/>
-        </w:rPr>
-      </w:pPr>
-      <w:r>
-        <w:rPr>
-          <w:rStyle w:val="Rfrenceple"/>
+          <w:rStyle w:val="Rfrencelgre"/>
+        </w:rPr>
+      </w:pPr>
+      <w:r>
+        <w:rPr>
+          <w:rStyle w:val="Rfrencelgre"/>
         </w:rPr>
         <w:t>Dans un premier temps</w:t>
       </w:r>
       <w:r>
         <w:rPr>
-          <w:rStyle w:val="Rfrenceple"/>
+          <w:rStyle w:val="Rfrencelgre"/>
         </w:rPr>
         <w:t>,</w:t>
       </w:r>
       <w:r>
         <w:rPr>
-          <w:rStyle w:val="Rfrenceple"/>
+          <w:rStyle w:val="Rfrencelgre"/>
         </w:rPr>
         <w:t xml:space="preserve"> l’administrateur devra sélectionner le rôle du nouvel utilisateur, cela permettra de présenter le formulaire correspondant :</w:t>
       </w:r>
@@ -2479,7 +2487,7 @@
       </w:r>
       <w:r>
         <w:rPr>
-          <w:rStyle w:val="Rfrenceple"/>
+          <w:rStyle w:val="Rfrencelgre"/>
         </w:rPr>
         <w:t>Contiendra tous les rôles disponibles</w:t>
       </w:r>
@@ -2535,12 +2543,12 @@
       <w:pPr>
         <w:jc w:val="both"/>
         <w:rPr>
-          <w:rStyle w:val="Rfrenceple"/>
-        </w:rPr>
-      </w:pPr>
-      <w:r>
-        <w:rPr>
-          <w:rStyle w:val="Rfrenceple"/>
+          <w:rStyle w:val="Rfrencelgre"/>
+        </w:rPr>
+      </w:pPr>
+      <w:r>
+        <w:rPr>
+          <w:rStyle w:val="Rfrencelgre"/>
         </w:rPr>
         <w:t>Les différents formulaires d’inscription auront une base commune avec des champs supplémentaires suivant les rôles.</w:t>
       </w:r>
@@ -2549,12 +2557,12 @@
       <w:pPr>
         <w:jc w:val="both"/>
         <w:rPr>
-          <w:rStyle w:val="Rfrenceple"/>
-        </w:rPr>
-      </w:pPr>
-      <w:r>
-        <w:rPr>
-          <w:rStyle w:val="Rfrenceple"/>
+          <w:rStyle w:val="Rfrencelgre"/>
+        </w:rPr>
+      </w:pPr>
+      <w:r>
+        <w:rPr>
+          <w:rStyle w:val="Rfrencelgre"/>
         </w:rPr>
         <w:t>Le formulaire de base sera composé avec :</w:t>
       </w:r>
@@ -3052,7 +3060,7 @@
       </w:pPr>
       <w:r>
         <w:rPr>
-          <w:rStyle w:val="Rfrenceple"/>
+          <w:rStyle w:val="Rfrencelgre"/>
         </w:rPr>
         <w:t>Et ci-contre les ajouts en fonction du rôle :</w:t>
       </w:r>
@@ -3214,7 +3222,7 @@
           <w:b w:val="0"/>
           <w:i w:val="0"/>
         </w:rPr>
-        <w:t xml:space="preserve"> par la formation qu’enseigne le formateur, possibilité, possibilité de mettre </w:t>
+        <w:t xml:space="preserve"> par la formation qu’enseigne le formateur, possibilité de mettre </w:t>
       </w:r>
       <w:r>
         <w:rPr>
@@ -3628,6 +3636,7 @@
         <w:rPr>
           <w:rStyle w:val="lev"/>
         </w:rPr>
+        <w:lastRenderedPageBreak/>
         <w:t xml:space="preserve">Champ identifiant : </w:t>
       </w:r>
       <w:r>
@@ -4331,12 +4340,12 @@
       <w:pPr>
         <w:jc w:val="both"/>
         <w:rPr>
-          <w:rStyle w:val="Rfrenceple"/>
-        </w:rPr>
-      </w:pPr>
-      <w:r>
-        <w:rPr>
-          <w:rStyle w:val="Rfrenceple"/>
+          <w:rStyle w:val="Rfrencelgre"/>
+        </w:rPr>
+      </w:pPr>
+      <w:r>
+        <w:rPr>
+          <w:rStyle w:val="Rfrencelgre"/>
         </w:rPr>
         <w:t>La page sera accessible à l’administrateur seulement, elle permettra la gestion des formations.</w:t>
       </w:r>
@@ -4350,7 +4359,7 @@
         </w:numPr>
         <w:jc w:val="both"/>
         <w:rPr>
-          <w:rStyle w:val="Rfrenceple"/>
+          <w:rStyle w:val="Rfrencelgre"/>
           <w:b/>
           <w:i/>
           <w:shd w:val="clear" w:color="auto" w:fill="auto"/>
@@ -4376,13 +4385,13 @@
       </w:r>
       <w:r>
         <w:rPr>
-          <w:rStyle w:val="Rfrenceple"/>
+          <w:rStyle w:val="Rfrencelgre"/>
         </w:rPr>
         <w:t>Liste de toutes</w:t>
       </w:r>
       <w:r>
         <w:rPr>
-          <w:rStyle w:val="Rfrenceple"/>
+          <w:rStyle w:val="Rfrencelgre"/>
         </w:rPr>
         <w:t xml:space="preserve"> les formations enregistrées.</w:t>
       </w:r>
@@ -4392,7 +4401,7 @@
         <w:ind w:left="360" w:firstLine="348"/>
         <w:jc w:val="both"/>
         <w:rPr>
-          <w:rStyle w:val="Rfrenceple"/>
+          <w:rStyle w:val="Rfrencelgre"/>
           <w:b/>
           <w:i/>
           <w:shd w:val="clear" w:color="auto" w:fill="auto"/>
@@ -4400,7 +4409,7 @@
       </w:pPr>
       <w:r>
         <w:rPr>
-          <w:rStyle w:val="Rfrenceple"/>
+          <w:rStyle w:val="Rfrencelgre"/>
         </w:rPr>
         <w:t>Cette liste contiendra les colonnes suivantes :</w:t>
       </w:r>
@@ -4507,19 +4516,19 @@
       </w:r>
       <w:r>
         <w:rPr>
-          <w:rStyle w:val="Rfrenceple"/>
+          <w:rStyle w:val="Rfrencelgre"/>
         </w:rPr>
         <w:t>Ce bouton amènera au formulaire d’inscription</w:t>
       </w:r>
       <w:r>
         <w:rPr>
-          <w:rStyle w:val="Rfrenceple"/>
+          <w:rStyle w:val="Rfrencelgre"/>
         </w:rPr>
         <w:t xml:space="preserve"> de formation</w:t>
       </w:r>
       <w:r>
         <w:rPr>
-          <w:rStyle w:val="Rfrenceple"/>
+          <w:rStyle w:val="Rfrencelgre"/>
         </w:rPr>
         <w:t>.</w:t>
       </w:r>
@@ -4533,7 +4542,7 @@
         </w:numPr>
         <w:jc w:val="both"/>
         <w:rPr>
-          <w:rStyle w:val="Rfrenceple"/>
+          <w:rStyle w:val="Rfrencelgre"/>
         </w:rPr>
       </w:pPr>
       <w:r>
@@ -4568,19 +4577,19 @@
       </w:r>
       <w:r>
         <w:rPr>
-          <w:rStyle w:val="Rfrenceple"/>
+          <w:rStyle w:val="Rfrencelgre"/>
         </w:rPr>
         <w:t>Ce bouton amènera au formulaire d’inscription</w:t>
       </w:r>
       <w:r>
         <w:rPr>
-          <w:rStyle w:val="Rfrenceple"/>
+          <w:rStyle w:val="Rfrencelgre"/>
         </w:rPr>
         <w:t xml:space="preserve"> de centre</w:t>
       </w:r>
       <w:r>
         <w:rPr>
-          <w:rStyle w:val="Rfrenceple"/>
+          <w:rStyle w:val="Rfrencelgre"/>
         </w:rPr>
         <w:t>.</w:t>
       </w:r>
@@ -5311,24 +5320,24 @@
       <w:pPr>
         <w:jc w:val="both"/>
         <w:rPr>
-          <w:rStyle w:val="Rfrenceple"/>
-        </w:rPr>
-      </w:pPr>
-      <w:r>
-        <w:rPr>
-          <w:rStyle w:val="Rfrenceple"/>
+          <w:rStyle w:val="Rfrencelgre"/>
+        </w:rPr>
+      </w:pPr>
+      <w:r>
+        <w:rPr>
+          <w:rStyle w:val="Rfrencelgre"/>
         </w:rPr>
         <w:t xml:space="preserve">La page sera accessible à l’administrateur seulement, elle permettra la gestion des </w:t>
       </w:r>
       <w:r>
         <w:rPr>
-          <w:rStyle w:val="Rfrenceple"/>
+          <w:rStyle w:val="Rfrencelgre"/>
         </w:rPr>
         <w:t>documents présent dans l’application</w:t>
       </w:r>
       <w:r>
         <w:rPr>
-          <w:rStyle w:val="Rfrenceple"/>
+          <w:rStyle w:val="Rfrencelgre"/>
         </w:rPr>
         <w:t>.</w:t>
       </w:r>
@@ -5342,7 +5351,7 @@
         </w:numPr>
         <w:jc w:val="both"/>
         <w:rPr>
-          <w:rStyle w:val="Rfrenceple"/>
+          <w:rStyle w:val="Rfrencelgre"/>
           <w:b/>
           <w:i/>
           <w:shd w:val="clear" w:color="auto" w:fill="auto"/>
@@ -5368,19 +5377,19 @@
       </w:r>
       <w:r>
         <w:rPr>
-          <w:rStyle w:val="Rfrenceple"/>
+          <w:rStyle w:val="Rfrencelgre"/>
         </w:rPr>
         <w:t xml:space="preserve">Liste de tous les </w:t>
       </w:r>
       <w:r>
         <w:rPr>
-          <w:rStyle w:val="Rfrenceple"/>
+          <w:rStyle w:val="Rfrencelgre"/>
         </w:rPr>
         <w:t>documents</w:t>
       </w:r>
       <w:r>
         <w:rPr>
-          <w:rStyle w:val="Rfrenceple"/>
+          <w:rStyle w:val="Rfrencelgre"/>
         </w:rPr>
         <w:t xml:space="preserve"> enregistrés.</w:t>
       </w:r>
@@ -5390,7 +5399,7 @@
         <w:ind w:left="360" w:firstLine="348"/>
         <w:jc w:val="both"/>
         <w:rPr>
-          <w:rStyle w:val="Rfrenceple"/>
+          <w:rStyle w:val="Rfrencelgre"/>
           <w:b/>
           <w:i/>
           <w:shd w:val="clear" w:color="auto" w:fill="auto"/>
@@ -5398,7 +5407,7 @@
       </w:pPr>
       <w:r>
         <w:rPr>
-          <w:rStyle w:val="Rfrenceple"/>
+          <w:rStyle w:val="Rfrencelgre"/>
         </w:rPr>
         <w:t>Cette liste contiendra les colonnes suivantes :</w:t>
       </w:r>
@@ -5470,7 +5479,7 @@
         </w:numPr>
         <w:jc w:val="both"/>
         <w:rPr>
-          <w:rStyle w:val="Rfrenceple"/>
+          <w:rStyle w:val="Rfrencelgre"/>
         </w:rPr>
       </w:pPr>
       <w:r>
@@ -5505,13 +5514,13 @@
       </w:r>
       <w:r>
         <w:rPr>
-          <w:rStyle w:val="Rfrenceple"/>
+          <w:rStyle w:val="Rfrencelgre"/>
         </w:rPr>
         <w:t xml:space="preserve">Ce bouton </w:t>
       </w:r>
       <w:r>
         <w:rPr>
-          <w:rStyle w:val="Rfrenceple"/>
+          <w:rStyle w:val="Rfrencelgre"/>
         </w:rPr>
         <w:t>permettra de télécharger un document depuis le pc pour l’implanter sur l’application.</w:t>
       </w:r>
@@ -5521,7 +5530,7 @@
         <w:ind w:left="360"/>
         <w:jc w:val="both"/>
         <w:rPr>
-          <w:rStyle w:val="Rfrenceple"/>
+          <w:rStyle w:val="Rfrencelgre"/>
         </w:rPr>
       </w:pPr>
     </w:p>
@@ -5763,8 +5772,22 @@
         <w:rPr>
           <w:rStyle w:val="lev"/>
         </w:rPr>
-        <w:t>Panneau planning :</w:t>
-      </w:r>
+        <w:t>Panneau planning </w:t>
+      </w:r>
+      <w:proofErr w:type="gramStart"/>
+      <w:r>
+        <w:rPr>
+          <w:rStyle w:val="lev"/>
+        </w:rPr>
+        <w:t>Bout</w:t>
+      </w:r>
+      <w:r>
+        <w:rPr>
+          <w:rStyle w:val="lev"/>
+        </w:rPr>
+        <w:t>:</w:t>
+      </w:r>
+      <w:proofErr w:type="gramEnd"/>
       <w:r>
         <w:rPr>
           <w:rFonts w:ascii="High Tower Text" w:hAnsi="High Tower Text"/>
@@ -5841,6 +5864,7 @@
         <w:rPr>
           <w:rStyle w:val="lev"/>
         </w:rPr>
+        <w:lastRenderedPageBreak/>
         <w:t>Panneau pourcentage de progression :</w:t>
       </w:r>
       <w:r>
@@ -5899,7 +5923,7 @@
           <w:rFonts w:ascii="High Tower Text" w:hAnsi="High Tower Text"/>
           <w:color w:val="000000" w:themeColor="text1"/>
         </w:rPr>
-        <w:t>Cette élément permettra à l’utilisateur de voir les choses à faire pour augmenter le niveau de progression. Ces taches pourro</w:t>
+        <w:t>Cet élément permettra à l’utilisateur de voir les choses à faire pour augmenter le niveau de progression. Ces taches pourro</w:t>
       </w:r>
       <w:r>
         <w:rPr>
@@ -6820,48 +6844,49 @@
         <w:spacing w:after="0"/>
         <w:jc w:val="both"/>
         <w:rPr>
-          <w:rStyle w:val="Rfrenceple"/>
-        </w:rPr>
-      </w:pPr>
-      <w:r>
-        <w:rPr>
-          <w:rStyle w:val="Rfrenceple"/>
-        </w:rPr>
+          <w:rStyle w:val="Rfrencelgre"/>
+        </w:rPr>
+      </w:pPr>
+      <w:r>
+        <w:rPr>
+          <w:rStyle w:val="Rfrencelgre"/>
+        </w:rPr>
+        <w:lastRenderedPageBreak/>
         <w:t xml:space="preserve">La page contiendra les documents généraux que l’alternant à obligation d’avoir en sa </w:t>
       </w:r>
       <w:r>
         <w:rPr>
-          <w:rStyle w:val="Rfrenceple"/>
+          <w:rStyle w:val="Rfrencelgre"/>
         </w:rPr>
         <w:t>possession</w:t>
       </w:r>
       <w:r>
         <w:rPr>
-          <w:rStyle w:val="Rfrenceple"/>
+          <w:rStyle w:val="Rfrencelgre"/>
         </w:rPr>
         <w:t>. Ces informations se présenteront sous la forme d’un livret. I</w:t>
       </w:r>
       <w:r>
         <w:rPr>
-          <w:rStyle w:val="Rfrenceple"/>
+          <w:rStyle w:val="Rfrencelgre"/>
         </w:rPr>
         <w:t xml:space="preserve">l sera possible de </w:t>
       </w:r>
       <w:r>
         <w:rPr>
-          <w:rStyle w:val="Rfrenceple"/>
+          <w:rStyle w:val="Rfrencelgre"/>
         </w:rPr>
         <w:t>parcourir le livret</w:t>
       </w:r>
       <w:r>
         <w:rPr>
-          <w:rStyle w:val="Rfrenceple"/>
+          <w:rStyle w:val="Rfrencelgre"/>
         </w:rPr>
         <w:t xml:space="preserve"> avec des flèches directionnelles présentes sur chaque côté</w:t>
       </w:r>
       <w:r>
         <w:rPr>
-          <w:rStyle w:val="Rfrenceple"/>
+          <w:rStyle w:val="Rfrencelgre"/>
         </w:rPr>
         <w:t>.</w:t>
       </w:r>
@@ -6883,7 +6908,7 @@
         <w:spacing w:after="0"/>
         <w:jc w:val="both"/>
         <w:rPr>
-          <w:rStyle w:val="Rfrenceple"/>
+          <w:rStyle w:val="Rfrencelgre"/>
         </w:rPr>
       </w:pPr>
       <w:r>
@@ -6904,31 +6929,31 @@
       </w:r>
       <w:r>
         <w:rPr>
-          <w:rStyle w:val="Rfrenceple"/>
+          <w:rStyle w:val="Rfrencelgre"/>
         </w:rPr>
         <w:t xml:space="preserve"> l’alternant aura </w:t>
       </w:r>
       <w:r>
         <w:rPr>
-          <w:rStyle w:val="Rfrenceple"/>
+          <w:rStyle w:val="Rfrencelgre"/>
         </w:rPr>
         <w:t xml:space="preserve">l’obligation de confirmer la prise en compte des documents présent sur la page en cochant une case de certification. </w:t>
       </w:r>
       <w:r>
         <w:rPr>
-          <w:rStyle w:val="Rfrenceple"/>
+          <w:rStyle w:val="Rfrencelgre"/>
         </w:rPr>
         <w:t>S’il</w:t>
       </w:r>
       <w:r>
         <w:rPr>
-          <w:rStyle w:val="Rfrenceple"/>
+          <w:rStyle w:val="Rfrencelgre"/>
         </w:rPr>
         <w:t xml:space="preserve"> ne coche pas cette case, il n’aura pas accès </w:t>
       </w:r>
       <w:r>
         <w:rPr>
-          <w:rStyle w:val="Rfrenceple"/>
+          <w:rStyle w:val="Rfrencelgre"/>
         </w:rPr>
         <w:t>au contenu de l’application :</w:t>
       </w:r>
@@ -6938,7 +6963,7 @@
         <w:spacing w:after="0"/>
         <w:jc w:val="both"/>
         <w:rPr>
-          <w:rStyle w:val="Rfrenceple"/>
+          <w:rStyle w:val="Rfrencelgre"/>
         </w:rPr>
       </w:pPr>
     </w:p>
@@ -6952,7 +6977,7 @@
         <w:spacing w:after="0"/>
         <w:jc w:val="both"/>
         <w:rPr>
-          <w:rStyle w:val="Rfrenceple"/>
+          <w:rStyle w:val="Rfrencelgre"/>
           <w:b/>
           <w:bCs/>
           <w:i/>
@@ -6961,7 +6986,7 @@
       </w:pPr>
       <w:r>
         <w:rPr>
-          <w:rStyle w:val="Rfrenceple"/>
+          <w:rStyle w:val="Rfrencelgre"/>
           <w:b/>
           <w:bCs/>
           <w:i/>
@@ -6971,7 +6996,7 @@
       </w:r>
       <w:r>
         <w:rPr>
-          <w:rStyle w:val="Rfrenceple"/>
+          <w:rStyle w:val="Rfrencelgre"/>
           <w:b/>
           <w:bCs/>
           <w:i/>
@@ -6981,7 +7006,7 @@
       </w:r>
       <w:r>
         <w:rPr>
-          <w:rStyle w:val="Rfrenceple"/>
+          <w:rStyle w:val="Rfrencelgre"/>
           <w:b/>
           <w:bCs/>
           <w:i/>
@@ -6991,7 +7016,7 @@
       </w:r>
       <w:r>
         <w:rPr>
-          <w:rStyle w:val="Rfrenceple"/>
+          <w:rStyle w:val="Rfrencelgre"/>
           <w:b/>
           <w:bCs/>
           <w:i/>
@@ -7001,13 +7026,13 @@
       </w:r>
       <w:r>
         <w:rPr>
-          <w:rStyle w:val="Rfrenceple"/>
+          <w:rStyle w:val="Rfrencelgre"/>
         </w:rPr>
         <w:t>La case permettra de certifier que l’alternant est bien pris en considération les informations qui lui ont été présenté</w:t>
       </w:r>
       <w:r>
         <w:rPr>
-          <w:rStyle w:val="Rfrenceple"/>
+          <w:rStyle w:val="Rfrencelgre"/>
         </w:rPr>
         <w:t>.</w:t>
       </w:r>
@@ -7017,7 +7042,7 @@
         <w:spacing w:after="0"/>
         <w:jc w:val="both"/>
         <w:rPr>
-          <w:rStyle w:val="Rfrenceple"/>
+          <w:rStyle w:val="Rfrencelgre"/>
           <w:b/>
           <w:bCs/>
           <w:i/>
@@ -7030,12 +7055,12 @@
         <w:spacing w:after="0"/>
         <w:jc w:val="both"/>
         <w:rPr>
-          <w:rStyle w:val="Rfrenceple"/>
-        </w:rPr>
-      </w:pPr>
-      <w:r>
-        <w:rPr>
-          <w:rStyle w:val="Rfrenceple"/>
+          <w:rStyle w:val="Rfrencelgre"/>
+        </w:rPr>
+      </w:pPr>
+      <w:r>
+        <w:rPr>
+          <w:rStyle w:val="Rfrencelgre"/>
         </w:rPr>
         <w:t>La page sera disponible après pour la confirmation pour une consultation à tout moment.</w:t>
       </w:r>
@@ -7045,7 +7070,7 @@
         <w:spacing w:after="0"/>
         <w:jc w:val="both"/>
         <w:rPr>
-          <w:rStyle w:val="Rfrenceple"/>
+          <w:rStyle w:val="Rfrencelgre"/>
         </w:rPr>
       </w:pPr>
     </w:p>
@@ -7054,12 +7079,12 @@
         <w:spacing w:after="0"/>
         <w:jc w:val="both"/>
         <w:rPr>
-          <w:rStyle w:val="Rfrenceple"/>
-        </w:rPr>
-      </w:pPr>
-      <w:r>
-        <w:rPr>
-          <w:rStyle w:val="Rfrenceple"/>
+          <w:rStyle w:val="Rfrencelgre"/>
+        </w:rPr>
+      </w:pPr>
+      <w:r>
+        <w:rPr>
+          <w:rStyle w:val="Rfrencelgre"/>
         </w:rPr>
         <w:t>La liste des documents présent sur la page :</w:t>
       </w:r>
@@ -7069,7 +7094,7 @@
         <w:spacing w:after="0"/>
         <w:jc w:val="both"/>
         <w:rPr>
-          <w:rStyle w:val="Rfrenceple"/>
+          <w:rStyle w:val="Rfrencelgre"/>
         </w:rPr>
       </w:pPr>
     </w:p>
@@ -7083,14 +7108,14 @@
         <w:spacing w:after="0"/>
         <w:jc w:val="both"/>
         <w:rPr>
-          <w:rStyle w:val="Rfrenceple"/>
+          <w:rStyle w:val="Rfrencelgre"/>
           <w:i/>
           <w:iCs/>
         </w:rPr>
       </w:pPr>
       <w:r>
         <w:rPr>
-          <w:rStyle w:val="Rfrenceple"/>
+          <w:rStyle w:val="Rfrencelgre"/>
           <w:i/>
           <w:iCs/>
         </w:rPr>
@@ -7107,14 +7132,14 @@
         <w:spacing w:after="0"/>
         <w:jc w:val="both"/>
         <w:rPr>
-          <w:rStyle w:val="Rfrenceple"/>
+          <w:rStyle w:val="Rfrencelgre"/>
           <w:i/>
           <w:iCs/>
         </w:rPr>
       </w:pPr>
       <w:r>
         <w:rPr>
-          <w:rStyle w:val="Rfrenceple"/>
+          <w:rStyle w:val="Rfrencelgre"/>
           <w:i/>
           <w:iCs/>
         </w:rPr>
@@ -7131,14 +7156,14 @@
         <w:spacing w:after="0"/>
         <w:jc w:val="both"/>
         <w:rPr>
-          <w:rStyle w:val="Rfrenceple"/>
+          <w:rStyle w:val="Rfrencelgre"/>
           <w:i/>
           <w:iCs/>
         </w:rPr>
       </w:pPr>
       <w:r>
         <w:rPr>
-          <w:rStyle w:val="Rfrenceple"/>
+          <w:rStyle w:val="Rfrencelgre"/>
           <w:i/>
           <w:iCs/>
         </w:rPr>
@@ -7155,14 +7180,14 @@
         <w:spacing w:after="0"/>
         <w:jc w:val="both"/>
         <w:rPr>
-          <w:rStyle w:val="Rfrenceple"/>
+          <w:rStyle w:val="Rfrencelgre"/>
           <w:i/>
           <w:iCs/>
         </w:rPr>
       </w:pPr>
       <w:r>
         <w:rPr>
-          <w:rStyle w:val="Rfrenceple"/>
+          <w:rStyle w:val="Rfrencelgre"/>
           <w:i/>
           <w:iCs/>
         </w:rPr>
@@ -7179,14 +7204,14 @@
         <w:spacing w:after="0"/>
         <w:jc w:val="both"/>
         <w:rPr>
-          <w:rStyle w:val="Rfrenceple"/>
+          <w:rStyle w:val="Rfrencelgre"/>
           <w:i/>
           <w:iCs/>
         </w:rPr>
       </w:pPr>
       <w:r>
         <w:rPr>
-          <w:rStyle w:val="Rfrenceple"/>
+          <w:rStyle w:val="Rfrencelgre"/>
           <w:i/>
           <w:iCs/>
         </w:rPr>
@@ -7203,21 +7228,19 @@
         <w:spacing w:after="0"/>
         <w:jc w:val="both"/>
         <w:rPr>
-          <w:rStyle w:val="Rfrenceple"/>
+          <w:rStyle w:val="Rfrencelgre"/>
           <w:i/>
           <w:iCs/>
         </w:rPr>
       </w:pPr>
       <w:r>
         <w:rPr>
-          <w:rStyle w:val="Rfrenceple"/>
+          <w:rStyle w:val="Rfrencelgre"/>
           <w:i/>
           <w:iCs/>
         </w:rPr>
         <w:t>REAC-EIMSA.pdf</w:t>
       </w:r>
-      <w:bookmarkStart w:id="0" w:name="_GoBack"/>
-      <w:bookmarkEnd w:id="0"/>
     </w:p>
     <w:p>
       <w:pPr>
@@ -7229,14 +7252,14 @@
         <w:spacing w:after="0"/>
         <w:jc w:val="both"/>
         <w:rPr>
-          <w:rStyle w:val="Rfrenceple"/>
+          <w:rStyle w:val="Rfrencelgre"/>
           <w:i/>
           <w:iCs/>
         </w:rPr>
       </w:pPr>
       <w:r>
         <w:rPr>
-          <w:rStyle w:val="Rfrenceple"/>
+          <w:rStyle w:val="Rfrencelgre"/>
           <w:i/>
           <w:iCs/>
         </w:rPr>
@@ -7248,7 +7271,7 @@
         <w:spacing w:after="0"/>
         <w:jc w:val="both"/>
         <w:rPr>
-          <w:rStyle w:val="Rfrenceple"/>
+          <w:rStyle w:val="Rfrencelgre"/>
           <w:i/>
           <w:iCs/>
         </w:rPr>
@@ -7259,12 +7282,12 @@
         <w:spacing w:after="0"/>
         <w:jc w:val="both"/>
         <w:rPr>
-          <w:rStyle w:val="Rfrenceple"/>
-        </w:rPr>
-      </w:pPr>
-      <w:r>
-        <w:rPr>
-          <w:rStyle w:val="Rfrenceple"/>
+          <w:rStyle w:val="Rfrencelgre"/>
+        </w:rPr>
+      </w:pPr>
+      <w:r>
+        <w:rPr>
+          <w:rStyle w:val="Rfrencelgre"/>
         </w:rPr>
         <w:t>Il sera possible de télécharger les documents en format PDF, pour cela un bouton sera implanté sur la page de chaque document en haut à droite.</w:t>
       </w:r>
@@ -7274,7 +7297,7 @@
         <w:spacing w:after="0"/>
         <w:jc w:val="both"/>
         <w:rPr>
-          <w:rStyle w:val="Rfrenceple"/>
+          <w:rStyle w:val="Rfrencelgre"/>
         </w:rPr>
       </w:pPr>
     </w:p>
@@ -7288,7 +7311,7 @@
         <w:spacing w:after="0"/>
         <w:jc w:val="both"/>
         <w:rPr>
-          <w:rStyle w:val="Rfrenceple"/>
+          <w:rStyle w:val="Rfrencelgre"/>
         </w:rPr>
       </w:pPr>
       <w:r>
@@ -7299,7 +7322,7 @@
       </w:r>
       <w:r>
         <w:rPr>
-          <w:rStyle w:val="Rfrenceple"/>
+          <w:rStyle w:val="Rfrencelgre"/>
         </w:rPr>
         <w:t xml:space="preserve"> Le bouton permettra de télécharger le document présent sur la page en format PDF.</w:t>
       </w:r>
@@ -7314,7 +7337,7 @@
         <w:spacing w:after="0"/>
         <w:jc w:val="both"/>
         <w:rPr>
-          <w:rStyle w:val="Rfrenceple"/>
+          <w:rStyle w:val="Rfrencelgre"/>
         </w:rPr>
       </w:pPr>
       <w:r>
@@ -7325,7 +7348,7 @@
       </w:r>
       <w:r>
         <w:rPr>
-          <w:rStyle w:val="Rfrenceple"/>
+          <w:rStyle w:val="Rfrencelgre"/>
         </w:rPr>
         <w:t xml:space="preserve"> Le bouton permettra un déplacement vers le gauche entre les différents documents de la liste.</w:t>
       </w:r>
@@ -7340,7 +7363,7 @@
         <w:spacing w:after="0"/>
         <w:jc w:val="both"/>
         <w:rPr>
-          <w:rStyle w:val="Rfrenceple"/>
+          <w:rStyle w:val="Rfrencelgre"/>
         </w:rPr>
       </w:pPr>
       <w:r>
@@ -7351,7 +7374,7 @@
       </w:r>
       <w:r>
         <w:rPr>
-          <w:rStyle w:val="Rfrenceple"/>
+          <w:rStyle w:val="Rfrencelgre"/>
         </w:rPr>
         <w:t xml:space="preserve"> Le bouton permettra un déplacement vers la droite entre les différents documents de la liste.</w:t>
       </w:r>
@@ -7361,7 +7384,7 @@
         <w:spacing w:after="0"/>
         <w:jc w:val="both"/>
         <w:rPr>
-          <w:rStyle w:val="Rfrenceple"/>
+          <w:rStyle w:val="Rfrencelgre"/>
         </w:rPr>
       </w:pPr>
     </w:p>
@@ -7586,7 +7609,7 @@
         </w:numPr>
         <w:jc w:val="both"/>
         <w:rPr>
-          <w:rStyle w:val="Rfrenceple"/>
+          <w:rStyle w:val="Rfrencelgre"/>
           <w:b/>
           <w:i/>
           <w:shd w:val="clear" w:color="auto" w:fill="auto"/>
@@ -7624,49 +7647,49 @@
       </w:r>
       <w:r>
         <w:rPr>
-          <w:rStyle w:val="Rfrenceple"/>
+          <w:rStyle w:val="Rfrencelgre"/>
         </w:rPr>
         <w:t>Tableau</w:t>
       </w:r>
       <w:r>
         <w:rPr>
-          <w:rStyle w:val="Rfrenceple"/>
+          <w:rStyle w:val="Rfrencelgre"/>
         </w:rPr>
         <w:t xml:space="preserve"> de tou</w:t>
       </w:r>
       <w:r>
         <w:rPr>
-          <w:rStyle w:val="Rfrenceple"/>
+          <w:rStyle w:val="Rfrencelgre"/>
         </w:rPr>
         <w:t>te</w:t>
       </w:r>
       <w:r>
         <w:rPr>
-          <w:rStyle w:val="Rfrenceple"/>
+          <w:rStyle w:val="Rfrencelgre"/>
         </w:rPr>
         <w:t xml:space="preserve">s </w:t>
       </w:r>
       <w:r>
         <w:rPr>
-          <w:rStyle w:val="Rfrenceple"/>
+          <w:rStyle w:val="Rfrencelgre"/>
         </w:rPr>
         <w:t xml:space="preserve">les </w:t>
       </w:r>
       <w:r>
         <w:rPr>
-          <w:rStyle w:val="Rfrenceple"/>
+          <w:rStyle w:val="Rfrencelgre"/>
         </w:rPr>
         <w:t>visites</w:t>
       </w:r>
       <w:r>
         <w:rPr>
-          <w:rStyle w:val="Rfrenceple"/>
+          <w:rStyle w:val="Rfrencelgre"/>
         </w:rPr>
         <w:t xml:space="preserve"> enregistrées</w:t>
       </w:r>
       <w:r>
         <w:rPr>
-          <w:rStyle w:val="Rfrenceple"/>
+          <w:rStyle w:val="Rfrencelgre"/>
         </w:rPr>
         <w:t>.</w:t>
       </w:r>
@@ -7676,24 +7699,24 @@
         <w:ind w:left="360" w:firstLine="348"/>
         <w:jc w:val="both"/>
         <w:rPr>
-          <w:rStyle w:val="Rfrenceple"/>
-        </w:rPr>
-      </w:pPr>
-      <w:r>
-        <w:rPr>
-          <w:rStyle w:val="Rfrenceple"/>
+          <w:rStyle w:val="Rfrencelgre"/>
+        </w:rPr>
+      </w:pPr>
+      <w:r>
+        <w:rPr>
+          <w:rStyle w:val="Rfrencelgre"/>
         </w:rPr>
         <w:t xml:space="preserve">Ce </w:t>
       </w:r>
       <w:r>
         <w:rPr>
-          <w:rStyle w:val="Rfrenceple"/>
+          <w:rStyle w:val="Rfrencelgre"/>
         </w:rPr>
         <w:t>tableau</w:t>
       </w:r>
       <w:r>
         <w:rPr>
-          <w:rStyle w:val="Rfrenceple"/>
+          <w:rStyle w:val="Rfrencelgre"/>
         </w:rPr>
         <w:t xml:space="preserve"> contiendra les colonnes suivantes :</w:t>
       </w:r>
@@ -7703,7 +7726,7 @@
         <w:ind w:left="360" w:firstLine="348"/>
         <w:jc w:val="both"/>
         <w:rPr>
-          <w:rStyle w:val="Rfrenceple"/>
+          <w:rStyle w:val="Rfrencelgre"/>
           <w:b/>
           <w:i/>
           <w:shd w:val="clear" w:color="auto" w:fill="auto"/>
@@ -7812,6 +7835,7 @@
           <w:rStyle w:val="lev"/>
           <w:b w:val="0"/>
         </w:rPr>
+        <w:lastRenderedPageBreak/>
         <w:t>Participant</w:t>
       </w:r>
     </w:p>
@@ -7972,10 +7996,371 @@
     </w:p>
     <w:p>
       <w:pPr>
-        <w:jc w:val="both"/>
-        <w:rPr>
-          <w:rStyle w:val="lev"/>
-          <w:b w:val="0"/>
+        <w:spacing w:after="0"/>
+        <w:ind w:left="720"/>
+        <w:jc w:val="both"/>
+        <w:rPr>
+          <w:rFonts w:eastAsiaTheme="minorEastAsia"/>
+          <w:b/>
+          <w:bCs/>
+          <w:color w:val="000000" w:themeColor="text1"/>
+        </w:rPr>
+      </w:pPr>
+    </w:p>
+    <w:p>
+      <w:pPr>
+        <w:pStyle w:val="Sous-titre"/>
+        <w:rPr>
+          <w:color w:val="000000" w:themeColor="text1"/>
+        </w:rPr>
+      </w:pPr>
+      <w:r>
+        <w:rPr>
+          <w:color w:val="000000" w:themeColor="text1"/>
+        </w:rPr>
+        <w:t xml:space="preserve">Formulaire </w:t>
+      </w:r>
+      <w:r>
+        <w:rPr>
+          <w:color w:val="000000" w:themeColor="text1"/>
+        </w:rPr>
+        <w:t>de programmation des visites</w:t>
+      </w:r>
+      <w:r>
+        <w:rPr>
+          <w:color w:val="000000" w:themeColor="text1"/>
+        </w:rPr>
+        <w:t xml:space="preserve"> :</w:t>
+      </w:r>
+    </w:p>
+    <w:p>
+      <w:pPr>
+        <w:pStyle w:val="Paragraphedeliste"/>
+        <w:numPr>
+          <w:ilvl w:val="0"/>
+          <w:numId w:val="28"/>
+        </w:numPr>
+        <w:jc w:val="both"/>
+        <w:rPr>
+          <w:rStyle w:val="lev"/>
+          <w:rFonts w:asciiTheme="minorHAnsi" w:hAnsiTheme="minorHAnsi"/>
+          <w:b w:val="0"/>
+          <w:i w:val="0"/>
+          <w:iCs w:val="0"/>
+        </w:rPr>
+      </w:pPr>
+      <w:r>
+        <w:rPr>
+          <w:rStyle w:val="lev"/>
+        </w:rPr>
+        <w:t xml:space="preserve">Liste déroulante Participant </w:t>
+      </w:r>
+      <w:r>
+        <w:rPr>
+          <w:rStyle w:val="lev"/>
+        </w:rPr>
+        <w:t xml:space="preserve">: </w:t>
+      </w:r>
+      <w:r>
+        <w:rPr>
+          <w:rStyle w:val="lev"/>
+          <w:b w:val="0"/>
+          <w:i w:val="0"/>
+        </w:rPr>
+        <w:t>L</w:t>
+      </w:r>
+      <w:r>
+        <w:rPr>
+          <w:rStyle w:val="lev"/>
+          <w:b w:val="0"/>
+          <w:i w:val="0"/>
+        </w:rPr>
+        <w:t>a</w:t>
+      </w:r>
+      <w:r>
+        <w:rPr>
+          <w:rStyle w:val="lev"/>
+          <w:b w:val="0"/>
+          <w:i w:val="0"/>
+        </w:rPr>
+        <w:t xml:space="preserve"> </w:t>
+      </w:r>
+      <w:r>
+        <w:rPr>
+          <w:rStyle w:val="lev"/>
+          <w:b w:val="0"/>
+          <w:i w:val="0"/>
+        </w:rPr>
+        <w:t>liste indiquera la personne avec qui ont effectuera la visite</w:t>
+      </w:r>
+      <w:r>
+        <w:rPr>
+          <w:rStyle w:val="lev"/>
+          <w:b w:val="0"/>
+          <w:i w:val="0"/>
+        </w:rPr>
+        <w:t>.</w:t>
+      </w:r>
+    </w:p>
+    <w:p>
+      <w:pPr>
+        <w:pStyle w:val="Paragraphedeliste"/>
+        <w:numPr>
+          <w:ilvl w:val="0"/>
+          <w:numId w:val="28"/>
+        </w:numPr>
+        <w:jc w:val="both"/>
+        <w:rPr>
+          <w:rStyle w:val="lev"/>
+          <w:rFonts w:asciiTheme="minorHAnsi" w:hAnsiTheme="minorHAnsi"/>
+          <w:b w:val="0"/>
+          <w:i w:val="0"/>
+          <w:iCs w:val="0"/>
+        </w:rPr>
+      </w:pPr>
+      <w:r>
+        <w:rPr>
+          <w:rStyle w:val="lev"/>
+        </w:rPr>
+        <w:t xml:space="preserve">Champ </w:t>
+      </w:r>
+      <w:r>
+        <w:rPr>
+          <w:rStyle w:val="lev"/>
+        </w:rPr>
+        <w:t>Date</w:t>
+      </w:r>
+      <w:r>
+        <w:rPr>
+          <w:rStyle w:val="lev"/>
+        </w:rPr>
+        <w:t xml:space="preserve"> : </w:t>
+      </w:r>
+      <w:r>
+        <w:rPr>
+          <w:rStyle w:val="lev"/>
+          <w:b w:val="0"/>
+          <w:i w:val="0"/>
+        </w:rPr>
+        <w:t xml:space="preserve">Le champ devra être rempli par </w:t>
+      </w:r>
+      <w:r>
+        <w:rPr>
+          <w:rStyle w:val="lev"/>
+          <w:b w:val="0"/>
+          <w:i w:val="0"/>
+        </w:rPr>
+        <w:t>le jour où se déroulera la visite</w:t>
+      </w:r>
+      <w:r>
+        <w:rPr>
+          <w:rStyle w:val="lev"/>
+          <w:b w:val="0"/>
+          <w:i w:val="0"/>
+        </w:rPr>
+        <w:t>.</w:t>
+      </w:r>
+    </w:p>
+    <w:p>
+      <w:pPr>
+        <w:pStyle w:val="Paragraphedeliste"/>
+        <w:numPr>
+          <w:ilvl w:val="0"/>
+          <w:numId w:val="28"/>
+        </w:numPr>
+        <w:jc w:val="both"/>
+        <w:rPr>
+          <w:rStyle w:val="lev"/>
+          <w:rFonts w:asciiTheme="minorHAnsi" w:hAnsiTheme="minorHAnsi"/>
+          <w:b w:val="0"/>
+          <w:i w:val="0"/>
+          <w:iCs w:val="0"/>
+        </w:rPr>
+      </w:pPr>
+      <w:r>
+        <w:rPr>
+          <w:rStyle w:val="lev"/>
+        </w:rPr>
+        <w:t xml:space="preserve">Champ </w:t>
+      </w:r>
+      <w:r>
+        <w:rPr>
+          <w:rStyle w:val="lev"/>
+        </w:rPr>
+        <w:t>Heure</w:t>
+      </w:r>
+      <w:r>
+        <w:rPr>
+          <w:rStyle w:val="lev"/>
+        </w:rPr>
+        <w:t> :</w:t>
+      </w:r>
+      <w:r>
+        <w:rPr>
+          <w:rStyle w:val="lev"/>
+          <w:b w:val="0"/>
+          <w:i w:val="0"/>
+        </w:rPr>
+        <w:t xml:space="preserve"> Le champ devra être rempli par </w:t>
+      </w:r>
+      <w:r>
+        <w:rPr>
+          <w:rStyle w:val="lev"/>
+          <w:b w:val="0"/>
+          <w:i w:val="0"/>
+        </w:rPr>
+        <w:t>l’heure où se déroulera la visite</w:t>
+      </w:r>
+      <w:r>
+        <w:rPr>
+          <w:rStyle w:val="lev"/>
+          <w:b w:val="0"/>
+          <w:i w:val="0"/>
+        </w:rPr>
+        <w:t>.</w:t>
+      </w:r>
+    </w:p>
+    <w:p>
+      <w:pPr>
+        <w:pStyle w:val="Paragraphedeliste"/>
+        <w:numPr>
+          <w:ilvl w:val="0"/>
+          <w:numId w:val="28"/>
+        </w:numPr>
+        <w:jc w:val="both"/>
+        <w:rPr>
+          <w:rStyle w:val="lev"/>
+          <w:rFonts w:asciiTheme="minorHAnsi" w:hAnsiTheme="minorHAnsi"/>
+          <w:b w:val="0"/>
+          <w:i w:val="0"/>
+          <w:iCs w:val="0"/>
+        </w:rPr>
+      </w:pPr>
+      <w:r>
+        <w:rPr>
+          <w:rStyle w:val="lev"/>
+        </w:rPr>
+        <w:t>Liste déroulante Lieu visite</w:t>
+      </w:r>
+      <w:r>
+        <w:rPr>
+          <w:rStyle w:val="lev"/>
+        </w:rPr>
+        <w:t xml:space="preserve"> : </w:t>
+      </w:r>
+      <w:r>
+        <w:rPr>
+          <w:rStyle w:val="lev"/>
+          <w:b w:val="0"/>
+          <w:i w:val="0"/>
+        </w:rPr>
+        <w:t xml:space="preserve">Le champ devra être rempli par </w:t>
+      </w:r>
+      <w:r>
+        <w:rPr>
+          <w:rStyle w:val="lev"/>
+          <w:b w:val="0"/>
+          <w:i w:val="0"/>
+        </w:rPr>
+        <w:t>le lieu où se déroulera la visite</w:t>
+      </w:r>
+      <w:r>
+        <w:rPr>
+          <w:rStyle w:val="lev"/>
+          <w:b w:val="0"/>
+          <w:i w:val="0"/>
+        </w:rPr>
+        <w:t>.</w:t>
+      </w:r>
+      <w:r>
+        <w:rPr>
+          <w:rStyle w:val="lev"/>
+          <w:b w:val="0"/>
+          <w:i w:val="0"/>
+        </w:rPr>
+        <w:t xml:space="preserve"> (Distanciel, présentiel)</w:t>
+      </w:r>
+    </w:p>
+    <w:p>
+      <w:pPr>
+        <w:pStyle w:val="Paragraphedeliste"/>
+        <w:numPr>
+          <w:ilvl w:val="0"/>
+          <w:numId w:val="25"/>
+        </w:numPr>
+        <w:jc w:val="both"/>
+        <w:rPr>
+          <w:rFonts w:ascii="High Tower Text" w:hAnsi="High Tower Text"/>
+          <w:b/>
+          <w:i/>
+          <w:iCs/>
+          <w:color w:val="000000" w:themeColor="text1"/>
+        </w:rPr>
+      </w:pPr>
+      <w:r>
+        <w:rPr>
+          <w:rStyle w:val="lev"/>
+        </w:rPr>
+        <w:t xml:space="preserve">Bouton validé : </w:t>
+      </w:r>
+      <w:r>
+        <w:rPr>
+          <w:rStyle w:val="lev"/>
+          <w:b w:val="0"/>
+          <w:i w:val="0"/>
+        </w:rPr>
+        <w:t xml:space="preserve">Le bouton validera le formulaire et ajoute le nouvel élément dans </w:t>
+      </w:r>
+      <w:r>
+        <w:rPr>
+          <w:rStyle w:val="lev"/>
+          <w:b w:val="0"/>
+          <w:i w:val="0"/>
+        </w:rPr>
+        <w:t>le tableau</w:t>
+      </w:r>
+      <w:r>
+        <w:rPr>
+          <w:rStyle w:val="lev"/>
+          <w:b w:val="0"/>
+          <w:i w:val="0"/>
+        </w:rPr>
+        <w:t>.</w:t>
+      </w:r>
+    </w:p>
+    <w:p>
+      <w:pPr>
+        <w:pStyle w:val="Paragraphedeliste"/>
+        <w:numPr>
+          <w:ilvl w:val="0"/>
+          <w:numId w:val="25"/>
+        </w:numPr>
+        <w:jc w:val="both"/>
+        <w:rPr>
+          <w:rStyle w:val="lev"/>
+        </w:rPr>
+      </w:pPr>
+      <w:r>
+        <w:rPr>
+          <w:rStyle w:val="lev"/>
+        </w:rPr>
+        <w:t xml:space="preserve">Bouton annulé : </w:t>
+      </w:r>
+      <w:r>
+        <w:rPr>
+          <w:rStyle w:val="lev"/>
+          <w:b w:val="0"/>
+          <w:i w:val="0"/>
+        </w:rPr>
+        <w:t>Le bouton réinitialise le formulaire.</w:t>
+      </w:r>
+    </w:p>
+    <w:p>
+      <w:pPr>
+        <w:ind w:left="360"/>
+        <w:jc w:val="both"/>
+        <w:rPr>
+          <w:rStyle w:val="lev"/>
         </w:rPr>
       </w:pPr>
     </w:p>
@@ -7988,7 +8373,7 @@
         </w:numPr>
         <w:jc w:val="both"/>
         <w:rPr>
-          <w:rStyle w:val="Rfrenceple"/>
+          <w:rStyle w:val="Rfrencelgre"/>
           <w:b/>
           <w:i/>
           <w:shd w:val="clear" w:color="auto" w:fill="auto"/>
@@ -8020,49 +8405,49 @@
       </w:r>
       <w:r>
         <w:rPr>
-          <w:rStyle w:val="Rfrenceple"/>
+          <w:rStyle w:val="Rfrencelgre"/>
         </w:rPr>
         <w:t>Tableau</w:t>
       </w:r>
       <w:r>
         <w:rPr>
-          <w:rStyle w:val="Rfrenceple"/>
+          <w:rStyle w:val="Rfrencelgre"/>
         </w:rPr>
         <w:t xml:space="preserve"> de tou</w:t>
       </w:r>
       <w:r>
         <w:rPr>
-          <w:rStyle w:val="Rfrenceple"/>
+          <w:rStyle w:val="Rfrencelgre"/>
         </w:rPr>
         <w:t>te</w:t>
       </w:r>
       <w:r>
         <w:rPr>
-          <w:rStyle w:val="Rfrenceple"/>
+          <w:rStyle w:val="Rfrencelgre"/>
         </w:rPr>
         <w:t xml:space="preserve">s les </w:t>
       </w:r>
       <w:r>
         <w:rPr>
-          <w:rStyle w:val="Rfrenceple"/>
+          <w:rStyle w:val="Rfrencelgre"/>
         </w:rPr>
         <w:t>fiches navettes</w:t>
       </w:r>
       <w:r>
         <w:rPr>
-          <w:rStyle w:val="Rfrenceple"/>
+          <w:rStyle w:val="Rfrencelgre"/>
         </w:rPr>
         <w:t xml:space="preserve"> enregistré</w:t>
       </w:r>
       <w:r>
         <w:rPr>
-          <w:rStyle w:val="Rfrenceple"/>
+          <w:rStyle w:val="Rfrencelgre"/>
         </w:rPr>
         <w:t>e</w:t>
       </w:r>
       <w:r>
         <w:rPr>
-          <w:rStyle w:val="Rfrenceple"/>
+          <w:rStyle w:val="Rfrencelgre"/>
         </w:rPr>
         <w:t>s.</w:t>
       </w:r>
@@ -8072,24 +8457,24 @@
         <w:ind w:left="360" w:firstLine="348"/>
         <w:jc w:val="both"/>
         <w:rPr>
-          <w:rStyle w:val="Rfrenceple"/>
-        </w:rPr>
-      </w:pPr>
-      <w:r>
-        <w:rPr>
-          <w:rStyle w:val="Rfrenceple"/>
+          <w:rStyle w:val="Rfrencelgre"/>
+        </w:rPr>
+      </w:pPr>
+      <w:r>
+        <w:rPr>
+          <w:rStyle w:val="Rfrencelgre"/>
         </w:rPr>
         <w:t xml:space="preserve">Ce </w:t>
       </w:r>
       <w:r>
         <w:rPr>
-          <w:rStyle w:val="Rfrenceple"/>
+          <w:rStyle w:val="Rfrencelgre"/>
         </w:rPr>
         <w:t>tableau</w:t>
       </w:r>
       <w:r>
         <w:rPr>
-          <w:rStyle w:val="Rfrenceple"/>
+          <w:rStyle w:val="Rfrencelgre"/>
         </w:rPr>
         <w:t xml:space="preserve"> contiendra les colonnes suivantes :</w:t>
       </w:r>
@@ -8099,7 +8484,7 @@
         <w:ind w:left="360" w:firstLine="348"/>
         <w:jc w:val="both"/>
         <w:rPr>
-          <w:rStyle w:val="Rfrenceple"/>
+          <w:rStyle w:val="Rfrencelgre"/>
           <w:b/>
           <w:i/>
           <w:shd w:val="clear" w:color="auto" w:fill="auto"/>
@@ -8318,24 +8703,24 @@
         <w:spacing w:after="0"/>
         <w:jc w:val="both"/>
         <w:rPr>
-          <w:rStyle w:val="Rfrenceple"/>
-        </w:rPr>
-      </w:pPr>
-      <w:r>
-        <w:rPr>
-          <w:rStyle w:val="Rfrenceple"/>
+          <w:rStyle w:val="Rfrencelgre"/>
+        </w:rPr>
+      </w:pPr>
+      <w:r>
+        <w:rPr>
+          <w:rStyle w:val="Rfrencelgre"/>
         </w:rPr>
         <w:t xml:space="preserve">Les fiches navettes seront accessible sous forme </w:t>
       </w:r>
       <w:r>
         <w:rPr>
-          <w:rStyle w:val="Rfrenceple"/>
+          <w:rStyle w:val="Rfrencelgre"/>
         </w:rPr>
         <w:t>Word</w:t>
       </w:r>
       <w:r>
         <w:rPr>
-          <w:rStyle w:val="Rfrenceple"/>
+          <w:rStyle w:val="Rfrencelgre"/>
         </w:rPr>
         <w:t xml:space="preserve"> directement depuis l’application, on pourra remplir les différentes parties nous concernant et les modifier jusqu’à la date butoir, après il ne sera plus possible d’y retoucher, on pourra cependant les télécharger sous format PDF.</w:t>
       </w:r>
@@ -8345,385 +8730,9 @@
         <w:spacing w:after="0"/>
         <w:jc w:val="both"/>
         <w:rPr>
-          <w:rStyle w:val="Rfrenceple"/>
-        </w:rPr>
-      </w:pPr>
-    </w:p>
-    <w:p>
-      <w:pPr>
-        <w:pStyle w:val="Sous-titre"/>
-        <w:rPr>
-          <w:color w:val="000000" w:themeColor="text1"/>
-        </w:rPr>
-      </w:pPr>
-      <w:r>
-        <w:rPr>
-          <w:color w:val="000000" w:themeColor="text1"/>
-        </w:rPr>
-        <w:t xml:space="preserve">Formulaire </w:t>
-      </w:r>
-      <w:r>
-        <w:rPr>
-          <w:color w:val="000000" w:themeColor="text1"/>
-        </w:rPr>
-        <w:t>de programmation des visites</w:t>
-      </w:r>
-      <w:r>
-        <w:rPr>
-          <w:color w:val="000000" w:themeColor="text1"/>
-        </w:rPr>
-        <w:t xml:space="preserve"> :</w:t>
-      </w:r>
-    </w:p>
-    <w:p>
-      <w:pPr>
-        <w:pStyle w:val="Paragraphedeliste"/>
-        <w:numPr>
-          <w:ilvl w:val="0"/>
-          <w:numId w:val="28"/>
-        </w:numPr>
-        <w:jc w:val="both"/>
-        <w:rPr>
-          <w:rStyle w:val="lev"/>
-          <w:rFonts w:asciiTheme="minorHAnsi" w:hAnsiTheme="minorHAnsi"/>
-          <w:b w:val="0"/>
-          <w:i w:val="0"/>
-          <w:iCs w:val="0"/>
-        </w:rPr>
-      </w:pPr>
-      <w:r>
-        <w:rPr>
-          <w:rStyle w:val="lev"/>
-        </w:rPr>
-        <w:t xml:space="preserve">Liste déroulante </w:t>
-      </w:r>
-      <w:r>
-        <w:rPr>
-          <w:rStyle w:val="lev"/>
-        </w:rPr>
-        <w:t xml:space="preserve">Participant </w:t>
-      </w:r>
-      <w:r>
-        <w:rPr>
-          <w:rStyle w:val="lev"/>
-        </w:rPr>
-        <w:t xml:space="preserve">: </w:t>
-      </w:r>
-      <w:r>
-        <w:rPr>
-          <w:rStyle w:val="lev"/>
-          <w:b w:val="0"/>
-          <w:i w:val="0"/>
-        </w:rPr>
-        <w:t>L</w:t>
-      </w:r>
-      <w:r>
-        <w:rPr>
-          <w:rStyle w:val="lev"/>
-          <w:b w:val="0"/>
-          <w:i w:val="0"/>
-        </w:rPr>
-        <w:t>a</w:t>
-      </w:r>
-      <w:r>
-        <w:rPr>
-          <w:rStyle w:val="lev"/>
-          <w:b w:val="0"/>
-          <w:i w:val="0"/>
-        </w:rPr>
-        <w:t xml:space="preserve"> </w:t>
-      </w:r>
-      <w:r>
-        <w:rPr>
-          <w:rStyle w:val="lev"/>
-          <w:b w:val="0"/>
-          <w:i w:val="0"/>
-        </w:rPr>
-        <w:t>liste indiquera la personne avec qui ont effectuera la visite</w:t>
-      </w:r>
-      <w:r>
-        <w:rPr>
-          <w:rStyle w:val="lev"/>
-          <w:b w:val="0"/>
-          <w:i w:val="0"/>
-        </w:rPr>
-        <w:t>.</w:t>
-      </w:r>
-    </w:p>
-    <w:p>
-      <w:pPr>
-        <w:pStyle w:val="Paragraphedeliste"/>
-        <w:numPr>
-          <w:ilvl w:val="0"/>
-          <w:numId w:val="28"/>
-        </w:numPr>
-        <w:jc w:val="both"/>
-        <w:rPr>
-          <w:rStyle w:val="lev"/>
-          <w:rFonts w:asciiTheme="minorHAnsi" w:hAnsiTheme="minorHAnsi"/>
-          <w:b w:val="0"/>
-          <w:i w:val="0"/>
-          <w:iCs w:val="0"/>
-        </w:rPr>
-      </w:pPr>
-      <w:r>
-        <w:rPr>
-          <w:rStyle w:val="lev"/>
-        </w:rPr>
-        <w:t xml:space="preserve">Champ </w:t>
-      </w:r>
-      <w:r>
-        <w:rPr>
-          <w:rStyle w:val="lev"/>
-        </w:rPr>
-        <w:t>D</w:t>
-      </w:r>
-      <w:r>
-        <w:rPr>
-          <w:rStyle w:val="lev"/>
-        </w:rPr>
-        <w:t>ate</w:t>
-      </w:r>
-      <w:r>
-        <w:rPr>
-          <w:rStyle w:val="lev"/>
-        </w:rPr>
-        <w:t xml:space="preserve"> : </w:t>
-      </w:r>
-      <w:r>
-        <w:rPr>
-          <w:rStyle w:val="lev"/>
-          <w:b w:val="0"/>
-          <w:i w:val="0"/>
-        </w:rPr>
-        <w:t xml:space="preserve">Le champ devra être rempli par </w:t>
-      </w:r>
-      <w:r>
-        <w:rPr>
-          <w:rStyle w:val="lev"/>
-          <w:b w:val="0"/>
-          <w:i w:val="0"/>
-        </w:rPr>
-        <w:t>le jour où se déroulera la visite</w:t>
-      </w:r>
-      <w:r>
-        <w:rPr>
-          <w:rStyle w:val="lev"/>
-          <w:b w:val="0"/>
-          <w:i w:val="0"/>
-        </w:rPr>
-        <w:t>.</w:t>
-      </w:r>
-    </w:p>
-    <w:p>
-      <w:pPr>
-        <w:pStyle w:val="Paragraphedeliste"/>
-        <w:numPr>
-          <w:ilvl w:val="0"/>
-          <w:numId w:val="28"/>
-        </w:numPr>
-        <w:jc w:val="both"/>
-        <w:rPr>
-          <w:rStyle w:val="lev"/>
-          <w:rFonts w:asciiTheme="minorHAnsi" w:hAnsiTheme="minorHAnsi"/>
-          <w:b w:val="0"/>
-          <w:i w:val="0"/>
-          <w:iCs w:val="0"/>
-        </w:rPr>
-      </w:pPr>
-      <w:r>
-        <w:rPr>
-          <w:rStyle w:val="lev"/>
-        </w:rPr>
-        <w:t xml:space="preserve">Champ </w:t>
-      </w:r>
-      <w:r>
-        <w:rPr>
-          <w:rStyle w:val="lev"/>
-        </w:rPr>
-        <w:t>H</w:t>
-      </w:r>
-      <w:r>
-        <w:rPr>
-          <w:rStyle w:val="lev"/>
-        </w:rPr>
-        <w:t>eure</w:t>
-      </w:r>
-      <w:r>
-        <w:rPr>
-          <w:rStyle w:val="lev"/>
-        </w:rPr>
-        <w:t> :</w:t>
-      </w:r>
-      <w:r>
-        <w:rPr>
-          <w:rStyle w:val="lev"/>
-          <w:b w:val="0"/>
-          <w:i w:val="0"/>
-        </w:rPr>
-        <w:t xml:space="preserve"> Le champ devra être rempli par </w:t>
-      </w:r>
-      <w:r>
-        <w:rPr>
-          <w:rStyle w:val="lev"/>
-          <w:b w:val="0"/>
-          <w:i w:val="0"/>
-        </w:rPr>
-        <w:t>l’heure où se déroulera la visite</w:t>
-      </w:r>
-      <w:r>
-        <w:rPr>
-          <w:rStyle w:val="lev"/>
-          <w:b w:val="0"/>
-          <w:i w:val="0"/>
-        </w:rPr>
-        <w:t>.</w:t>
-      </w:r>
-    </w:p>
-    <w:p>
-      <w:pPr>
-        <w:pStyle w:val="Paragraphedeliste"/>
-        <w:numPr>
-          <w:ilvl w:val="0"/>
-          <w:numId w:val="28"/>
-        </w:numPr>
-        <w:jc w:val="both"/>
-        <w:rPr>
-          <w:rStyle w:val="lev"/>
-          <w:rFonts w:asciiTheme="minorHAnsi" w:hAnsiTheme="minorHAnsi"/>
-          <w:b w:val="0"/>
-          <w:i w:val="0"/>
-          <w:iCs w:val="0"/>
-        </w:rPr>
-      </w:pPr>
-      <w:r>
-        <w:rPr>
-          <w:rStyle w:val="lev"/>
-        </w:rPr>
-        <w:t>Liste déroulante Lieu visite</w:t>
-      </w:r>
-      <w:r>
-        <w:rPr>
-          <w:rStyle w:val="lev"/>
-        </w:rPr>
-        <w:t xml:space="preserve"> :</w:t>
-      </w:r>
-      <w:r>
-        <w:rPr>
-          <w:rStyle w:val="lev"/>
-        </w:rPr>
-        <w:t xml:space="preserve"> </w:t>
-      </w:r>
-      <w:r>
-        <w:rPr>
-          <w:rStyle w:val="lev"/>
-          <w:b w:val="0"/>
-          <w:i w:val="0"/>
-        </w:rPr>
-        <w:t xml:space="preserve">Le champ devra être rempli par </w:t>
-      </w:r>
-      <w:r>
-        <w:rPr>
-          <w:rStyle w:val="lev"/>
-          <w:b w:val="0"/>
-          <w:i w:val="0"/>
-        </w:rPr>
-        <w:t>le lieu où se déroulera la visite</w:t>
-      </w:r>
-      <w:r>
-        <w:rPr>
-          <w:rStyle w:val="lev"/>
-          <w:b w:val="0"/>
-          <w:i w:val="0"/>
-        </w:rPr>
-        <w:t>.</w:t>
-      </w:r>
-      <w:r>
-        <w:rPr>
-          <w:rStyle w:val="lev"/>
-          <w:b w:val="0"/>
-          <w:i w:val="0"/>
-        </w:rPr>
-        <w:t xml:space="preserve"> (Distanciel, présentiel)</w:t>
-      </w:r>
-    </w:p>
-    <w:p>
-      <w:pPr>
-        <w:pStyle w:val="Paragraphedeliste"/>
-        <w:numPr>
-          <w:ilvl w:val="0"/>
-          <w:numId w:val="25"/>
-        </w:numPr>
-        <w:jc w:val="both"/>
-        <w:rPr>
-          <w:rFonts w:ascii="High Tower Text" w:hAnsi="High Tower Text"/>
-          <w:b/>
-          <w:i/>
-          <w:iCs/>
-          <w:color w:val="000000" w:themeColor="text1"/>
-        </w:rPr>
-      </w:pPr>
-      <w:r>
-        <w:rPr>
-          <w:rStyle w:val="lev"/>
-        </w:rPr>
-        <w:t xml:space="preserve">Bouton validé : </w:t>
-      </w:r>
-      <w:r>
-        <w:rPr>
-          <w:rStyle w:val="lev"/>
-          <w:b w:val="0"/>
-          <w:i w:val="0"/>
-        </w:rPr>
-        <w:t xml:space="preserve">Le bouton validera le formulaire et ajoute le nouvel élément dans </w:t>
-      </w:r>
-      <w:r>
-        <w:rPr>
-          <w:rStyle w:val="lev"/>
-          <w:b w:val="0"/>
-          <w:i w:val="0"/>
-        </w:rPr>
-        <w:t>le tableau</w:t>
-      </w:r>
-      <w:r>
-        <w:rPr>
-          <w:rStyle w:val="lev"/>
-          <w:b w:val="0"/>
-          <w:i w:val="0"/>
-        </w:rPr>
-        <w:t>.</w:t>
-      </w:r>
-    </w:p>
-    <w:p>
-      <w:pPr>
-        <w:pStyle w:val="Paragraphedeliste"/>
-        <w:numPr>
-          <w:ilvl w:val="0"/>
-          <w:numId w:val="25"/>
-        </w:numPr>
-        <w:jc w:val="both"/>
-        <w:rPr>
-          <w:rFonts w:ascii="High Tower Text" w:hAnsi="High Tower Text"/>
-          <w:b/>
-          <w:i/>
-          <w:iCs/>
-          <w:color w:val="000000" w:themeColor="text1"/>
-        </w:rPr>
-      </w:pPr>
-      <w:r>
-        <w:rPr>
-          <w:rStyle w:val="lev"/>
-        </w:rPr>
-        <w:t xml:space="preserve">Bouton annulé : </w:t>
-      </w:r>
-      <w:r>
-        <w:rPr>
-          <w:rStyle w:val="lev"/>
-          <w:b w:val="0"/>
-          <w:i w:val="0"/>
-        </w:rPr>
-        <w:t>Le bouton réinitialise le formulaire.</w:t>
-      </w:r>
+          <w:rStyle w:val="Rfrencelgre"/>
+        </w:rPr>
+      </w:pPr>
     </w:p>
     <w:p>
       <w:pPr>
@@ -8876,6 +8885,7 @@
           <w:rFonts w:ascii="High Tower Text" w:hAnsi="High Tower Text"/>
           <w:color w:val="000000" w:themeColor="text1"/>
         </w:rPr>
+        <w:lastRenderedPageBreak/>
         <w:t>La progression pédagogique est une document Excel, l’application permettra de récupérer les données inscrit par le formateur et le tuteur</w:t>
       </w:r>
       <w:r>
@@ -9165,7 +9175,7 @@
         </w:numPr>
         <w:jc w:val="both"/>
         <w:rPr>
-          <w:rStyle w:val="Rfrenceple"/>
+          <w:rStyle w:val="Rfrencelgre"/>
           <w:b/>
           <w:i/>
           <w:shd w:val="clear" w:color="auto" w:fill="auto"/>
@@ -9197,31 +9207,31 @@
       </w:r>
       <w:r>
         <w:rPr>
-          <w:rStyle w:val="Rfrenceple"/>
+          <w:rStyle w:val="Rfrencelgre"/>
         </w:rPr>
         <w:t xml:space="preserve">Liste de tous </w:t>
       </w:r>
       <w:r>
         <w:rPr>
-          <w:rStyle w:val="Rfrenceple"/>
+          <w:rStyle w:val="Rfrencelgre"/>
         </w:rPr>
         <w:t xml:space="preserve">les </w:t>
       </w:r>
       <w:r>
         <w:rPr>
-          <w:rStyle w:val="Rfrenceple"/>
+          <w:rStyle w:val="Rfrencelgre"/>
         </w:rPr>
         <w:t>grilles</w:t>
       </w:r>
       <w:r>
         <w:rPr>
-          <w:rStyle w:val="Rfrenceple"/>
+          <w:rStyle w:val="Rfrencelgre"/>
         </w:rPr>
         <w:t xml:space="preserve"> enregistrées</w:t>
       </w:r>
       <w:r>
         <w:rPr>
-          <w:rStyle w:val="Rfrenceple"/>
+          <w:rStyle w:val="Rfrencelgre"/>
         </w:rPr>
         <w:t>.</w:t>
       </w:r>
@@ -9231,7 +9241,7 @@
         <w:ind w:left="360" w:firstLine="348"/>
         <w:jc w:val="both"/>
         <w:rPr>
-          <w:rStyle w:val="Rfrenceple"/>
+          <w:rStyle w:val="Rfrencelgre"/>
           <w:b/>
           <w:i/>
           <w:shd w:val="clear" w:color="auto" w:fill="auto"/>
@@ -9239,7 +9249,7 @@
       </w:pPr>
       <w:r>
         <w:rPr>
-          <w:rStyle w:val="Rfrenceple"/>
+          <w:rStyle w:val="Rfrencelgre"/>
         </w:rPr>
         <w:t>Cette liste contiendra les colonnes suivantes :</w:t>
       </w:r>
@@ -9313,7 +9323,7 @@
         <w:spacing w:after="0"/>
         <w:jc w:val="both"/>
         <w:rPr>
-          <w:rStyle w:val="Rfrenceple"/>
+          <w:rStyle w:val="Rfrencelgre"/>
           <w:b/>
           <w:i/>
           <w:iCs/>
@@ -9334,25 +9344,25 @@
       </w:r>
       <w:r>
         <w:rPr>
-          <w:rStyle w:val="Rfrenceple"/>
+          <w:rStyle w:val="Rfrencelgre"/>
         </w:rPr>
         <w:t xml:space="preserve">Le bouton amènera </w:t>
       </w:r>
       <w:r>
         <w:rPr>
-          <w:rStyle w:val="Rfrenceple"/>
+          <w:rStyle w:val="Rfrencelgre"/>
         </w:rPr>
         <w:t>au formulaire</w:t>
       </w:r>
       <w:r>
         <w:rPr>
-          <w:rStyle w:val="Rfrenceple"/>
+          <w:rStyle w:val="Rfrencelgre"/>
         </w:rPr>
         <w:t xml:space="preserve"> de construction</w:t>
       </w:r>
       <w:r>
         <w:rPr>
-          <w:rStyle w:val="Rfrenceple"/>
+          <w:rStyle w:val="Rfrencelgre"/>
         </w:rPr>
         <w:t xml:space="preserve"> des grilles.</w:t>
       </w:r>
@@ -9362,7 +9372,7 @@
         <w:spacing w:after="0"/>
         <w:jc w:val="both"/>
         <w:rPr>
-          <w:rStyle w:val="Rfrenceple"/>
+          <w:rStyle w:val="Rfrencelgre"/>
           <w:b/>
           <w:i/>
           <w:iCs/>
@@ -9387,13 +9397,7 @@
         <w:rPr>
           <w:color w:val="000000" w:themeColor="text1"/>
         </w:rPr>
-        <w:t xml:space="preserve">de </w:t>
-      </w:r>
-      <w:r>
-        <w:rPr>
-          <w:color w:val="000000" w:themeColor="text1"/>
-        </w:rPr>
-        <w:t>construction des grilles</w:t>
+        <w:t>de construction des grilles</w:t>
       </w:r>
       <w:r>
         <w:rPr>
@@ -9424,13 +9428,7 @@
         <w:rPr>
           <w:rStyle w:val="lev"/>
         </w:rPr>
-        <w:t>Libellé grille</w:t>
-      </w:r>
-      <w:r>
-        <w:rPr>
-          <w:rStyle w:val="lev"/>
-        </w:rPr>
-        <w:t xml:space="preserve"> </w:t>
+        <w:t xml:space="preserve">Libellé grille </w:t>
       </w:r>
       <w:r>
         <w:rPr>
@@ -9489,13 +9487,7 @@
         <w:rPr>
           <w:rStyle w:val="lev"/>
         </w:rPr>
-        <w:t xml:space="preserve"> :</w:t>
-      </w:r>
-      <w:r>
-        <w:rPr>
-          <w:rStyle w:val="lev"/>
-        </w:rPr>
-        <w:t xml:space="preserve"> </w:t>
+        <w:t xml:space="preserve"> : </w:t>
       </w:r>
       <w:r>
         <w:rPr>
@@ -9562,15 +9554,7 @@
           <w:b w:val="0"/>
           <w:i w:val="0"/>
         </w:rPr>
-        <w:t xml:space="preserve">le </w:t>
-      </w:r>
-      <w:r>
-        <w:rPr>
-          <w:rStyle w:val="lev"/>
-          <w:b w:val="0"/>
-          <w:i w:val="0"/>
-        </w:rPr>
-        <w:t>libellé du module</w:t>
+        <w:t>le libellé du module</w:t>
       </w:r>
       <w:r>
         <w:rPr>
@@ -9601,13 +9585,7 @@
         <w:rPr>
           <w:rStyle w:val="lev"/>
         </w:rPr>
-        <w:t xml:space="preserve">Bouton </w:t>
-      </w:r>
-      <w:r>
-        <w:rPr>
-          <w:rStyle w:val="lev"/>
-        </w:rPr>
-        <w:t xml:space="preserve">Séquence </w:t>
+        <w:t xml:space="preserve">Bouton Séquence </w:t>
       </w:r>
       <w:r>
         <w:rPr>
@@ -9658,19 +9636,7 @@
         <w:rPr>
           <w:rStyle w:val="lev"/>
         </w:rPr>
-        <w:t xml:space="preserve">Libellé </w:t>
-      </w:r>
-      <w:r>
-        <w:rPr>
-          <w:rStyle w:val="lev"/>
-        </w:rPr>
-        <w:t>séquence</w:t>
-      </w:r>
-      <w:r>
-        <w:rPr>
-          <w:rStyle w:val="lev"/>
-        </w:rPr>
-        <w:t xml:space="preserve"> </w:t>
+        <w:t xml:space="preserve">Libellé séquence </w:t>
       </w:r>
       <w:r>
         <w:rPr>
@@ -9723,13 +9689,7 @@
         <w:rPr>
           <w:rStyle w:val="lev"/>
         </w:rPr>
-        <w:t xml:space="preserve">Bouton </w:t>
-      </w:r>
-      <w:r>
-        <w:rPr>
-          <w:rStyle w:val="lev"/>
-        </w:rPr>
-        <w:t>Séance</w:t>
+        <w:t>Bouton Séance</w:t>
       </w:r>
       <w:r>
         <w:rPr>
@@ -9780,19 +9740,7 @@
         <w:rPr>
           <w:rStyle w:val="lev"/>
         </w:rPr>
-        <w:t xml:space="preserve">Libellé </w:t>
-      </w:r>
-      <w:r>
-        <w:rPr>
-          <w:rStyle w:val="lev"/>
-        </w:rPr>
-        <w:t>séance</w:t>
-      </w:r>
-      <w:r>
-        <w:rPr>
-          <w:rStyle w:val="lev"/>
-        </w:rPr>
-        <w:t xml:space="preserve"> </w:t>
+        <w:t xml:space="preserve">Libellé séance </w:t>
       </w:r>
       <w:r>
         <w:rPr>
@@ -9814,15 +9762,7 @@
           <w:b w:val="0"/>
           <w:i w:val="0"/>
         </w:rPr>
-        <w:t>le libellé du module</w:t>
-      </w:r>
-      <w:r>
-        <w:rPr>
-          <w:rStyle w:val="lev"/>
-          <w:b w:val="0"/>
-          <w:i w:val="0"/>
-        </w:rPr>
-        <w:t>.</w:t>
+        <w:t>le libellé du module.</w:t>
       </w:r>
     </w:p>
     <w:p>
@@ -9909,7 +9849,7 @@
         <w:spacing w:after="0"/>
         <w:jc w:val="both"/>
         <w:rPr>
-          <w:rStyle w:val="Rfrenceple"/>
+          <w:rStyle w:val="Rfrencelgre"/>
         </w:rPr>
       </w:pPr>
     </w:p>
@@ -9918,36 +9858,36 @@
         <w:spacing w:after="0"/>
         <w:jc w:val="both"/>
         <w:rPr>
-          <w:rStyle w:val="Rfrenceple"/>
-        </w:rPr>
-      </w:pPr>
-      <w:r>
-        <w:rPr>
-          <w:rStyle w:val="Rfrenceple"/>
+          <w:rStyle w:val="Rfrencelgre"/>
+        </w:rPr>
+      </w:pPr>
+      <w:r>
+        <w:rPr>
+          <w:rStyle w:val="Rfrencelgre"/>
         </w:rPr>
         <w:t>Le</w:t>
       </w:r>
       <w:r>
         <w:rPr>
-          <w:rStyle w:val="Rfrenceple"/>
+          <w:rStyle w:val="Rfrencelgre"/>
         </w:rPr>
         <w:t xml:space="preserve"> nombre de </w:t>
       </w:r>
       <w:r>
         <w:rPr>
-          <w:rStyle w:val="Rfrenceple"/>
+          <w:rStyle w:val="Rfrencelgre"/>
         </w:rPr>
         <w:t xml:space="preserve">cases à remplir et à cocher étant les même pour chaque séance, il n’est pas nécessaire de préciser combien de case on attribue à la grille, elles seront générées automatiquement en fonction </w:t>
       </w:r>
       <w:r>
         <w:rPr>
-          <w:rStyle w:val="Rfrenceple"/>
+          <w:rStyle w:val="Rfrencelgre"/>
         </w:rPr>
         <w:t>du</w:t>
       </w:r>
       <w:r>
         <w:rPr>
-          <w:rStyle w:val="Rfrenceple"/>
+          <w:rStyle w:val="Rfrencelgre"/>
         </w:rPr>
         <w:t xml:space="preserve"> nombre de séance inscrit dans la grille.</w:t>
       </w:r>
@@ -9957,7 +9897,7 @@
         <w:spacing w:after="0"/>
         <w:jc w:val="both"/>
         <w:rPr>
-          <w:rStyle w:val="Rfrenceple"/>
+          <w:rStyle w:val="Rfrencelgre"/>
         </w:rPr>
       </w:pPr>
     </w:p>
@@ -10465,18 +10405,18 @@
     <w:p>
       <w:pPr>
         <w:rPr>
-          <w:rStyle w:val="Rfrenceple"/>
-        </w:rPr>
-      </w:pPr>
-      <w:r>
-        <w:rPr>
-          <w:rStyle w:val="Rfrenceple"/>
+          <w:rStyle w:val="Rfrencelgre"/>
+        </w:rPr>
+      </w:pPr>
+      <w:r>
+        <w:rPr>
+          <w:rStyle w:val="Rfrencelgre"/>
         </w:rPr>
         <w:t xml:space="preserve">La page constituera la plateforme d’aide de l’application. Elle permettra aux utilisateurs </w:t>
       </w:r>
       <w:r>
         <w:rPr>
-          <w:rStyle w:val="Rfrenceple"/>
+          <w:rStyle w:val="Rfrencelgre"/>
         </w:rPr>
         <w:t>d’obtenir des réponses sous la forme d’une foire aux questions, si jamais l’utilisateur ne trouve pas de réponses à son problème ou à sa demande il sera possible pour lui de contacter l’administrateur pour obtenir une réponse.</w:t>
       </w:r>
@@ -10500,13 +10440,7 @@
         <w:rPr>
           <w:rStyle w:val="lev"/>
         </w:rPr>
-        <w:t xml:space="preserve">Bouton </w:t>
-      </w:r>
-      <w:r>
-        <w:rPr>
-          <w:rStyle w:val="lev"/>
-        </w:rPr>
-        <w:t>contacter</w:t>
+        <w:t>Bouton contacter</w:t>
       </w:r>
       <w:r>
         <w:rPr>
@@ -10520,15 +10454,7 @@
           <w:b w:val="0"/>
           <w:i w:val="0"/>
         </w:rPr>
-        <w:t xml:space="preserve">Le bouton permet </w:t>
-      </w:r>
-      <w:r>
-        <w:rPr>
-          <w:rStyle w:val="lev"/>
-          <w:b w:val="0"/>
-          <w:i w:val="0"/>
-        </w:rPr>
-        <w:t>de poser une question à l’administrateur qu’il recevra par email et sera aussi visible via l’application</w:t>
+        <w:t>Le bouton permet de poser une question à l’administrateur qu’il recevra par email et sera aussi visible via l’application</w:t>
       </w:r>
       <w:r>
         <w:rPr>
@@ -10790,7 +10716,7 @@
 </file>
 
 <file path=word/numbering.xml><?xml version="1.0" encoding="utf-8"?>
-<w:numbering xmlns:wpc="http://schemas.microsoft.com/office/word/2010/wordprocessingCanvas" xmlns:cx="http://schemas.microsoft.com/office/drawing/2014/chartex" xmlns:cx1="http://schemas.microsoft.com/office/drawing/2015/9/8/chartex" xmlns:mc="http://schemas.openxmlformats.org/markup-compatibility/2006" xmlns:o="urn:schemas-microsoft-com:office:office" xmlns:r="http://schemas.openxmlformats.org/officeDocument/2006/relationships" xmlns:m="http://schemas.openxmlformats.org/officeDocument/2006/math" xmlns:v="urn:schemas-microsoft-com:vml" xmlns:wp14="http://schemas.microsoft.com/office/word/2010/wordprocessingDrawing" xmlns:wp="http://schemas.openxmlformats.org/drawingml/2006/wordprocessingDrawing" xmlns:w10="urn:schemas-microsoft-com:office:word" xmlns:w="http://schemas.openxmlformats.org/wordprocessingml/2006/main" xmlns:w14="http://schemas.microsoft.com/office/word/2010/wordml" xmlns:w15="http://schemas.microsoft.com/office/word/2012/wordml" xmlns:w16se="http://schemas.microsoft.com/office/word/2015/wordml/symex" xmlns:wpg="http://schemas.microsoft.com/office/word/2010/wordprocessingGroup" xmlns:wpi="http://schemas.microsoft.com/office/word/2010/wordprocessingInk" xmlns:wne="http://schemas.microsoft.com/office/word/2006/wordml" xmlns:wps="http://schemas.microsoft.com/office/word/2010/wordprocessingShape" mc:Ignorable="w14 w15 w16se wp14">
+<w:numbering xmlns:wpc="http://schemas.microsoft.com/office/word/2010/wordprocessingCanvas" xmlns:cx="http://schemas.microsoft.com/office/drawing/2014/chartex" xmlns:cx1="http://schemas.microsoft.com/office/drawing/2015/9/8/chartex" xmlns:cx2="http://schemas.microsoft.com/office/drawing/2015/10/21/chartex" xmlns:cx3="http://schemas.microsoft.com/office/drawing/2016/5/9/chartex" xmlns:cx4="http://schemas.microsoft.com/office/drawing/2016/5/10/chartex" xmlns:cx5="http://schemas.microsoft.com/office/drawing/2016/5/11/chartex" xmlns:cx6="http://schemas.microsoft.com/office/drawing/2016/5/12/chartex" xmlns:cx7="http://schemas.microsoft.com/office/drawing/2016/5/13/chartex" xmlns:cx8="http://schemas.microsoft.com/office/drawing/2016/5/14/chartex" xmlns:mc="http://schemas.openxmlformats.org/markup-compatibility/2006" xmlns:aink="http://schemas.microsoft.com/office/drawing/2016/ink" xmlns:am3d="http://schemas.microsoft.com/office/drawing/2017/model3d" xmlns:o="urn:schemas-microsoft-com:office:office" xmlns:r="http://schemas.openxmlformats.org/officeDocument/2006/relationships" xmlns:m="http://schemas.openxmlformats.org/officeDocument/2006/math" xmlns:v="urn:schemas-microsoft-com:vml" xmlns:wp14="http://schemas.microsoft.com/office/word/2010/wordprocessingDrawing" xmlns:wp="http://schemas.openxmlformats.org/drawingml/2006/wordprocessingDrawing" xmlns:w10="urn:schemas-microsoft-com:office:word" xmlns:w="http://schemas.openxmlformats.org/wordprocessingml/2006/main" xmlns:w14="http://schemas.microsoft.com/office/word/2010/wordml" xmlns:w15="http://schemas.microsoft.com/office/word/2012/wordml" xmlns:w16cex="http://schemas.microsoft.com/office/word/2018/wordml/cex" xmlns:w16cid="http://schemas.microsoft.com/office/word/2016/wordml/cid" xmlns:w16="http://schemas.microsoft.com/office/word/2018/wordml" xmlns:w16sdtdh="http://schemas.microsoft.com/office/word/2020/wordml/sdtdatahash" xmlns:w16se="http://schemas.microsoft.com/office/word/2015/wordml/symex" xmlns:wpg="http://schemas.microsoft.com/office/word/2010/wordprocessingGroup" xmlns:wpi="http://schemas.microsoft.com/office/word/2010/wordprocessingInk" xmlns:wne="http://schemas.microsoft.com/office/word/2006/wordml" xmlns:wps="http://schemas.microsoft.com/office/word/2010/wordprocessingShape" mc:Ignorable="w14 w15 w16se w16cid w16 w16cex w16sdtdh wp14">
   <w:abstractNum w:abstractNumId="0" w15:restartNumberingAfterBreak="0">
     <w:nsid w:val="0184515A"/>
     <w:multiLevelType w:val="hybridMultilevel"/>
@@ -16571,7 +16497,7 @@
 </file>
 
 <file path=word/styles.xml><?xml version="1.0" encoding="utf-8"?>
-<w:styles xmlns:mc="http://schemas.openxmlformats.org/markup-compatibility/2006" xmlns:r="http://schemas.openxmlformats.org/officeDocument/2006/relationships" xmlns:w="http://schemas.openxmlformats.org/wordprocessingml/2006/main" xmlns:w14="http://schemas.microsoft.com/office/word/2010/wordml" xmlns:w15="http://schemas.microsoft.com/office/word/2012/wordml" xmlns:w16se="http://schemas.microsoft.com/office/word/2015/wordml/symex" mc:Ignorable="w14 w15 w16se">
+<w:styles xmlns:mc="http://schemas.openxmlformats.org/markup-compatibility/2006" xmlns:r="http://schemas.openxmlformats.org/officeDocument/2006/relationships" xmlns:w="http://schemas.openxmlformats.org/wordprocessingml/2006/main" xmlns:w14="http://schemas.microsoft.com/office/word/2010/wordml" xmlns:w15="http://schemas.microsoft.com/office/word/2012/wordml" xmlns:w16cex="http://schemas.microsoft.com/office/word/2018/wordml/cex" xmlns:w16cid="http://schemas.microsoft.com/office/word/2016/wordml/cid" xmlns:w16="http://schemas.microsoft.com/office/word/2018/wordml" xmlns:w16sdtdh="http://schemas.microsoft.com/office/word/2020/wordml/sdtdatahash" xmlns:w16se="http://schemas.microsoft.com/office/word/2015/wordml/symex" mc:Ignorable="w14 w15 w16se w16cid w16 w16cex w16sdtdh">
   <w:docDefaults>
     <w:rPrDefault>
       <w:rPr>
@@ -16587,7 +16513,7 @@
       </w:pPr>
     </w:pPrDefault>
   </w:docDefaults>
-  <w:latentStyles w:defLockedState="0" w:defUIPriority="99" w:defSemiHidden="0" w:defUnhideWhenUsed="0" w:defQFormat="0" w:count="371">
+  <w:latentStyles w:defLockedState="0" w:defUIPriority="99" w:defSemiHidden="0" w:defUnhideWhenUsed="0" w:defQFormat="0" w:count="376">
     <w:lsdException w:name="Normal" w:uiPriority="0" w:qFormat="1"/>
     <w:lsdException w:name="heading 1" w:uiPriority="9" w:qFormat="1"/>
     <w:lsdException w:name="heading 2" w:semiHidden="1" w:uiPriority="9" w:unhideWhenUsed="1" w:qFormat="1"/>
@@ -16693,7 +16619,6 @@
     <w:lsdException w:name="HTML Sample" w:semiHidden="1" w:unhideWhenUsed="1"/>
     <w:lsdException w:name="HTML Typewriter" w:semiHidden="1" w:unhideWhenUsed="1"/>
     <w:lsdException w:name="HTML Variable" w:semiHidden="1" w:unhideWhenUsed="1"/>
-    <w:lsdException w:name="Normal Table" w:semiHidden="1" w:unhideWhenUsed="1"/>
     <w:lsdException w:name="annotation subject" w:semiHidden="1" w:unhideWhenUsed="1"/>
     <w:lsdException w:name="No List" w:semiHidden="1" w:unhideWhenUsed="1"/>
     <w:lsdException w:name="Outline List 1" w:semiHidden="1" w:unhideWhenUsed="1"/>
@@ -16736,11 +16661,8 @@
     <w:lsdException w:name="Table Contemporary" w:semiHidden="1" w:unhideWhenUsed="1"/>
     <w:lsdException w:name="Table Elegant" w:semiHidden="1" w:unhideWhenUsed="1"/>
     <w:lsdException w:name="Table Professional" w:semiHidden="1" w:unhideWhenUsed="1"/>
-    <w:lsdException w:name="Table Subtle 1" w:semiHidden="1" w:unhideWhenUsed="1"/>
     <w:lsdException w:name="Table Subtle 2" w:semiHidden="1" w:unhideWhenUsed="1"/>
     <w:lsdException w:name="Table Web 1" w:semiHidden="1" w:unhideWhenUsed="1"/>
-    <w:lsdException w:name="Table Web 2" w:semiHidden="1" w:unhideWhenUsed="1"/>
-    <w:lsdException w:name="Table Web 3" w:semiHidden="1" w:unhideWhenUsed="1"/>
     <w:lsdException w:name="Balloon Text" w:semiHidden="1" w:unhideWhenUsed="1"/>
     <w:lsdException w:name="Table Grid" w:uiPriority="39"/>
     <w:lsdException w:name="Table Theme" w:semiHidden="1" w:unhideWhenUsed="1"/>
@@ -16959,6 +16881,11 @@
     <w:lsdException w:name="List Table 5 Dark Accent 6" w:uiPriority="50"/>
     <w:lsdException w:name="List Table 6 Colorful Accent 6" w:uiPriority="51"/>
     <w:lsdException w:name="List Table 7 Colorful Accent 6" w:uiPriority="52"/>
+    <w:lsdException w:name="Mention" w:semiHidden="1" w:unhideWhenUsed="1"/>
+    <w:lsdException w:name="Smart Hyperlink" w:semiHidden="1" w:unhideWhenUsed="1"/>
+    <w:lsdException w:name="Hashtag" w:semiHidden="1" w:unhideWhenUsed="1"/>
+    <w:lsdException w:name="Unresolved Mention" w:semiHidden="1" w:unhideWhenUsed="1"/>
+    <w:lsdException w:name="Smart Link" w:semiHidden="1" w:unhideWhenUsed="1"/>
   </w:latentStyles>
   <w:style w:type="paragraph" w:default="1" w:styleId="Normal">
     <w:name w:val="Normal"/>
@@ -17121,7 +17048,7 @@
       <w:color w:val="000000" w:themeColor="text1"/>
     </w:rPr>
   </w:style>
-  <w:style w:type="character" w:styleId="Rfrenceple">
+  <w:style w:type="character" w:styleId="Rfrencelgre">
     <w:name w:val="Subtle Reference"/>
     <w:uiPriority w:val="31"/>
     <w:qFormat/>
@@ -17394,4 +17321,16 @@
     </a:ext>
   </a:extLst>
 </a:theme>
+</file>
+
+<file path=customXml/item1.xml><?xml version="1.0" encoding="utf-8"?>
+<b:Sources xmlns:b="http://schemas.openxmlformats.org/officeDocument/2006/bibliography" xmlns="http://schemas.openxmlformats.org/officeDocument/2006/bibliography" SelectedStyle="\APASixthEditionOfficeOnline.xsl" StyleName="APA" Version="6"/>
+</file>
+
+<file path=customXml/itemProps1.xml><?xml version="1.0" encoding="utf-8"?>
+<ds:datastoreItem xmlns:ds="http://schemas.openxmlformats.org/officeDocument/2006/customXml" ds:itemID="{EAFD93CB-AB7A-4554-A1A7-FDD57834B987}">
+  <ds:schemaRefs>
+    <ds:schemaRef ds:uri="http://schemas.openxmlformats.org/officeDocument/2006/bibliography"/>
+  </ds:schemaRefs>
+</ds:datastoreItem>
 </file>
</xml_diff>